<commit_message>
Partie 2 du document
</commit_message>
<xml_diff>
--- a/BIBD_Memoire_Justin_BENDE.docx
+++ b/BIBD_Memoire_Justin_BENDE.docx
@@ -794,23 +794,7 @@
           <w:sz w:val="26"/>
           <w:szCs w:val="26"/>
         </w:rPr>
-        <w:t>es a</w:t>
-      </w:r>
-      <w:r>
-        <w:rPr>
-          <w:rFonts w:ascii="Segoe UI" w:hAnsi="Segoe UI" w:cs="Segoe UI"/>
-          <w:sz w:val="26"/>
-          <w:szCs w:val="26"/>
-        </w:rPr>
-        <w:t>vantages et inconvénients du Data Lake</w:t>
-      </w:r>
-      <w:r>
-        <w:rPr>
-          <w:rFonts w:ascii="Segoe UI" w:hAnsi="Segoe UI" w:cs="Segoe UI"/>
-          <w:sz w:val="26"/>
-          <w:szCs w:val="26"/>
-        </w:rPr>
-        <w:t> </w:t>
+        <w:t>es avantages et inconvénients du Data Lake </w:t>
       </w:r>
     </w:p>
     <w:p>
@@ -970,6 +954,7 @@
           <w:szCs w:val="26"/>
         </w:rPr>
       </w:pPr>
+      <w:bookmarkStart w:id="0" w:name="_Hlk77186806"/>
       <w:r>
         <w:rPr>
           <w:rFonts w:ascii="Segoe UI" w:hAnsi="Segoe UI" w:cs="Segoe UI"/>
@@ -979,6 +964,7 @@
         <w:t>Les principes de base à respecter lors de la mise en place d’un Data Lake</w:t>
       </w:r>
     </w:p>
+    <w:bookmarkEnd w:id="0"/>
     <w:p>
       <w:pPr>
         <w:pStyle w:val="Paragraphedeliste"/>
@@ -1486,17 +1472,18 @@
           <w:rFonts w:ascii="Segoe UI" w:hAnsi="Segoe UI" w:cs="Segoe UI"/>
           <w:b/>
           <w:bCs/>
-          <w:sz w:val="26"/>
-          <w:szCs w:val="26"/>
-        </w:rPr>
-      </w:pPr>
-      <w:r>
-        <w:rPr>
-          <w:rFonts w:ascii="Segoe UI" w:hAnsi="Segoe UI" w:cs="Segoe UI"/>
-          <w:b/>
-          <w:bCs/>
-          <w:sz w:val="26"/>
-          <w:szCs w:val="26"/>
+          <w:sz w:val="30"/>
+          <w:szCs w:val="30"/>
+        </w:rPr>
+      </w:pPr>
+      <w:r>
+        <w:rPr>
+          <w:rFonts w:ascii="Segoe UI" w:hAnsi="Segoe UI" w:cs="Segoe UI"/>
+          <w:b/>
+          <w:bCs/>
+          <w:sz w:val="30"/>
+          <w:szCs w:val="30"/>
+          <w:highlight w:val="cyan"/>
         </w:rPr>
         <w:lastRenderedPageBreak/>
         <w:t>PREMIERE PARTIE : Comprendre le Data Lake</w:t>
@@ -1797,7 +1784,25 @@
           <w:sz w:val="26"/>
           <w:szCs w:val="26"/>
         </w:rPr>
-        <w:t>Dans une démarche de Data Management Platform, le data Lake permet de collecter toutes les données issues des interactions avec les clients de raffiner celles-ci pour offrir une vision à 360° sur les clients. Très souvent, ces projets ont vocation à appliquer sur ces données des algorithmes de segmentation, ou de prédiction pour anticiper les comportements des consommateurs. Ils mettent</w:t>
+        <w:t xml:space="preserve">Dans une démarche de Data Management Platform, le data Lake permet de collecter toutes les données issues des interactions avec les clients de raffiner celles-ci pour offrir une vision à 360° sur les clients. </w:t>
+      </w:r>
+      <w:proofErr w:type="gramStart"/>
+      <w:r>
+        <w:rPr>
+          <w:rFonts w:ascii="Segoe UI" w:hAnsi="Segoe UI" w:cs="Segoe UI"/>
+          <w:sz w:val="26"/>
+          <w:szCs w:val="26"/>
+        </w:rPr>
+        <w:t>Très</w:t>
+      </w:r>
+      <w:proofErr w:type="gramEnd"/>
+      <w:r>
+        <w:rPr>
+          <w:rFonts w:ascii="Segoe UI" w:hAnsi="Segoe UI" w:cs="Segoe UI"/>
+          <w:sz w:val="26"/>
+          <w:szCs w:val="26"/>
+        </w:rPr>
+        <w:t xml:space="preserve"> souvent, ces projets ont vocation à appliquer sur ces données des algorithmes de segmentation, ou de prédiction pour anticiper les comportements des consommateurs. Ils mettent</w:t>
       </w:r>
       <w:r>
         <w:rPr>
@@ -3268,6 +3273,16 @@
     </w:p>
     <w:p>
       <w:pPr>
+        <w:jc w:val="both"/>
+        <w:rPr>
+          <w:rFonts w:ascii="Segoe UI" w:hAnsi="Segoe UI" w:cs="Segoe UI"/>
+          <w:sz w:val="26"/>
+          <w:szCs w:val="26"/>
+        </w:rPr>
+      </w:pPr>
+    </w:p>
+    <w:p>
+      <w:pPr>
         <w:pStyle w:val="Paragraphedeliste"/>
         <w:numPr>
           <w:ilvl w:val="0"/>
@@ -3445,7 +3460,18 @@
           <w:szCs w:val="26"/>
           <w:shd w:val="clear" w:color="auto" w:fill="FFFFFF"/>
         </w:rPr>
-        <w:t> (images, vidéos, sons, textes), des transactions de commerce électronique, des échanges sur les </w:t>
+        <w:t xml:space="preserve"> (images, vidéos, sons, textes), des transactions de commerce </w:t>
+      </w:r>
+      <w:r>
+        <w:rPr>
+          <w:rFonts w:ascii="Segoe UI" w:hAnsi="Segoe UI" w:cs="Segoe UI"/>
+          <w:color w:val="000000"/>
+          <w:sz w:val="26"/>
+          <w:szCs w:val="26"/>
+          <w:shd w:val="clear" w:color="auto" w:fill="FFFFFF"/>
+        </w:rPr>
+        <w:lastRenderedPageBreak/>
+        <w:t>électronique, des échanges sur les </w:t>
       </w:r>
       <w:hyperlink r:id="rId15" w:history="1">
         <w:r>
@@ -3491,18 +3517,7 @@
           <w:szCs w:val="26"/>
           <w:shd w:val="clear" w:color="auto" w:fill="FFFFFF"/>
         </w:rPr>
-        <w:t xml:space="preserve">, </w:t>
-      </w:r>
-      <w:r>
-        <w:rPr>
-          <w:rFonts w:ascii="Segoe UI" w:hAnsi="Segoe UI" w:cs="Segoe UI"/>
-          <w:color w:val="000000"/>
-          <w:sz w:val="26"/>
-          <w:szCs w:val="26"/>
-          <w:shd w:val="clear" w:color="auto" w:fill="FFFFFF"/>
-        </w:rPr>
-        <w:lastRenderedPageBreak/>
-        <w:t>smartphones...), des données géolocalisées, etc.</w:t>
+        <w:t>, smartphones...), des données géolocalisées, etc.</w:t>
       </w:r>
       <w:r>
         <w:rPr>
@@ -3642,7 +3657,7 @@
         <mc:AlternateContent>
           <mc:Choice Requires="wps">
             <w:drawing>
-              <wp:anchor distT="45720" distB="45720" distL="114300" distR="114300" simplePos="0" relativeHeight="251664384" behindDoc="0" locked="0" layoutInCell="1" allowOverlap="1" wp14:anchorId="3981EFA1" wp14:editId="1751F1E0">
+              <wp:anchor distT="45720" distB="45720" distL="114300" distR="114300" simplePos="0" relativeHeight="251664384" behindDoc="0" locked="0" layoutInCell="1" allowOverlap="1" wp14:anchorId="3981EFA1" wp14:editId="73289909">
                 <wp:simplePos x="0" y="0"/>
                 <wp:positionH relativeFrom="margin">
                   <wp:align>center</wp:align>
@@ -3651,7 +3666,7 @@
                   <wp:posOffset>167640</wp:posOffset>
                 </wp:positionV>
                 <wp:extent cx="3063240" cy="2491740"/>
-                <wp:effectExtent l="0" t="0" r="22860" b="22860"/>
+                <wp:effectExtent l="0" t="0" r="3810" b="3810"/>
                 <wp:wrapSquare wrapText="bothSides"/>
                 <wp:docPr id="4" name="Zone de texte 2"/>
                 <wp:cNvGraphicFramePr>
@@ -3675,9 +3690,7 @@
                           <a:srgbClr val="FFFFFF"/>
                         </a:solidFill>
                         <a:ln w="9525">
-                          <a:solidFill>
-                            <a:srgbClr val="000000"/>
-                          </a:solidFill>
+                          <a:noFill/>
                           <a:miter lim="800000"/>
                           <a:headEnd/>
                           <a:tailEnd/>
@@ -3752,7 +3765,7 @@
           </mc:Choice>
           <mc:Fallback>
             <w:pict>
-              <v:shape w14:anchorId="3981EFA1" id="_x0000_s1028" type="#_x0000_t202" style="position:absolute;left:0;text-align:left;margin-left:0;margin-top:13.2pt;width:241.2pt;height:196.2pt;z-index:251664384;visibility:visible;mso-wrap-style:square;mso-width-percent:0;mso-height-percent:0;mso-wrap-distance-left:9pt;mso-wrap-distance-top:3.6pt;mso-wrap-distance-right:9pt;mso-wrap-distance-bottom:3.6pt;mso-position-horizontal:center;mso-position-horizontal-relative:margin;mso-position-vertical:absolute;mso-position-vertical-relative:text;mso-width-percent:0;mso-height-percent:0;mso-width-relative:margin;mso-height-relative:margin;v-text-anchor:top" o:gfxdata="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">
+              <v:shape w14:anchorId="3981EFA1" id="_x0000_s1028" type="#_x0000_t202" style="position:absolute;left:0;text-align:left;margin-left:0;margin-top:13.2pt;width:241.2pt;height:196.2pt;z-index:251664384;visibility:visible;mso-wrap-style:square;mso-width-percent:0;mso-height-percent:0;mso-wrap-distance-left:9pt;mso-wrap-distance-top:3.6pt;mso-wrap-distance-right:9pt;mso-wrap-distance-bottom:3.6pt;mso-position-horizontal:center;mso-position-horizontal-relative:margin;mso-position-vertical:absolute;mso-position-vertical-relative:text;mso-width-percent:0;mso-height-percent:0;mso-width-relative:margin;mso-height-relative:margin;v-text-anchor:top" o:gfxdata="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" stroked="f">
                 <v:textbox>
                   <w:txbxContent>
                     <w:p>
@@ -3886,6 +3899,7 @@
     </w:p>
     <w:p>
       <w:pPr>
+        <w:jc w:val="both"/>
         <w:rPr>
           <w:rFonts w:ascii="Segoe UI" w:hAnsi="Segoe UI" w:cs="Segoe UI"/>
           <w:sz w:val="26"/>
@@ -3906,7 +3920,41 @@
           <w:sz w:val="26"/>
           <w:szCs w:val="26"/>
         </w:rPr>
-        <w:t xml:space="preserve">un quatrième </w:t>
+        <w:t xml:space="preserve">deux autres </w:t>
+      </w:r>
+      <w:r>
+        <w:rPr>
+          <w:rFonts w:ascii="Segoe UI" w:hAnsi="Segoe UI" w:cs="Segoe UI"/>
+          <w:sz w:val="26"/>
+          <w:szCs w:val="26"/>
+        </w:rPr>
+        <w:t xml:space="preserve">principes </w:t>
+      </w:r>
+      <w:proofErr w:type="gramStart"/>
+      <w:r>
+        <w:rPr>
+          <w:rFonts w:ascii="Segoe UI" w:hAnsi="Segoe UI" w:cs="Segoe UI"/>
+          <w:sz w:val="26"/>
+          <w:szCs w:val="26"/>
+        </w:rPr>
+        <w:t>clés</w:t>
+      </w:r>
+      <w:r>
+        <w:rPr>
+          <w:rFonts w:ascii="Segoe UI" w:hAnsi="Segoe UI" w:cs="Segoe UI"/>
+          <w:sz w:val="26"/>
+          <w:szCs w:val="26"/>
+        </w:rPr>
+        <w:t xml:space="preserve">  pour</w:t>
+      </w:r>
+      <w:proofErr w:type="gramEnd"/>
+      <w:r>
+        <w:rPr>
+          <w:rFonts w:ascii="Segoe UI" w:hAnsi="Segoe UI" w:cs="Segoe UI"/>
+          <w:sz w:val="26"/>
+          <w:szCs w:val="26"/>
+        </w:rPr>
+        <w:t xml:space="preserve"> former les </w:t>
       </w:r>
       <w:r>
         <w:rPr>
@@ -3924,15 +3972,43 @@
           <w:sz w:val="26"/>
           <w:szCs w:val="26"/>
         </w:rPr>
-        <w:t>V </w:t>
-      </w:r>
-      <w:r>
-        <w:rPr>
-          <w:rFonts w:ascii="Segoe UI" w:hAnsi="Segoe UI" w:cs="Segoe UI"/>
-          <w:sz w:val="26"/>
-          <w:szCs w:val="26"/>
-        </w:rPr>
-        <w:t xml:space="preserve">» à cette définition pour la </w:t>
+        <w:t>5</w:t>
+      </w:r>
+      <w:r>
+        <w:rPr>
+          <w:rFonts w:ascii="Segoe UI" w:hAnsi="Segoe UI" w:cs="Segoe UI"/>
+          <w:b/>
+          <w:bCs/>
+          <w:sz w:val="26"/>
+          <w:szCs w:val="26"/>
+        </w:rPr>
+        <w:t>V</w:t>
+      </w:r>
+      <w:r>
+        <w:rPr>
+          <w:rFonts w:ascii="Segoe UI" w:hAnsi="Segoe UI" w:cs="Segoe UI"/>
+          <w:b/>
+          <w:bCs/>
+          <w:sz w:val="26"/>
+          <w:szCs w:val="26"/>
+        </w:rPr>
+        <w:t> </w:t>
+      </w:r>
+      <w:r>
+        <w:rPr>
+          <w:rFonts w:ascii="Segoe UI" w:hAnsi="Segoe UI" w:cs="Segoe UI"/>
+          <w:sz w:val="26"/>
+          <w:szCs w:val="26"/>
+        </w:rPr>
+        <w:t>»</w:t>
+      </w:r>
+      <w:r>
+        <w:rPr>
+          <w:rFonts w:ascii="Segoe UI" w:hAnsi="Segoe UI" w:cs="Segoe UI"/>
+          <w:sz w:val="26"/>
+          <w:szCs w:val="26"/>
+        </w:rPr>
+        <w:t xml:space="preserve">. Ces 2 principes sont la </w:t>
       </w:r>
       <w:r>
         <w:rPr>
@@ -3958,11 +4034,40 @@
           <w:sz w:val="26"/>
           <w:szCs w:val="26"/>
         </w:rPr>
-        <w:t>.</w:t>
-      </w:r>
-    </w:p>
-    <w:p>
-      <w:pPr>
+        <w:t xml:space="preserve"> et la </w:t>
+      </w:r>
+      <w:r>
+        <w:rPr>
+          <w:rFonts w:ascii="Segoe UI" w:hAnsi="Segoe UI" w:cs="Segoe UI"/>
+          <w:b/>
+          <w:bCs/>
+          <w:sz w:val="26"/>
+          <w:szCs w:val="26"/>
+        </w:rPr>
+        <w:t>V</w:t>
+      </w:r>
+      <w:r>
+        <w:rPr>
+          <w:rFonts w:ascii="Segoe UI" w:hAnsi="Segoe UI" w:cs="Segoe UI"/>
+          <w:b/>
+          <w:bCs/>
+          <w:sz w:val="26"/>
+          <w:szCs w:val="26"/>
+        </w:rPr>
+        <w:t>aleur</w:t>
+      </w:r>
+      <w:r>
+        <w:rPr>
+          <w:rFonts w:ascii="Segoe UI" w:hAnsi="Segoe UI" w:cs="Segoe UI"/>
+          <w:sz w:val="26"/>
+          <w:szCs w:val="26"/>
+        </w:rPr>
+        <w:t xml:space="preserve"> qui désigne le fait que chaque donnée doit apporter une valeur ajoutée à l’entreprise. </w:t>
+      </w:r>
+    </w:p>
+    <w:p>
+      <w:pPr>
+        <w:jc w:val="both"/>
         <w:rPr>
           <w:rFonts w:ascii="Segoe UI" w:hAnsi="Segoe UI" w:cs="Segoe UI"/>
           <w:sz w:val="26"/>
@@ -3993,6 +4098,1217 @@
         </w:rPr>
         <w:t>ata Lake.</w:t>
       </w:r>
+    </w:p>
+    <w:p>
+      <w:pPr>
+        <w:rPr>
+          <w:rFonts w:ascii="Segoe UI" w:hAnsi="Segoe UI" w:cs="Segoe UI"/>
+          <w:sz w:val="26"/>
+          <w:szCs w:val="26"/>
+        </w:rPr>
+      </w:pPr>
+    </w:p>
+    <w:p>
+      <w:pPr>
+        <w:rPr>
+          <w:rFonts w:ascii="Segoe UI" w:hAnsi="Segoe UI" w:cs="Segoe UI"/>
+          <w:sz w:val="26"/>
+          <w:szCs w:val="26"/>
+        </w:rPr>
+      </w:pPr>
+    </w:p>
+    <w:p>
+      <w:pPr>
+        <w:rPr>
+          <w:rFonts w:ascii="Segoe UI" w:hAnsi="Segoe UI" w:cs="Segoe UI"/>
+          <w:sz w:val="26"/>
+          <w:szCs w:val="26"/>
+        </w:rPr>
+      </w:pPr>
+    </w:p>
+    <w:p>
+      <w:pPr>
+        <w:rPr>
+          <w:rFonts w:ascii="Segoe UI" w:hAnsi="Segoe UI" w:cs="Segoe UI"/>
+          <w:sz w:val="26"/>
+          <w:szCs w:val="26"/>
+        </w:rPr>
+      </w:pPr>
+    </w:p>
+    <w:p>
+      <w:pPr>
+        <w:rPr>
+          <w:rFonts w:ascii="Segoe UI" w:hAnsi="Segoe UI" w:cs="Segoe UI"/>
+          <w:sz w:val="26"/>
+          <w:szCs w:val="26"/>
+        </w:rPr>
+      </w:pPr>
+    </w:p>
+    <w:p>
+      <w:pPr>
+        <w:rPr>
+          <w:rFonts w:ascii="Segoe UI" w:hAnsi="Segoe UI" w:cs="Segoe UI"/>
+          <w:b/>
+          <w:bCs/>
+          <w:sz w:val="30"/>
+          <w:szCs w:val="30"/>
+          <w:highlight w:val="cyan"/>
+        </w:rPr>
+      </w:pPr>
+    </w:p>
+    <w:p>
+      <w:pPr>
+        <w:rPr>
+          <w:rFonts w:ascii="Segoe UI" w:hAnsi="Segoe UI" w:cs="Segoe UI"/>
+          <w:b/>
+          <w:bCs/>
+          <w:sz w:val="30"/>
+          <w:szCs w:val="30"/>
+        </w:rPr>
+      </w:pPr>
+      <w:r>
+        <w:rPr>
+          <w:rFonts w:ascii="Segoe UI" w:hAnsi="Segoe UI" w:cs="Segoe UI"/>
+          <w:b/>
+          <w:bCs/>
+          <w:sz w:val="30"/>
+          <w:szCs w:val="30"/>
+          <w:highlight w:val="cyan"/>
+        </w:rPr>
+        <w:lastRenderedPageBreak/>
+        <w:t>DEUXIEME PARTIE : Architecture, composants et couches</w:t>
+      </w:r>
+    </w:p>
+    <w:p>
+      <w:pPr>
+        <w:rPr>
+          <w:rFonts w:ascii="Segoe UI" w:hAnsi="Segoe UI" w:cs="Segoe UI"/>
+          <w:sz w:val="26"/>
+          <w:szCs w:val="26"/>
+        </w:rPr>
+      </w:pPr>
+    </w:p>
+    <w:p>
+      <w:pPr>
+        <w:pStyle w:val="Paragraphedeliste"/>
+        <w:numPr>
+          <w:ilvl w:val="0"/>
+          <w:numId w:val="11"/>
+        </w:numPr>
+        <w:rPr>
+          <w:rFonts w:ascii="Segoe UI" w:hAnsi="Segoe UI" w:cs="Segoe UI"/>
+          <w:b/>
+          <w:bCs/>
+          <w:sz w:val="26"/>
+          <w:szCs w:val="26"/>
+        </w:rPr>
+      </w:pPr>
+      <w:r>
+        <w:rPr>
+          <w:rFonts w:ascii="Segoe UI" w:hAnsi="Segoe UI" w:cs="Segoe UI"/>
+          <w:b/>
+          <w:bCs/>
+          <w:sz w:val="26"/>
+          <w:szCs w:val="26"/>
+        </w:rPr>
+        <w:t xml:space="preserve">Architecture </w:t>
+      </w:r>
+      <w:r>
+        <w:rPr>
+          <w:rFonts w:ascii="Segoe UI" w:hAnsi="Segoe UI" w:cs="Segoe UI"/>
+          <w:b/>
+          <w:bCs/>
+          <w:sz w:val="26"/>
+          <w:szCs w:val="26"/>
+        </w:rPr>
+        <w:t xml:space="preserve">du </w:t>
+      </w:r>
+      <w:r>
+        <w:rPr>
+          <w:rFonts w:ascii="Segoe UI" w:hAnsi="Segoe UI" w:cs="Segoe UI"/>
+          <w:b/>
+          <w:bCs/>
+          <w:sz w:val="26"/>
+          <w:szCs w:val="26"/>
+        </w:rPr>
+        <w:t>Data Lake</w:t>
+      </w:r>
+    </w:p>
+    <w:p>
+      <w:pPr>
+        <w:pStyle w:val="Paragraphedeliste"/>
+        <w:rPr>
+          <w:rFonts w:ascii="Segoe UI" w:hAnsi="Segoe UI" w:cs="Segoe UI"/>
+          <w:b/>
+          <w:bCs/>
+          <w:sz w:val="26"/>
+          <w:szCs w:val="26"/>
+        </w:rPr>
+      </w:pPr>
+    </w:p>
+    <w:p>
+      <w:pPr>
+        <w:pStyle w:val="Paragraphedeliste"/>
+        <w:rPr>
+          <w:rFonts w:ascii="Segoe UI" w:hAnsi="Segoe UI" w:cs="Segoe UI"/>
+          <w:b/>
+          <w:bCs/>
+          <w:sz w:val="26"/>
+          <w:szCs w:val="26"/>
+        </w:rPr>
+      </w:pPr>
+    </w:p>
+    <w:p>
+      <w:pPr>
+        <w:rPr>
+          <w:rFonts w:ascii="Segoe UI" w:hAnsi="Segoe UI" w:cs="Segoe UI"/>
+          <w:noProof/>
+          <w:sz w:val="26"/>
+          <w:szCs w:val="26"/>
+        </w:rPr>
+      </w:pPr>
+      <w:r>
+        <w:rPr>
+          <w:rFonts w:ascii="Segoe UI" w:hAnsi="Segoe UI" w:cs="Segoe UI"/>
+          <w:noProof/>
+          <w:sz w:val="26"/>
+          <w:szCs w:val="26"/>
+        </w:rPr>
+        <w:drawing>
+          <wp:inline distT="0" distB="0" distL="0" distR="0" wp14:anchorId="108D5844" wp14:editId="06C85807">
+            <wp:extent cx="5760720" cy="2111375"/>
+            <wp:effectExtent l="0" t="0" r="0" b="3175"/>
+            <wp:docPr id="14" name="Image 14" descr="Une image contenant texte, carte de visite, capture d’écran&#10;&#10;Description générée automatiquement"/>
+            <wp:cNvGraphicFramePr>
+              <a:graphicFrameLocks xmlns:a="http://schemas.openxmlformats.org/drawingml/2006/main" noChangeAspect="1"/>
+            </wp:cNvGraphicFramePr>
+            <a:graphic xmlns:a="http://schemas.openxmlformats.org/drawingml/2006/main">
+              <a:graphicData uri="http://schemas.openxmlformats.org/drawingml/2006/picture">
+                <pic:pic xmlns:pic="http://schemas.openxmlformats.org/drawingml/2006/picture">
+                  <pic:nvPicPr>
+                    <pic:cNvPr id="14" name="Image 14" descr="Une image contenant texte, carte de visite, capture d’écran&#10;&#10;Description générée automatiquement"/>
+                    <pic:cNvPicPr/>
+                  </pic:nvPicPr>
+                  <pic:blipFill>
+                    <a:blip r:embed="rId18">
+                      <a:extLst>
+                        <a:ext uri="{28A0092B-C50C-407E-A947-70E740481C1C}">
+                          <a14:useLocalDpi xmlns:a14="http://schemas.microsoft.com/office/drawing/2010/main" val="0"/>
+                        </a:ext>
+                      </a:extLst>
+                    </a:blip>
+                    <a:stretch>
+                      <a:fillRect/>
+                    </a:stretch>
+                  </pic:blipFill>
+                  <pic:spPr>
+                    <a:xfrm>
+                      <a:off x="0" y="0"/>
+                      <a:ext cx="5760720" cy="2111375"/>
+                    </a:xfrm>
+                    <a:prstGeom prst="rect">
+                      <a:avLst/>
+                    </a:prstGeom>
+                  </pic:spPr>
+                </pic:pic>
+              </a:graphicData>
+            </a:graphic>
+          </wp:inline>
+        </w:drawing>
+      </w:r>
+    </w:p>
+    <w:p>
+      <w:pPr>
+        <w:rPr>
+          <w:rFonts w:ascii="Segoe UI" w:hAnsi="Segoe UI" w:cs="Segoe UI"/>
+          <w:noProof/>
+          <w:sz w:val="26"/>
+          <w:szCs w:val="26"/>
+        </w:rPr>
+      </w:pPr>
+    </w:p>
+    <w:p>
+      <w:pPr>
+        <w:pStyle w:val="Paragraphedeliste"/>
+        <w:numPr>
+          <w:ilvl w:val="0"/>
+          <w:numId w:val="11"/>
+        </w:numPr>
+        <w:rPr>
+          <w:rFonts w:ascii="Segoe UI" w:hAnsi="Segoe UI" w:cs="Segoe UI"/>
+          <w:b/>
+          <w:bCs/>
+          <w:sz w:val="26"/>
+          <w:szCs w:val="26"/>
+        </w:rPr>
+      </w:pPr>
+      <w:r>
+        <w:rPr>
+          <w:rFonts w:ascii="Segoe UI" w:hAnsi="Segoe UI" w:cs="Segoe UI"/>
+          <w:b/>
+          <w:bCs/>
+          <w:sz w:val="26"/>
+          <w:szCs w:val="26"/>
+        </w:rPr>
+        <w:t>Les composants et couche d’un Data Lake</w:t>
+      </w:r>
+    </w:p>
+    <w:p>
+      <w:pPr>
+        <w:pStyle w:val="Paragraphedeliste"/>
+        <w:rPr>
+          <w:rFonts w:ascii="Segoe UI" w:hAnsi="Segoe UI" w:cs="Segoe UI"/>
+          <w:b/>
+          <w:bCs/>
+          <w:sz w:val="26"/>
+          <w:szCs w:val="26"/>
+        </w:rPr>
+      </w:pPr>
+    </w:p>
+    <w:p>
+      <w:pPr>
+        <w:rPr>
+          <w:rFonts w:ascii="Segoe UI" w:hAnsi="Segoe UI" w:cs="Segoe UI"/>
+          <w:sz w:val="26"/>
+          <w:szCs w:val="26"/>
+        </w:rPr>
+      </w:pPr>
+      <w:r>
+        <w:rPr>
+          <w:rFonts w:ascii="Segoe UI" w:hAnsi="Segoe UI" w:cs="Segoe UI"/>
+          <w:sz w:val="26"/>
+          <w:szCs w:val="26"/>
+        </w:rPr>
+        <w:t xml:space="preserve">Les </w:t>
+      </w:r>
+      <w:r>
+        <w:rPr>
+          <w:rFonts w:ascii="Segoe UI" w:hAnsi="Segoe UI" w:cs="Segoe UI"/>
+          <w:sz w:val="26"/>
+          <w:szCs w:val="26"/>
+        </w:rPr>
+        <w:t>composants et couche d’un Data Lake sont les suivantes :</w:t>
+      </w:r>
+    </w:p>
+    <w:p>
+      <w:pPr>
+        <w:pStyle w:val="Paragraphedeliste"/>
+        <w:numPr>
+          <w:ilvl w:val="0"/>
+          <w:numId w:val="13"/>
+        </w:numPr>
+        <w:jc w:val="both"/>
+        <w:rPr>
+          <w:rFonts w:ascii="Segoe UI" w:hAnsi="Segoe UI" w:cs="Segoe UI"/>
+          <w:sz w:val="26"/>
+          <w:szCs w:val="26"/>
+        </w:rPr>
+      </w:pPr>
+      <w:r>
+        <w:rPr>
+          <w:rFonts w:ascii="Segoe UI" w:hAnsi="Segoe UI" w:cs="Segoe UI"/>
+          <w:b/>
+          <w:bCs/>
+          <w:sz w:val="26"/>
+          <w:szCs w:val="26"/>
+        </w:rPr>
+        <w:t>Ingestion</w:t>
+      </w:r>
+      <w:r>
+        <w:rPr>
+          <w:rFonts w:ascii="Segoe UI" w:hAnsi="Segoe UI" w:cs="Segoe UI"/>
+          <w:sz w:val="26"/>
+          <w:szCs w:val="26"/>
+        </w:rPr>
+        <w:t xml:space="preserve"> : représente les connexions aux différentes sources externes et les processus de déversement vers notre Data Lake. Les données peuvent être déversées de manière « batch » ou en « temps réel »</w:t>
+      </w:r>
+    </w:p>
+    <w:p>
+      <w:pPr>
+        <w:pStyle w:val="Paragraphedeliste"/>
+        <w:jc w:val="both"/>
+        <w:rPr>
+          <w:rFonts w:ascii="Segoe UI" w:hAnsi="Segoe UI" w:cs="Segoe UI"/>
+          <w:sz w:val="26"/>
+          <w:szCs w:val="26"/>
+        </w:rPr>
+      </w:pPr>
+    </w:p>
+    <w:p>
+      <w:pPr>
+        <w:pStyle w:val="Paragraphedeliste"/>
+        <w:numPr>
+          <w:ilvl w:val="0"/>
+          <w:numId w:val="13"/>
+        </w:numPr>
+        <w:jc w:val="both"/>
+        <w:rPr>
+          <w:rFonts w:ascii="Segoe UI" w:hAnsi="Segoe UI" w:cs="Segoe UI"/>
+          <w:sz w:val="26"/>
+          <w:szCs w:val="26"/>
+        </w:rPr>
+      </w:pPr>
+      <w:r>
+        <w:rPr>
+          <w:rFonts w:ascii="Segoe UI" w:hAnsi="Segoe UI" w:cs="Segoe UI"/>
+          <w:b/>
+          <w:bCs/>
+          <w:sz w:val="26"/>
+          <w:szCs w:val="26"/>
+        </w:rPr>
+        <w:t>Stockage</w:t>
+      </w:r>
+      <w:r>
+        <w:rPr>
+          <w:rFonts w:ascii="Segoe UI" w:hAnsi="Segoe UI" w:cs="Segoe UI"/>
+          <w:sz w:val="26"/>
+          <w:szCs w:val="26"/>
+        </w:rPr>
+        <w:t xml:space="preserve"> : un stockage de type S3 ou HDFS, infiniment scalable, est </w:t>
+      </w:r>
+      <w:r>
+        <w:rPr>
+          <w:rFonts w:ascii="Segoe UI" w:hAnsi="Segoe UI" w:cs="Segoe UI"/>
+          <w:sz w:val="26"/>
+          <w:szCs w:val="26"/>
+        </w:rPr>
+        <w:t>de manière générale très peu couteux et bien adapté à ce besoin tant en termes de données structurées que de données non structurées. C’est un point de chute pour l’ensemble des données au repos</w:t>
+      </w:r>
+    </w:p>
+    <w:p>
+      <w:pPr>
+        <w:pStyle w:val="Paragraphedeliste"/>
+        <w:rPr>
+          <w:rFonts w:ascii="Segoe UI" w:hAnsi="Segoe UI" w:cs="Segoe UI"/>
+          <w:sz w:val="26"/>
+          <w:szCs w:val="26"/>
+        </w:rPr>
+      </w:pPr>
+    </w:p>
+    <w:p>
+      <w:pPr>
+        <w:pStyle w:val="Paragraphedeliste"/>
+        <w:numPr>
+          <w:ilvl w:val="0"/>
+          <w:numId w:val="13"/>
+        </w:numPr>
+        <w:jc w:val="both"/>
+        <w:rPr>
+          <w:rFonts w:ascii="Segoe UI" w:hAnsi="Segoe UI" w:cs="Segoe UI"/>
+          <w:sz w:val="26"/>
+          <w:szCs w:val="26"/>
+        </w:rPr>
+      </w:pPr>
+      <w:r>
+        <w:rPr>
+          <w:rFonts w:ascii="Segoe UI" w:hAnsi="Segoe UI" w:cs="Segoe UI"/>
+          <w:b/>
+          <w:bCs/>
+          <w:sz w:val="26"/>
+          <w:szCs w:val="26"/>
+        </w:rPr>
+        <w:t>Exploration</w:t>
+      </w:r>
+      <w:r>
+        <w:rPr>
+          <w:rFonts w:ascii="Segoe UI" w:hAnsi="Segoe UI" w:cs="Segoe UI"/>
+          <w:sz w:val="26"/>
+          <w:szCs w:val="26"/>
+        </w:rPr>
+        <w:t> : Les données stockées doivent pouvoir être requêtées facilement et de manière transparente, de préférence avec des langages déclaratifs usuels de type SQL.</w:t>
+      </w:r>
+    </w:p>
+    <w:p>
+      <w:pPr>
+        <w:pStyle w:val="Paragraphedeliste"/>
+        <w:rPr>
+          <w:rFonts w:ascii="Segoe UI" w:hAnsi="Segoe UI" w:cs="Segoe UI"/>
+          <w:sz w:val="26"/>
+          <w:szCs w:val="26"/>
+        </w:rPr>
+      </w:pPr>
+    </w:p>
+    <w:p>
+      <w:pPr>
+        <w:pStyle w:val="Paragraphedeliste"/>
+        <w:numPr>
+          <w:ilvl w:val="0"/>
+          <w:numId w:val="13"/>
+        </w:numPr>
+        <w:jc w:val="both"/>
+        <w:rPr>
+          <w:rFonts w:ascii="Segoe UI" w:hAnsi="Segoe UI" w:cs="Segoe UI"/>
+          <w:sz w:val="26"/>
+          <w:szCs w:val="26"/>
+        </w:rPr>
+      </w:pPr>
+      <w:r>
+        <w:rPr>
+          <w:rFonts w:ascii="Segoe UI" w:hAnsi="Segoe UI" w:cs="Segoe UI"/>
+          <w:b/>
+          <w:bCs/>
+          <w:sz w:val="26"/>
+          <w:szCs w:val="26"/>
+        </w:rPr>
+        <w:t>ETD (</w:t>
+      </w:r>
+      <w:proofErr w:type="spellStart"/>
+      <w:r>
+        <w:rPr>
+          <w:rFonts w:ascii="Segoe UI" w:hAnsi="Segoe UI" w:cs="Segoe UI"/>
+          <w:b/>
+          <w:bCs/>
+          <w:sz w:val="26"/>
+          <w:szCs w:val="26"/>
+        </w:rPr>
+        <w:t>Extract</w:t>
+      </w:r>
+      <w:proofErr w:type="spellEnd"/>
+      <w:r>
+        <w:rPr>
+          <w:rFonts w:ascii="Segoe UI" w:hAnsi="Segoe UI" w:cs="Segoe UI"/>
+          <w:b/>
+          <w:bCs/>
+          <w:sz w:val="26"/>
+          <w:szCs w:val="26"/>
+        </w:rPr>
+        <w:t xml:space="preserve">, </w:t>
+      </w:r>
+      <w:proofErr w:type="spellStart"/>
+      <w:r>
+        <w:rPr>
+          <w:rFonts w:ascii="Segoe UI" w:hAnsi="Segoe UI" w:cs="Segoe UI"/>
+          <w:b/>
+          <w:bCs/>
+          <w:sz w:val="26"/>
+          <w:szCs w:val="26"/>
+        </w:rPr>
+        <w:t>transform</w:t>
+      </w:r>
+      <w:proofErr w:type="spellEnd"/>
+      <w:r>
+        <w:rPr>
+          <w:rFonts w:ascii="Segoe UI" w:hAnsi="Segoe UI" w:cs="Segoe UI"/>
+          <w:b/>
+          <w:bCs/>
+          <w:sz w:val="26"/>
+          <w:szCs w:val="26"/>
+        </w:rPr>
+        <w:t xml:space="preserve">, </w:t>
+      </w:r>
+      <w:proofErr w:type="spellStart"/>
+      <w:r>
+        <w:rPr>
+          <w:rFonts w:ascii="Segoe UI" w:hAnsi="Segoe UI" w:cs="Segoe UI"/>
+          <w:b/>
+          <w:bCs/>
+          <w:sz w:val="26"/>
+          <w:szCs w:val="26"/>
+        </w:rPr>
+        <w:t>load</w:t>
+      </w:r>
+      <w:proofErr w:type="spellEnd"/>
+      <w:r>
+        <w:rPr>
+          <w:rFonts w:ascii="Segoe UI" w:hAnsi="Segoe UI" w:cs="Segoe UI"/>
+          <w:b/>
+          <w:bCs/>
+          <w:sz w:val="26"/>
+          <w:szCs w:val="26"/>
+        </w:rPr>
+        <w:t>)</w:t>
+      </w:r>
+      <w:r>
+        <w:rPr>
+          <w:rFonts w:ascii="Segoe UI" w:hAnsi="Segoe UI" w:cs="Segoe UI"/>
+          <w:sz w:val="26"/>
+          <w:szCs w:val="26"/>
+        </w:rPr>
+        <w:t> : l’étape appelée ici ETL est celle qui consiste à convertir de la donnée brute depuis l’étape de stockage vers un état structuré, et ce des fins de traitement ultérieur.</w:t>
+      </w:r>
+    </w:p>
+    <w:p>
+      <w:pPr>
+        <w:pStyle w:val="Paragraphedeliste"/>
+        <w:rPr>
+          <w:rFonts w:ascii="Segoe UI" w:hAnsi="Segoe UI" w:cs="Segoe UI"/>
+          <w:sz w:val="26"/>
+          <w:szCs w:val="26"/>
+        </w:rPr>
+      </w:pPr>
+    </w:p>
+    <w:p>
+      <w:pPr>
+        <w:pStyle w:val="Paragraphedeliste"/>
+        <w:numPr>
+          <w:ilvl w:val="0"/>
+          <w:numId w:val="13"/>
+        </w:numPr>
+        <w:jc w:val="both"/>
+        <w:rPr>
+          <w:rFonts w:ascii="Segoe UI" w:hAnsi="Segoe UI" w:cs="Segoe UI"/>
+          <w:sz w:val="26"/>
+          <w:szCs w:val="26"/>
+        </w:rPr>
+      </w:pPr>
+      <w:proofErr w:type="spellStart"/>
+      <w:r>
+        <w:rPr>
+          <w:rFonts w:ascii="Segoe UI" w:hAnsi="Segoe UI" w:cs="Segoe UI"/>
+          <w:b/>
+          <w:bCs/>
+          <w:sz w:val="26"/>
+          <w:szCs w:val="26"/>
+        </w:rPr>
+        <w:t>Processing</w:t>
+      </w:r>
+      <w:proofErr w:type="spellEnd"/>
+      <w:r>
+        <w:rPr>
+          <w:rFonts w:ascii="Segoe UI" w:hAnsi="Segoe UI" w:cs="Segoe UI"/>
+          <w:sz w:val="26"/>
+          <w:szCs w:val="26"/>
+        </w:rPr>
+        <w:t> : on souhaite évidemment pouvoir manipuler, requêter et croiser les données, et ce quel que soit la fréquence d’input (batch, live), à des fins d’analyse et d’extraction de valeur ajoutée.</w:t>
+      </w:r>
+    </w:p>
+    <w:p>
+      <w:pPr>
+        <w:pStyle w:val="Paragraphedeliste"/>
+        <w:rPr>
+          <w:rFonts w:ascii="Segoe UI" w:hAnsi="Segoe UI" w:cs="Segoe UI"/>
+          <w:sz w:val="26"/>
+          <w:szCs w:val="26"/>
+        </w:rPr>
+      </w:pPr>
+    </w:p>
+    <w:p>
+      <w:pPr>
+        <w:pStyle w:val="Paragraphedeliste"/>
+        <w:numPr>
+          <w:ilvl w:val="0"/>
+          <w:numId w:val="13"/>
+        </w:numPr>
+        <w:jc w:val="both"/>
+        <w:rPr>
+          <w:rFonts w:ascii="Segoe UI" w:hAnsi="Segoe UI" w:cs="Segoe UI"/>
+          <w:sz w:val="26"/>
+          <w:szCs w:val="26"/>
+        </w:rPr>
+      </w:pPr>
+      <w:r>
+        <w:rPr>
+          <w:rFonts w:ascii="Segoe UI" w:hAnsi="Segoe UI" w:cs="Segoe UI"/>
+          <w:b/>
+          <w:bCs/>
+          <w:sz w:val="26"/>
+          <w:szCs w:val="26"/>
+        </w:rPr>
+        <w:t>Opérations</w:t>
+      </w:r>
+      <w:r>
+        <w:rPr>
+          <w:rFonts w:ascii="Segoe UI" w:hAnsi="Segoe UI" w:cs="Segoe UI"/>
+          <w:sz w:val="26"/>
+          <w:szCs w:val="26"/>
+        </w:rPr>
+        <w:t xml:space="preserve"> : on regroupera sous cette appellation tous les services ayant trait à la sécurité, aux performances globales, au monitoring, à l’audit, ou encore au management du catalogue de données. Un </w:t>
+      </w:r>
+      <w:proofErr w:type="spellStart"/>
+      <w:r>
+        <w:rPr>
+          <w:rFonts w:ascii="Segoe UI" w:hAnsi="Segoe UI" w:cs="Segoe UI"/>
+          <w:sz w:val="26"/>
+          <w:szCs w:val="26"/>
+        </w:rPr>
+        <w:t>DataLake</w:t>
+      </w:r>
+      <w:proofErr w:type="spellEnd"/>
+      <w:r>
+        <w:rPr>
+          <w:rFonts w:ascii="Segoe UI" w:hAnsi="Segoe UI" w:cs="Segoe UI"/>
+          <w:sz w:val="26"/>
+          <w:szCs w:val="26"/>
+        </w:rPr>
+        <w:t xml:space="preserve"> correctement architecturé doit garantir une bonne disponibilité de la donnée – y compris sous la charge – ainsi qu’une bonne sécurité et intégrité via un monitoring et une restriction des accès à un gain très fin. Les opérations regroupent pour cela : </w:t>
+      </w:r>
+    </w:p>
+    <w:p>
+      <w:pPr>
+        <w:pStyle w:val="Paragraphedeliste"/>
+        <w:rPr>
+          <w:rFonts w:ascii="Segoe UI" w:hAnsi="Segoe UI" w:cs="Segoe UI"/>
+          <w:sz w:val="26"/>
+          <w:szCs w:val="26"/>
+        </w:rPr>
+      </w:pPr>
+    </w:p>
+    <w:p>
+      <w:pPr>
+        <w:pStyle w:val="Paragraphedeliste"/>
+        <w:numPr>
+          <w:ilvl w:val="0"/>
+          <w:numId w:val="14"/>
+        </w:numPr>
+        <w:jc w:val="both"/>
+        <w:rPr>
+          <w:rFonts w:ascii="Segoe UI" w:hAnsi="Segoe UI" w:cs="Segoe UI"/>
+          <w:sz w:val="26"/>
+          <w:szCs w:val="26"/>
+        </w:rPr>
+      </w:pPr>
+      <w:r>
+        <w:rPr>
+          <w:rFonts w:ascii="Segoe UI" w:hAnsi="Segoe UI" w:cs="Segoe UI"/>
+          <w:b/>
+          <w:bCs/>
+          <w:sz w:val="26"/>
+          <w:szCs w:val="26"/>
+        </w:rPr>
+        <w:t>La gouvernance</w:t>
+      </w:r>
+      <w:r>
+        <w:rPr>
+          <w:rFonts w:ascii="Segoe UI" w:hAnsi="Segoe UI" w:cs="Segoe UI"/>
+          <w:sz w:val="26"/>
+          <w:szCs w:val="26"/>
+        </w:rPr>
+        <w:t xml:space="preserve"> : la découverte de données est une étape importante de l’organisation de notre </w:t>
+      </w:r>
+      <w:proofErr w:type="spellStart"/>
+      <w:r>
+        <w:rPr>
+          <w:rFonts w:ascii="Segoe UI" w:hAnsi="Segoe UI" w:cs="Segoe UI"/>
+          <w:sz w:val="26"/>
+          <w:szCs w:val="26"/>
+        </w:rPr>
+        <w:t>DataLake</w:t>
+      </w:r>
+      <w:proofErr w:type="spellEnd"/>
+      <w:r>
+        <w:rPr>
+          <w:rFonts w:ascii="Segoe UI" w:hAnsi="Segoe UI" w:cs="Segoe UI"/>
+          <w:sz w:val="26"/>
+          <w:szCs w:val="26"/>
+        </w:rPr>
+        <w:t xml:space="preserve"> et sa structuration générale. Cette étape est cruciale car elle</w:t>
+      </w:r>
+      <w:r>
+        <w:rPr>
+          <w:rFonts w:ascii="Segoe UI" w:hAnsi="Segoe UI" w:cs="Segoe UI"/>
+          <w:sz w:val="26"/>
+          <w:szCs w:val="26"/>
+        </w:rPr>
+        <w:t xml:space="preserve"> va servir à constituer notre catalogue de données ; on y trouvera des informations aussi cruciales que la source initiale, le format, la sémantique…</w:t>
+      </w:r>
+    </w:p>
+    <w:p>
+      <w:pPr>
+        <w:pStyle w:val="Paragraphedeliste"/>
+        <w:ind w:left="1440"/>
+        <w:jc w:val="both"/>
+        <w:rPr>
+          <w:rFonts w:ascii="Segoe UI" w:hAnsi="Segoe UI" w:cs="Segoe UI"/>
+          <w:sz w:val="26"/>
+          <w:szCs w:val="26"/>
+        </w:rPr>
+      </w:pPr>
+    </w:p>
+    <w:p>
+      <w:pPr>
+        <w:pStyle w:val="Paragraphedeliste"/>
+        <w:numPr>
+          <w:ilvl w:val="0"/>
+          <w:numId w:val="14"/>
+        </w:numPr>
+        <w:jc w:val="both"/>
+        <w:rPr>
+          <w:rFonts w:ascii="Segoe UI" w:hAnsi="Segoe UI" w:cs="Segoe UI"/>
+          <w:sz w:val="26"/>
+          <w:szCs w:val="26"/>
+        </w:rPr>
+      </w:pPr>
+      <w:r>
+        <w:rPr>
+          <w:rFonts w:ascii="Segoe UI" w:hAnsi="Segoe UI" w:cs="Segoe UI"/>
+          <w:b/>
+          <w:bCs/>
+          <w:sz w:val="26"/>
+          <w:szCs w:val="26"/>
+        </w:rPr>
+        <w:t>La Sécurité </w:t>
+      </w:r>
+      <w:r>
+        <w:rPr>
+          <w:rFonts w:ascii="Segoe UI" w:hAnsi="Segoe UI" w:cs="Segoe UI"/>
+          <w:sz w:val="26"/>
+          <w:szCs w:val="26"/>
+        </w:rPr>
+        <w:t xml:space="preserve">: elle doit être implémentée dans chaque couche du </w:t>
+      </w:r>
+      <w:proofErr w:type="spellStart"/>
+      <w:r>
+        <w:rPr>
+          <w:rFonts w:ascii="Segoe UI" w:hAnsi="Segoe UI" w:cs="Segoe UI"/>
+          <w:sz w:val="26"/>
+          <w:szCs w:val="26"/>
+        </w:rPr>
+        <w:t>DataLake</w:t>
+      </w:r>
+      <w:proofErr w:type="spellEnd"/>
+      <w:r>
+        <w:rPr>
+          <w:rFonts w:ascii="Segoe UI" w:hAnsi="Segoe UI" w:cs="Segoe UI"/>
+          <w:sz w:val="26"/>
+          <w:szCs w:val="26"/>
+        </w:rPr>
+        <w:t xml:space="preserve">, du </w:t>
+      </w:r>
+      <w:proofErr w:type="gramStart"/>
+      <w:r>
+        <w:rPr>
+          <w:rFonts w:ascii="Segoe UI" w:hAnsi="Segoe UI" w:cs="Segoe UI"/>
+          <w:sz w:val="26"/>
+          <w:szCs w:val="26"/>
+        </w:rPr>
+        <w:t>stockage(</w:t>
+      </w:r>
+      <w:proofErr w:type="gramEnd"/>
+      <w:r>
+        <w:rPr>
+          <w:rFonts w:ascii="Segoe UI" w:hAnsi="Segoe UI" w:cs="Segoe UI"/>
+          <w:sz w:val="26"/>
+          <w:szCs w:val="26"/>
+        </w:rPr>
+        <w:t xml:space="preserve">résilience et réplication), à la lecture des données et leur consommation (Authentification et contrôle des accès au </w:t>
+      </w:r>
+      <w:proofErr w:type="spellStart"/>
+      <w:r>
+        <w:rPr>
+          <w:rFonts w:ascii="Segoe UI" w:hAnsi="Segoe UI" w:cs="Segoe UI"/>
+          <w:sz w:val="26"/>
+          <w:szCs w:val="26"/>
+        </w:rPr>
+        <w:t>datasets</w:t>
+      </w:r>
+      <w:proofErr w:type="spellEnd"/>
+      <w:r>
+        <w:rPr>
+          <w:rFonts w:ascii="Segoe UI" w:hAnsi="Segoe UI" w:cs="Segoe UI"/>
+          <w:sz w:val="26"/>
+          <w:szCs w:val="26"/>
+        </w:rPr>
+        <w:t xml:space="preserve"> par les différentes équipes). Enfin</w:t>
+      </w:r>
+      <w:r>
+        <w:rPr>
+          <w:rFonts w:ascii="Segoe UI" w:hAnsi="Segoe UI" w:cs="Segoe UI"/>
+          <w:sz w:val="26"/>
+          <w:szCs w:val="26"/>
+        </w:rPr>
+        <w:t xml:space="preserve"> chaque accès doit pouvoir être loggé à des fins d’audit ; un audit du catalogue de données permet d’évaluer la compliance aux différentes régulations ainsi que les risques liés à la manipulation de données sensibles.</w:t>
+      </w:r>
+    </w:p>
+    <w:p>
+      <w:pPr>
+        <w:pStyle w:val="Paragraphedeliste"/>
+        <w:ind w:left="1440"/>
+        <w:jc w:val="both"/>
+        <w:rPr>
+          <w:rFonts w:ascii="Segoe UI" w:hAnsi="Segoe UI" w:cs="Segoe UI"/>
+          <w:sz w:val="26"/>
+          <w:szCs w:val="26"/>
+        </w:rPr>
+      </w:pPr>
+    </w:p>
+    <w:p>
+      <w:pPr>
+        <w:pStyle w:val="Paragraphedeliste"/>
+        <w:numPr>
+          <w:ilvl w:val="0"/>
+          <w:numId w:val="14"/>
+        </w:numPr>
+        <w:jc w:val="both"/>
+        <w:rPr>
+          <w:rFonts w:ascii="Segoe UI" w:hAnsi="Segoe UI" w:cs="Segoe UI"/>
+          <w:sz w:val="26"/>
+          <w:szCs w:val="26"/>
+        </w:rPr>
+      </w:pPr>
+      <w:r>
+        <w:rPr>
+          <w:rFonts w:ascii="Segoe UI" w:hAnsi="Segoe UI" w:cs="Segoe UI"/>
+          <w:b/>
+          <w:bCs/>
+          <w:sz w:val="26"/>
+          <w:szCs w:val="26"/>
+        </w:rPr>
+        <w:t xml:space="preserve">La qualité : </w:t>
+      </w:r>
+      <w:r>
+        <w:rPr>
+          <w:rFonts w:ascii="Segoe UI" w:hAnsi="Segoe UI" w:cs="Segoe UI"/>
+          <w:sz w:val="26"/>
+          <w:szCs w:val="26"/>
+        </w:rPr>
+        <w:t>elle</w:t>
+      </w:r>
+      <w:r>
+        <w:rPr>
+          <w:rFonts w:ascii="Segoe UI" w:hAnsi="Segoe UI" w:cs="Segoe UI"/>
+          <w:b/>
+          <w:bCs/>
+          <w:sz w:val="26"/>
+          <w:szCs w:val="26"/>
+        </w:rPr>
+        <w:t xml:space="preserve"> </w:t>
+      </w:r>
+      <w:r>
+        <w:rPr>
+          <w:rFonts w:ascii="Segoe UI" w:hAnsi="Segoe UI" w:cs="Segoe UI"/>
+          <w:sz w:val="26"/>
+          <w:szCs w:val="26"/>
+        </w:rPr>
+        <w:t xml:space="preserve">est </w:t>
+      </w:r>
+      <w:r>
+        <w:rPr>
+          <w:rFonts w:ascii="Segoe UI" w:hAnsi="Segoe UI" w:cs="Segoe UI"/>
+          <w:sz w:val="26"/>
+          <w:szCs w:val="26"/>
+        </w:rPr>
+        <w:t xml:space="preserve">une composante essentielle de l’architecture de notre </w:t>
+      </w:r>
+      <w:proofErr w:type="spellStart"/>
+      <w:r>
+        <w:rPr>
+          <w:rFonts w:ascii="Segoe UI" w:hAnsi="Segoe UI" w:cs="Segoe UI"/>
+          <w:sz w:val="26"/>
+          <w:szCs w:val="26"/>
+        </w:rPr>
+        <w:t>datalake</w:t>
+      </w:r>
+      <w:proofErr w:type="spellEnd"/>
+      <w:r>
+        <w:rPr>
+          <w:rFonts w:ascii="Segoe UI" w:hAnsi="Segoe UI" w:cs="Segoe UI"/>
+          <w:sz w:val="26"/>
+          <w:szCs w:val="26"/>
+        </w:rPr>
+        <w:t>. En effet, la donnée sera la source de la valeur métier. Une donnée de mauvaise qualité entrainera à coup</w:t>
+      </w:r>
+      <w:r>
+        <w:rPr>
+          <w:rFonts w:ascii="Segoe UI" w:hAnsi="Segoe UI" w:cs="Segoe UI"/>
+          <w:sz w:val="26"/>
+          <w:szCs w:val="26"/>
+        </w:rPr>
+        <w:t xml:space="preserve"> sûr une valeur métier moindre.</w:t>
+      </w:r>
+    </w:p>
+    <w:p>
+      <w:pPr>
+        <w:pStyle w:val="Paragraphedeliste"/>
+        <w:rPr>
+          <w:rFonts w:ascii="Segoe UI" w:hAnsi="Segoe UI" w:cs="Segoe UI"/>
+          <w:sz w:val="26"/>
+          <w:szCs w:val="26"/>
+        </w:rPr>
+      </w:pPr>
+    </w:p>
+    <w:p>
+      <w:pPr>
+        <w:pStyle w:val="Paragraphedeliste"/>
+        <w:numPr>
+          <w:ilvl w:val="0"/>
+          <w:numId w:val="14"/>
+        </w:numPr>
+        <w:jc w:val="both"/>
+        <w:rPr>
+          <w:rFonts w:ascii="Segoe UI" w:hAnsi="Segoe UI" w:cs="Segoe UI"/>
+          <w:sz w:val="26"/>
+          <w:szCs w:val="26"/>
+        </w:rPr>
+      </w:pPr>
+      <w:r>
+        <w:rPr>
+          <w:rFonts w:ascii="Segoe UI" w:hAnsi="Segoe UI" w:cs="Segoe UI"/>
+          <w:b/>
+          <w:bCs/>
+          <w:sz w:val="26"/>
+          <w:szCs w:val="26"/>
+        </w:rPr>
+        <w:t xml:space="preserve">Le </w:t>
+      </w:r>
+      <w:proofErr w:type="spellStart"/>
+      <w:r>
+        <w:rPr>
+          <w:rFonts w:ascii="Segoe UI" w:hAnsi="Segoe UI" w:cs="Segoe UI"/>
+          <w:b/>
+          <w:bCs/>
+          <w:sz w:val="26"/>
+          <w:szCs w:val="26"/>
+        </w:rPr>
+        <w:t>lineage</w:t>
+      </w:r>
+      <w:proofErr w:type="spellEnd"/>
+      <w:r>
+        <w:rPr>
+          <w:rFonts w:ascii="Segoe UI" w:hAnsi="Segoe UI" w:cs="Segoe UI"/>
+          <w:sz w:val="26"/>
+          <w:szCs w:val="26"/>
+        </w:rPr>
+        <w:t xml:space="preserve"> : la couche de Data </w:t>
+      </w:r>
+      <w:proofErr w:type="spellStart"/>
+      <w:r>
+        <w:rPr>
+          <w:rFonts w:ascii="Segoe UI" w:hAnsi="Segoe UI" w:cs="Segoe UI"/>
+          <w:sz w:val="26"/>
+          <w:szCs w:val="26"/>
+        </w:rPr>
+        <w:t>Lineage</w:t>
+      </w:r>
+      <w:proofErr w:type="spellEnd"/>
+      <w:r>
+        <w:rPr>
+          <w:rFonts w:ascii="Segoe UI" w:hAnsi="Segoe UI" w:cs="Segoe UI"/>
+          <w:sz w:val="26"/>
+          <w:szCs w:val="26"/>
+        </w:rPr>
+        <w:t xml:space="preserve"> doit permettre de « retracer » les évolutions apportées à la donnée par rapport à son ingestion initiale depuis une « </w:t>
+      </w:r>
+      <w:proofErr w:type="spellStart"/>
+      <w:r>
+        <w:rPr>
+          <w:rFonts w:ascii="Segoe UI" w:hAnsi="Segoe UI" w:cs="Segoe UI"/>
+          <w:sz w:val="26"/>
+          <w:szCs w:val="26"/>
+        </w:rPr>
+        <w:t>gloden</w:t>
+      </w:r>
+      <w:proofErr w:type="spellEnd"/>
+      <w:r>
+        <w:rPr>
+          <w:rFonts w:ascii="Segoe UI" w:hAnsi="Segoe UI" w:cs="Segoe UI"/>
+          <w:sz w:val="26"/>
+          <w:szCs w:val="26"/>
+        </w:rPr>
+        <w:t xml:space="preserve"> source ». En effet, lors d’audit, on cherchera à traquer les changements apportés à la </w:t>
+      </w:r>
+      <w:r>
+        <w:rPr>
+          <w:rFonts w:ascii="Segoe UI" w:hAnsi="Segoe UI" w:cs="Segoe UI"/>
+          <w:sz w:val="26"/>
+          <w:szCs w:val="26"/>
+        </w:rPr>
+        <w:lastRenderedPageBreak/>
+        <w:t>donnée par les différentes applications, et les auteurs de ces changements.</w:t>
+      </w:r>
+    </w:p>
+    <w:p>
+      <w:pPr>
+        <w:pStyle w:val="Paragraphedeliste"/>
+        <w:rPr>
+          <w:rFonts w:ascii="Segoe UI" w:hAnsi="Segoe UI" w:cs="Segoe UI"/>
+          <w:sz w:val="26"/>
+          <w:szCs w:val="26"/>
+        </w:rPr>
+      </w:pPr>
+    </w:p>
+    <w:p>
+      <w:pPr>
+        <w:pStyle w:val="Paragraphedeliste"/>
+        <w:ind w:left="1440"/>
+        <w:jc w:val="both"/>
+        <w:rPr>
+          <w:rFonts w:ascii="Segoe UI" w:hAnsi="Segoe UI" w:cs="Segoe UI"/>
+          <w:sz w:val="26"/>
+          <w:szCs w:val="26"/>
+        </w:rPr>
+      </w:pPr>
+    </w:p>
+    <w:p>
+      <w:pPr>
+        <w:pStyle w:val="Paragraphedeliste"/>
+        <w:rPr>
+          <w:rFonts w:ascii="Segoe UI" w:hAnsi="Segoe UI" w:cs="Segoe UI"/>
+          <w:sz w:val="26"/>
+          <w:szCs w:val="26"/>
+        </w:rPr>
+      </w:pPr>
+    </w:p>
+    <w:p>
+      <w:pPr>
+        <w:pStyle w:val="Paragraphedeliste"/>
+        <w:numPr>
+          <w:ilvl w:val="0"/>
+          <w:numId w:val="11"/>
+        </w:numPr>
+        <w:rPr>
+          <w:rFonts w:ascii="Segoe UI" w:hAnsi="Segoe UI" w:cs="Segoe UI"/>
+          <w:b/>
+          <w:bCs/>
+          <w:sz w:val="26"/>
+          <w:szCs w:val="26"/>
+        </w:rPr>
+      </w:pPr>
+      <w:r>
+        <w:rPr>
+          <w:rFonts w:ascii="Segoe UI" w:hAnsi="Segoe UI" w:cs="Segoe UI"/>
+          <w:b/>
+          <w:bCs/>
+          <w:sz w:val="26"/>
+          <w:szCs w:val="26"/>
+        </w:rPr>
+        <w:t>Les principes de base à respecter lors de la mise en place d’un Data Lake</w:t>
+      </w:r>
+    </w:p>
+    <w:p>
+      <w:pPr>
+        <w:ind w:firstLine="360"/>
+        <w:jc w:val="both"/>
+        <w:rPr>
+          <w:rFonts w:ascii="Segoe UI" w:hAnsi="Segoe UI" w:cs="Segoe UI"/>
+          <w:sz w:val="26"/>
+          <w:szCs w:val="26"/>
+        </w:rPr>
+      </w:pPr>
+      <w:r>
+        <w:rPr>
+          <w:rFonts w:ascii="Segoe UI" w:hAnsi="Segoe UI" w:cs="Segoe UI"/>
+          <w:sz w:val="26"/>
+          <w:szCs w:val="26"/>
+        </w:rPr>
+        <w:t>De</w:t>
+      </w:r>
+      <w:r>
+        <w:rPr>
+          <w:rFonts w:ascii="Segoe UI" w:hAnsi="Segoe UI" w:cs="Segoe UI"/>
+          <w:sz w:val="26"/>
+          <w:szCs w:val="26"/>
+        </w:rPr>
+        <w:t xml:space="preserve"> manière générales, pour piloter aux mieux les coûts de la mise en place ainsi que les projections de coût à long terme, il convient de se poser la question de la structuration de la donnée, de sa fréquence de mise à jour, mais aussi et surtout ce que l’on souhaite en faire.</w:t>
+      </w:r>
+    </w:p>
+    <w:p>
+      <w:pPr>
+        <w:ind w:firstLine="360"/>
+        <w:jc w:val="both"/>
+        <w:rPr>
+          <w:rFonts w:ascii="Segoe UI" w:hAnsi="Segoe UI" w:cs="Segoe UI"/>
+          <w:sz w:val="26"/>
+          <w:szCs w:val="26"/>
+        </w:rPr>
+      </w:pPr>
+      <w:r>
+        <w:rPr>
+          <w:rFonts w:ascii="Segoe UI" w:hAnsi="Segoe UI" w:cs="Segoe UI"/>
+          <w:sz w:val="26"/>
+          <w:szCs w:val="26"/>
+        </w:rPr>
+        <w:t xml:space="preserve">Modulariser son </w:t>
+      </w:r>
+      <w:r>
+        <w:rPr>
+          <w:rFonts w:ascii="Segoe UI" w:hAnsi="Segoe UI" w:cs="Segoe UI"/>
+          <w:sz w:val="26"/>
+          <w:szCs w:val="26"/>
+        </w:rPr>
+        <w:t>Data Lake</w:t>
+      </w:r>
+      <w:r>
+        <w:rPr>
+          <w:rFonts w:ascii="Segoe UI" w:hAnsi="Segoe UI" w:cs="Segoe UI"/>
+          <w:sz w:val="26"/>
+          <w:szCs w:val="26"/>
+        </w:rPr>
+        <w:t xml:space="preserve"> de manière à séparer les composantes listées ci-dessus. Stockage</w:t>
+      </w:r>
+      <w:r>
+        <w:rPr>
+          <w:rFonts w:ascii="Segoe UI" w:hAnsi="Segoe UI" w:cs="Segoe UI"/>
+          <w:sz w:val="26"/>
+          <w:szCs w:val="26"/>
+        </w:rPr>
+        <w:t>, ingestion, administration, qualité, visualisation… doivent pouvoir être gérées indépendamment.</w:t>
+      </w:r>
+    </w:p>
+    <w:p>
+      <w:pPr>
+        <w:ind w:firstLine="360"/>
+        <w:jc w:val="both"/>
+        <w:rPr>
+          <w:rFonts w:ascii="Segoe UI" w:hAnsi="Segoe UI" w:cs="Segoe UI"/>
+          <w:sz w:val="26"/>
+          <w:szCs w:val="26"/>
+        </w:rPr>
+      </w:pPr>
+      <w:r>
+        <w:rPr>
+          <w:rFonts w:ascii="Segoe UI" w:hAnsi="Segoe UI" w:cs="Segoe UI"/>
+          <w:sz w:val="26"/>
+          <w:szCs w:val="26"/>
+        </w:rPr>
+        <w:t xml:space="preserve">Un Data Lake sera différent d’une entreprise à l’autre </w:t>
+      </w:r>
+      <w:r>
+        <w:rPr>
+          <w:rFonts w:ascii="Segoe UI" w:hAnsi="Segoe UI" w:cs="Segoe UI"/>
+          <w:sz w:val="26"/>
+          <w:szCs w:val="26"/>
+        </w:rPr>
+        <w:t>par</w:t>
+      </w:r>
+      <w:r>
+        <w:rPr>
+          <w:rFonts w:ascii="Segoe UI" w:hAnsi="Segoe UI" w:cs="Segoe UI"/>
+          <w:sz w:val="26"/>
+          <w:szCs w:val="26"/>
+        </w:rPr>
+        <w:t xml:space="preserve"> la variété des métiers, des approches et des besoins. Les spécificités de l’entreprise et du métier doivent être prises en compte dès la conception. </w:t>
+      </w:r>
+    </w:p>
+    <w:p>
+      <w:pPr>
+        <w:ind w:firstLine="360"/>
+        <w:jc w:val="both"/>
+        <w:rPr>
+          <w:rFonts w:ascii="Segoe UI" w:hAnsi="Segoe UI" w:cs="Segoe UI"/>
+          <w:sz w:val="26"/>
+          <w:szCs w:val="26"/>
+        </w:rPr>
+      </w:pPr>
+      <w:r>
+        <w:rPr>
+          <w:rFonts w:ascii="Segoe UI" w:hAnsi="Segoe UI" w:cs="Segoe UI"/>
+          <w:sz w:val="26"/>
+          <w:szCs w:val="26"/>
+        </w:rPr>
+        <w:t>Un data Lake correctement architecturé doit pouvoir intégrer facilement et rapidement de nouvelles sources de données.</w:t>
+      </w:r>
+    </w:p>
+    <w:p>
+      <w:pPr>
+        <w:jc w:val="both"/>
+        <w:rPr>
+          <w:rFonts w:ascii="Segoe UI" w:hAnsi="Segoe UI" w:cs="Segoe UI"/>
+          <w:sz w:val="26"/>
+          <w:szCs w:val="26"/>
+        </w:rPr>
+      </w:pPr>
+    </w:p>
+    <w:p>
+      <w:pPr>
+        <w:tabs>
+          <w:tab w:val="left" w:pos="3000"/>
+        </w:tabs>
+        <w:rPr>
+          <w:rFonts w:ascii="Segoe UI" w:hAnsi="Segoe UI" w:cs="Segoe UI"/>
+          <w:sz w:val="26"/>
+          <w:szCs w:val="26"/>
+        </w:rPr>
+      </w:pPr>
     </w:p>
     <w:sectPr>
       <w:pgSz w:w="11906" w:h="16838"/>
@@ -4057,6 +5373,205 @@
 <file path=word/numbering.xml><?xml version="1.0" encoding="utf-8"?>
 <w:numbering xmlns:wpc="http://schemas.microsoft.com/office/word/2010/wordprocessingCanvas" xmlns:cx="http://schemas.microsoft.com/office/drawing/2014/chartex" xmlns:cx1="http://schemas.microsoft.com/office/drawing/2015/9/8/chartex" xmlns:cx2="http://schemas.microsoft.com/office/drawing/2015/10/21/chartex" xmlns:cx3="http://schemas.microsoft.com/office/drawing/2016/5/9/chartex" xmlns:cx4="http://schemas.microsoft.com/office/drawing/2016/5/10/chartex" xmlns:cx5="http://schemas.microsoft.com/office/drawing/2016/5/11/chartex" xmlns:cx6="http://schemas.microsoft.com/office/drawing/2016/5/12/chartex" xmlns:cx7="http://schemas.microsoft.com/office/drawing/2016/5/13/chartex" xmlns:cx8="http://schemas.microsoft.com/office/drawing/2016/5/14/chartex" xmlns:mc="http://schemas.openxmlformats.org/markup-compatibility/2006" xmlns:aink="http://schemas.microsoft.com/office/drawing/2016/ink" xmlns:am3d="http://schemas.microsoft.com/office/drawing/2017/model3d" xmlns:o="urn:schemas-microsoft-com:office:office" xmlns:r="http://schemas.openxmlformats.org/officeDocument/2006/relationships" xmlns:m="http://schemas.openxmlformats.org/officeDocument/2006/math" xmlns:v="urn:schemas-microsoft-com:vml" xmlns:wp14="http://schemas.microsoft.com/office/word/2010/wordprocessingDrawing" xmlns:wp="http://schemas.openxmlformats.org/drawingml/2006/wordprocessingDrawing" xmlns:w10="urn:schemas-microsoft-com:office:word" xmlns:w="http://schemas.openxmlformats.org/wordprocessingml/2006/main" xmlns:w14="http://schemas.microsoft.com/office/word/2010/wordml" xmlns:w15="http://schemas.microsoft.com/office/word/2012/wordml" xmlns:w16cex="http://schemas.microsoft.com/office/word/2018/wordml/cex" xmlns:w16cid="http://schemas.microsoft.com/office/word/2016/wordml/cid" xmlns:w16="http://schemas.microsoft.com/office/word/2018/wordml" xmlns:w16se="http://schemas.microsoft.com/office/word/2015/wordml/symex" xmlns:wpg="http://schemas.microsoft.com/office/word/2010/wordprocessingGroup" xmlns:wpi="http://schemas.microsoft.com/office/word/2010/wordprocessingInk" xmlns:wne="http://schemas.microsoft.com/office/word/2006/wordml" xmlns:wps="http://schemas.microsoft.com/office/word/2010/wordprocessingShape" mc:Ignorable="w14 w15 w16se w16cid w16 w16cex wp14">
   <w:abstractNum w:abstractNumId="0" w15:restartNumberingAfterBreak="0">
+    <w:nsid w:val="02436832"/>
+    <w:multiLevelType w:val="hybridMultilevel"/>
+    <w:tmpl w:val="EF4A7AE2"/>
+    <w:lvl w:ilvl="0" w:tplc="040C000F">
+      <w:start w:val="1"/>
+      <w:numFmt w:val="decimal"/>
+      <w:lvlText w:val="%1."/>
+      <w:lvlJc w:val="left"/>
+      <w:pPr>
+        <w:ind w:left="720" w:hanging="360"/>
+      </w:pPr>
+    </w:lvl>
+    <w:lvl w:ilvl="1" w:tplc="040C0019" w:tentative="1">
+      <w:start w:val="1"/>
+      <w:numFmt w:val="lowerLetter"/>
+      <w:lvlText w:val="%2."/>
+      <w:lvlJc w:val="left"/>
+      <w:pPr>
+        <w:ind w:left="1440" w:hanging="360"/>
+      </w:pPr>
+    </w:lvl>
+    <w:lvl w:ilvl="2" w:tplc="040C001B" w:tentative="1">
+      <w:start w:val="1"/>
+      <w:numFmt w:val="lowerRoman"/>
+      <w:lvlText w:val="%3."/>
+      <w:lvlJc w:val="right"/>
+      <w:pPr>
+        <w:ind w:left="2160" w:hanging="180"/>
+      </w:pPr>
+    </w:lvl>
+    <w:lvl w:ilvl="3" w:tplc="040C000F" w:tentative="1">
+      <w:start w:val="1"/>
+      <w:numFmt w:val="decimal"/>
+      <w:lvlText w:val="%4."/>
+      <w:lvlJc w:val="left"/>
+      <w:pPr>
+        <w:ind w:left="2880" w:hanging="360"/>
+      </w:pPr>
+    </w:lvl>
+    <w:lvl w:ilvl="4" w:tplc="040C0019" w:tentative="1">
+      <w:start w:val="1"/>
+      <w:numFmt w:val="lowerLetter"/>
+      <w:lvlText w:val="%5."/>
+      <w:lvlJc w:val="left"/>
+      <w:pPr>
+        <w:ind w:left="3600" w:hanging="360"/>
+      </w:pPr>
+    </w:lvl>
+    <w:lvl w:ilvl="5" w:tplc="040C001B" w:tentative="1">
+      <w:start w:val="1"/>
+      <w:numFmt w:val="lowerRoman"/>
+      <w:lvlText w:val="%6."/>
+      <w:lvlJc w:val="right"/>
+      <w:pPr>
+        <w:ind w:left="4320" w:hanging="180"/>
+      </w:pPr>
+    </w:lvl>
+    <w:lvl w:ilvl="6" w:tplc="040C000F" w:tentative="1">
+      <w:start w:val="1"/>
+      <w:numFmt w:val="decimal"/>
+      <w:lvlText w:val="%7."/>
+      <w:lvlJc w:val="left"/>
+      <w:pPr>
+        <w:ind w:left="5040" w:hanging="360"/>
+      </w:pPr>
+    </w:lvl>
+    <w:lvl w:ilvl="7" w:tplc="040C0019" w:tentative="1">
+      <w:start w:val="1"/>
+      <w:numFmt w:val="lowerLetter"/>
+      <w:lvlText w:val="%8."/>
+      <w:lvlJc w:val="left"/>
+      <w:pPr>
+        <w:ind w:left="5760" w:hanging="360"/>
+      </w:pPr>
+    </w:lvl>
+    <w:lvl w:ilvl="8" w:tplc="040C001B" w:tentative="1">
+      <w:start w:val="1"/>
+      <w:numFmt w:val="lowerRoman"/>
+      <w:lvlText w:val="%9."/>
+      <w:lvlJc w:val="right"/>
+      <w:pPr>
+        <w:ind w:left="6480" w:hanging="180"/>
+      </w:pPr>
+    </w:lvl>
+  </w:abstractNum>
+  <w:abstractNum w:abstractNumId="1" w15:restartNumberingAfterBreak="0">
+    <w:nsid w:val="1EF12C05"/>
+    <w:multiLevelType w:val="hybridMultilevel"/>
+    <w:tmpl w:val="B46649C0"/>
+    <w:lvl w:ilvl="0" w:tplc="040C0001">
+      <w:start w:val="1"/>
+      <w:numFmt w:val="bullet"/>
+      <w:lvlText w:val=""/>
+      <w:lvlJc w:val="left"/>
+      <w:pPr>
+        <w:ind w:left="720" w:hanging="360"/>
+      </w:pPr>
+      <w:rPr>
+        <w:rFonts w:ascii="Symbol" w:hAnsi="Symbol" w:hint="default"/>
+      </w:rPr>
+    </w:lvl>
+    <w:lvl w:ilvl="1" w:tplc="040C0003" w:tentative="1">
+      <w:start w:val="1"/>
+      <w:numFmt w:val="bullet"/>
+      <w:lvlText w:val="o"/>
+      <w:lvlJc w:val="left"/>
+      <w:pPr>
+        <w:ind w:left="1440" w:hanging="360"/>
+      </w:pPr>
+      <w:rPr>
+        <w:rFonts w:ascii="Courier New" w:hAnsi="Courier New" w:cs="Courier New" w:hint="default"/>
+      </w:rPr>
+    </w:lvl>
+    <w:lvl w:ilvl="2" w:tplc="040C0005" w:tentative="1">
+      <w:start w:val="1"/>
+      <w:numFmt w:val="bullet"/>
+      <w:lvlText w:val=""/>
+      <w:lvlJc w:val="left"/>
+      <w:pPr>
+        <w:ind w:left="2160" w:hanging="360"/>
+      </w:pPr>
+      <w:rPr>
+        <w:rFonts w:ascii="Wingdings" w:hAnsi="Wingdings" w:hint="default"/>
+      </w:rPr>
+    </w:lvl>
+    <w:lvl w:ilvl="3" w:tplc="040C0001" w:tentative="1">
+      <w:start w:val="1"/>
+      <w:numFmt w:val="bullet"/>
+      <w:lvlText w:val=""/>
+      <w:lvlJc w:val="left"/>
+      <w:pPr>
+        <w:ind w:left="2880" w:hanging="360"/>
+      </w:pPr>
+      <w:rPr>
+        <w:rFonts w:ascii="Symbol" w:hAnsi="Symbol" w:hint="default"/>
+      </w:rPr>
+    </w:lvl>
+    <w:lvl w:ilvl="4" w:tplc="040C0003" w:tentative="1">
+      <w:start w:val="1"/>
+      <w:numFmt w:val="bullet"/>
+      <w:lvlText w:val="o"/>
+      <w:lvlJc w:val="left"/>
+      <w:pPr>
+        <w:ind w:left="3600" w:hanging="360"/>
+      </w:pPr>
+      <w:rPr>
+        <w:rFonts w:ascii="Courier New" w:hAnsi="Courier New" w:cs="Courier New" w:hint="default"/>
+      </w:rPr>
+    </w:lvl>
+    <w:lvl w:ilvl="5" w:tplc="040C0005" w:tentative="1">
+      <w:start w:val="1"/>
+      <w:numFmt w:val="bullet"/>
+      <w:lvlText w:val=""/>
+      <w:lvlJc w:val="left"/>
+      <w:pPr>
+        <w:ind w:left="4320" w:hanging="360"/>
+      </w:pPr>
+      <w:rPr>
+        <w:rFonts w:ascii="Wingdings" w:hAnsi="Wingdings" w:hint="default"/>
+      </w:rPr>
+    </w:lvl>
+    <w:lvl w:ilvl="6" w:tplc="040C0001" w:tentative="1">
+      <w:start w:val="1"/>
+      <w:numFmt w:val="bullet"/>
+      <w:lvlText w:val=""/>
+      <w:lvlJc w:val="left"/>
+      <w:pPr>
+        <w:ind w:left="5040" w:hanging="360"/>
+      </w:pPr>
+      <w:rPr>
+        <w:rFonts w:ascii="Symbol" w:hAnsi="Symbol" w:hint="default"/>
+      </w:rPr>
+    </w:lvl>
+    <w:lvl w:ilvl="7" w:tplc="040C0003" w:tentative="1">
+      <w:start w:val="1"/>
+      <w:numFmt w:val="bullet"/>
+      <w:lvlText w:val="o"/>
+      <w:lvlJc w:val="left"/>
+      <w:pPr>
+        <w:ind w:left="5760" w:hanging="360"/>
+      </w:pPr>
+      <w:rPr>
+        <w:rFonts w:ascii="Courier New" w:hAnsi="Courier New" w:cs="Courier New" w:hint="default"/>
+      </w:rPr>
+    </w:lvl>
+    <w:lvl w:ilvl="8" w:tplc="040C0005" w:tentative="1">
+      <w:start w:val="1"/>
+      <w:numFmt w:val="bullet"/>
+      <w:lvlText w:val=""/>
+      <w:lvlJc w:val="left"/>
+      <w:pPr>
+        <w:ind w:left="6480" w:hanging="360"/>
+      </w:pPr>
+      <w:rPr>
+        <w:rFonts w:ascii="Wingdings" w:hAnsi="Wingdings" w:hint="default"/>
+      </w:rPr>
+    </w:lvl>
+  </w:abstractNum>
+  <w:abstractNum w:abstractNumId="2" w15:restartNumberingAfterBreak="0">
     <w:nsid w:val="20CC78A7"/>
     <w:multiLevelType w:val="hybridMultilevel"/>
     <w:tmpl w:val="6FB85A96"/>
@@ -4169,7 +5684,7 @@
       </w:rPr>
     </w:lvl>
   </w:abstractNum>
-  <w:abstractNum w:abstractNumId="1" w15:restartNumberingAfterBreak="0">
+  <w:abstractNum w:abstractNumId="3" w15:restartNumberingAfterBreak="0">
     <w:nsid w:val="26F539B8"/>
     <w:multiLevelType w:val="hybridMultilevel"/>
     <w:tmpl w:val="EF4A7AE2"/>
@@ -4255,7 +5770,7 @@
       </w:pPr>
     </w:lvl>
   </w:abstractNum>
-  <w:abstractNum w:abstractNumId="2" w15:restartNumberingAfterBreak="0">
+  <w:abstractNum w:abstractNumId="4" w15:restartNumberingAfterBreak="0">
     <w:nsid w:val="27202EFB"/>
     <w:multiLevelType w:val="hybridMultilevel"/>
     <w:tmpl w:val="B69AC7E8"/>
@@ -4341,7 +5856,7 @@
       </w:pPr>
     </w:lvl>
   </w:abstractNum>
-  <w:abstractNum w:abstractNumId="3" w15:restartNumberingAfterBreak="0">
+  <w:abstractNum w:abstractNumId="5" w15:restartNumberingAfterBreak="0">
     <w:nsid w:val="32F23753"/>
     <w:multiLevelType w:val="hybridMultilevel"/>
     <w:tmpl w:val="51ACBB74"/>
@@ -4427,7 +5942,7 @@
       </w:pPr>
     </w:lvl>
   </w:abstractNum>
-  <w:abstractNum w:abstractNumId="4" w15:restartNumberingAfterBreak="0">
+  <w:abstractNum w:abstractNumId="6" w15:restartNumberingAfterBreak="0">
     <w:nsid w:val="365A5968"/>
     <w:multiLevelType w:val="hybridMultilevel"/>
     <w:tmpl w:val="B69AC7E8"/>
@@ -4513,7 +6028,206 @@
       </w:pPr>
     </w:lvl>
   </w:abstractNum>
-  <w:abstractNum w:abstractNumId="5" w15:restartNumberingAfterBreak="0">
+  <w:abstractNum w:abstractNumId="7" w15:restartNumberingAfterBreak="0">
+    <w:nsid w:val="43A26D95"/>
+    <w:multiLevelType w:val="hybridMultilevel"/>
+    <w:tmpl w:val="EF4A7AE2"/>
+    <w:lvl w:ilvl="0" w:tplc="040C000F">
+      <w:start w:val="1"/>
+      <w:numFmt w:val="decimal"/>
+      <w:lvlText w:val="%1."/>
+      <w:lvlJc w:val="left"/>
+      <w:pPr>
+        <w:ind w:left="720" w:hanging="360"/>
+      </w:pPr>
+    </w:lvl>
+    <w:lvl w:ilvl="1" w:tplc="040C0019" w:tentative="1">
+      <w:start w:val="1"/>
+      <w:numFmt w:val="lowerLetter"/>
+      <w:lvlText w:val="%2."/>
+      <w:lvlJc w:val="left"/>
+      <w:pPr>
+        <w:ind w:left="1440" w:hanging="360"/>
+      </w:pPr>
+    </w:lvl>
+    <w:lvl w:ilvl="2" w:tplc="040C001B" w:tentative="1">
+      <w:start w:val="1"/>
+      <w:numFmt w:val="lowerRoman"/>
+      <w:lvlText w:val="%3."/>
+      <w:lvlJc w:val="right"/>
+      <w:pPr>
+        <w:ind w:left="2160" w:hanging="180"/>
+      </w:pPr>
+    </w:lvl>
+    <w:lvl w:ilvl="3" w:tplc="040C000F" w:tentative="1">
+      <w:start w:val="1"/>
+      <w:numFmt w:val="decimal"/>
+      <w:lvlText w:val="%4."/>
+      <w:lvlJc w:val="left"/>
+      <w:pPr>
+        <w:ind w:left="2880" w:hanging="360"/>
+      </w:pPr>
+    </w:lvl>
+    <w:lvl w:ilvl="4" w:tplc="040C0019" w:tentative="1">
+      <w:start w:val="1"/>
+      <w:numFmt w:val="lowerLetter"/>
+      <w:lvlText w:val="%5."/>
+      <w:lvlJc w:val="left"/>
+      <w:pPr>
+        <w:ind w:left="3600" w:hanging="360"/>
+      </w:pPr>
+    </w:lvl>
+    <w:lvl w:ilvl="5" w:tplc="040C001B" w:tentative="1">
+      <w:start w:val="1"/>
+      <w:numFmt w:val="lowerRoman"/>
+      <w:lvlText w:val="%6."/>
+      <w:lvlJc w:val="right"/>
+      <w:pPr>
+        <w:ind w:left="4320" w:hanging="180"/>
+      </w:pPr>
+    </w:lvl>
+    <w:lvl w:ilvl="6" w:tplc="040C000F" w:tentative="1">
+      <w:start w:val="1"/>
+      <w:numFmt w:val="decimal"/>
+      <w:lvlText w:val="%7."/>
+      <w:lvlJc w:val="left"/>
+      <w:pPr>
+        <w:ind w:left="5040" w:hanging="360"/>
+      </w:pPr>
+    </w:lvl>
+    <w:lvl w:ilvl="7" w:tplc="040C0019" w:tentative="1">
+      <w:start w:val="1"/>
+      <w:numFmt w:val="lowerLetter"/>
+      <w:lvlText w:val="%8."/>
+      <w:lvlJc w:val="left"/>
+      <w:pPr>
+        <w:ind w:left="5760" w:hanging="360"/>
+      </w:pPr>
+    </w:lvl>
+    <w:lvl w:ilvl="8" w:tplc="040C001B" w:tentative="1">
+      <w:start w:val="1"/>
+      <w:numFmt w:val="lowerRoman"/>
+      <w:lvlText w:val="%9."/>
+      <w:lvlJc w:val="right"/>
+      <w:pPr>
+        <w:ind w:left="6480" w:hanging="180"/>
+      </w:pPr>
+    </w:lvl>
+  </w:abstractNum>
+  <w:abstractNum w:abstractNumId="8" w15:restartNumberingAfterBreak="0">
+    <w:nsid w:val="48C62153"/>
+    <w:multiLevelType w:val="hybridMultilevel"/>
+    <w:tmpl w:val="5CEC2744"/>
+    <w:lvl w:ilvl="0" w:tplc="040C000D">
+      <w:start w:val="1"/>
+      <w:numFmt w:val="bullet"/>
+      <w:lvlText w:val=""/>
+      <w:lvlJc w:val="left"/>
+      <w:pPr>
+        <w:ind w:left="1440" w:hanging="360"/>
+      </w:pPr>
+      <w:rPr>
+        <w:rFonts w:ascii="Wingdings" w:hAnsi="Wingdings" w:hint="default"/>
+      </w:rPr>
+    </w:lvl>
+    <w:lvl w:ilvl="1" w:tplc="040C0003" w:tentative="1">
+      <w:start w:val="1"/>
+      <w:numFmt w:val="bullet"/>
+      <w:lvlText w:val="o"/>
+      <w:lvlJc w:val="left"/>
+      <w:pPr>
+        <w:ind w:left="2160" w:hanging="360"/>
+      </w:pPr>
+      <w:rPr>
+        <w:rFonts w:ascii="Courier New" w:hAnsi="Courier New" w:cs="Courier New" w:hint="default"/>
+      </w:rPr>
+    </w:lvl>
+    <w:lvl w:ilvl="2" w:tplc="040C0005" w:tentative="1">
+      <w:start w:val="1"/>
+      <w:numFmt w:val="bullet"/>
+      <w:lvlText w:val=""/>
+      <w:lvlJc w:val="left"/>
+      <w:pPr>
+        <w:ind w:left="2880" w:hanging="360"/>
+      </w:pPr>
+      <w:rPr>
+        <w:rFonts w:ascii="Wingdings" w:hAnsi="Wingdings" w:hint="default"/>
+      </w:rPr>
+    </w:lvl>
+    <w:lvl w:ilvl="3" w:tplc="040C0001" w:tentative="1">
+      <w:start w:val="1"/>
+      <w:numFmt w:val="bullet"/>
+      <w:lvlText w:val=""/>
+      <w:lvlJc w:val="left"/>
+      <w:pPr>
+        <w:ind w:left="3600" w:hanging="360"/>
+      </w:pPr>
+      <w:rPr>
+        <w:rFonts w:ascii="Symbol" w:hAnsi="Symbol" w:hint="default"/>
+      </w:rPr>
+    </w:lvl>
+    <w:lvl w:ilvl="4" w:tplc="040C0003" w:tentative="1">
+      <w:start w:val="1"/>
+      <w:numFmt w:val="bullet"/>
+      <w:lvlText w:val="o"/>
+      <w:lvlJc w:val="left"/>
+      <w:pPr>
+        <w:ind w:left="4320" w:hanging="360"/>
+      </w:pPr>
+      <w:rPr>
+        <w:rFonts w:ascii="Courier New" w:hAnsi="Courier New" w:cs="Courier New" w:hint="default"/>
+      </w:rPr>
+    </w:lvl>
+    <w:lvl w:ilvl="5" w:tplc="040C0005" w:tentative="1">
+      <w:start w:val="1"/>
+      <w:numFmt w:val="bullet"/>
+      <w:lvlText w:val=""/>
+      <w:lvlJc w:val="left"/>
+      <w:pPr>
+        <w:ind w:left="5040" w:hanging="360"/>
+      </w:pPr>
+      <w:rPr>
+        <w:rFonts w:ascii="Wingdings" w:hAnsi="Wingdings" w:hint="default"/>
+      </w:rPr>
+    </w:lvl>
+    <w:lvl w:ilvl="6" w:tplc="040C0001" w:tentative="1">
+      <w:start w:val="1"/>
+      <w:numFmt w:val="bullet"/>
+      <w:lvlText w:val=""/>
+      <w:lvlJc w:val="left"/>
+      <w:pPr>
+        <w:ind w:left="5760" w:hanging="360"/>
+      </w:pPr>
+      <w:rPr>
+        <w:rFonts w:ascii="Symbol" w:hAnsi="Symbol" w:hint="default"/>
+      </w:rPr>
+    </w:lvl>
+    <w:lvl w:ilvl="7" w:tplc="040C0003" w:tentative="1">
+      <w:start w:val="1"/>
+      <w:numFmt w:val="bullet"/>
+      <w:lvlText w:val="o"/>
+      <w:lvlJc w:val="left"/>
+      <w:pPr>
+        <w:ind w:left="6480" w:hanging="360"/>
+      </w:pPr>
+      <w:rPr>
+        <w:rFonts w:ascii="Courier New" w:hAnsi="Courier New" w:cs="Courier New" w:hint="default"/>
+      </w:rPr>
+    </w:lvl>
+    <w:lvl w:ilvl="8" w:tplc="040C0005" w:tentative="1">
+      <w:start w:val="1"/>
+      <w:numFmt w:val="bullet"/>
+      <w:lvlText w:val=""/>
+      <w:lvlJc w:val="left"/>
+      <w:pPr>
+        <w:ind w:left="7200" w:hanging="360"/>
+      </w:pPr>
+      <w:rPr>
+        <w:rFonts w:ascii="Wingdings" w:hAnsi="Wingdings" w:hint="default"/>
+      </w:rPr>
+    </w:lvl>
+  </w:abstractNum>
+  <w:abstractNum w:abstractNumId="9" w15:restartNumberingAfterBreak="0">
     <w:nsid w:val="4E1242DB"/>
     <w:multiLevelType w:val="hybridMultilevel"/>
     <w:tmpl w:val="91F877EA"/>
@@ -4603,7 +6317,7 @@
       </w:pPr>
     </w:lvl>
   </w:abstractNum>
-  <w:abstractNum w:abstractNumId="6" w15:restartNumberingAfterBreak="0">
+  <w:abstractNum w:abstractNumId="10" w15:restartNumberingAfterBreak="0">
     <w:nsid w:val="69D1507C"/>
     <w:multiLevelType w:val="hybridMultilevel"/>
     <w:tmpl w:val="B69AC7E8"/>
@@ -4689,7 +6403,7 @@
       </w:pPr>
     </w:lvl>
   </w:abstractNum>
-  <w:abstractNum w:abstractNumId="7" w15:restartNumberingAfterBreak="0">
+  <w:abstractNum w:abstractNumId="11" w15:restartNumberingAfterBreak="0">
     <w:nsid w:val="6D2F7A7D"/>
     <w:multiLevelType w:val="hybridMultilevel"/>
     <w:tmpl w:val="B69AC7E8"/>
@@ -4775,7 +6489,7 @@
       </w:pPr>
     </w:lvl>
   </w:abstractNum>
-  <w:abstractNum w:abstractNumId="8" w15:restartNumberingAfterBreak="0">
+  <w:abstractNum w:abstractNumId="12" w15:restartNumberingAfterBreak="0">
     <w:nsid w:val="734A3366"/>
     <w:multiLevelType w:val="hybridMultilevel"/>
     <w:tmpl w:val="B69AC7E8"/>
@@ -4861,7 +6575,7 @@
       </w:pPr>
     </w:lvl>
   </w:abstractNum>
-  <w:abstractNum w:abstractNumId="9" w15:restartNumberingAfterBreak="0">
+  <w:abstractNum w:abstractNumId="13" w15:restartNumberingAfterBreak="0">
     <w:nsid w:val="78F113D7"/>
     <w:multiLevelType w:val="hybridMultilevel"/>
     <w:tmpl w:val="925AF6B0"/>
@@ -4975,34 +6689,46 @@
     </w:lvl>
   </w:abstractNum>
   <w:num w:numId="1">
+    <w:abstractNumId w:val="5"/>
+  </w:num>
+  <w:num w:numId="2">
+    <w:abstractNumId w:val="9"/>
+  </w:num>
+  <w:num w:numId="3">
+    <w:abstractNumId w:val="11"/>
+  </w:num>
+  <w:num w:numId="4">
     <w:abstractNumId w:val="3"/>
   </w:num>
-  <w:num w:numId="2">
-    <w:abstractNumId w:val="5"/>
+  <w:num w:numId="5">
+    <w:abstractNumId w:val="12"/>
   </w:num>
-  <w:num w:numId="3">
+  <w:num w:numId="6">
+    <w:abstractNumId w:val="10"/>
+  </w:num>
+  <w:num w:numId="7">
+    <w:abstractNumId w:val="6"/>
+  </w:num>
+  <w:num w:numId="8">
+    <w:abstractNumId w:val="2"/>
+  </w:num>
+  <w:num w:numId="9">
+    <w:abstractNumId w:val="13"/>
+  </w:num>
+  <w:num w:numId="10">
+    <w:abstractNumId w:val="4"/>
+  </w:num>
+  <w:num w:numId="11">
     <w:abstractNumId w:val="7"/>
   </w:num>
-  <w:num w:numId="4">
+  <w:num w:numId="12">
+    <w:abstractNumId w:val="0"/>
+  </w:num>
+  <w:num w:numId="13">
     <w:abstractNumId w:val="1"/>
   </w:num>
-  <w:num w:numId="5">
+  <w:num w:numId="14">
     <w:abstractNumId w:val="8"/>
-  </w:num>
-  <w:num w:numId="6">
-    <w:abstractNumId w:val="6"/>
-  </w:num>
-  <w:num w:numId="7">
-    <w:abstractNumId w:val="4"/>
-  </w:num>
-  <w:num w:numId="8">
-    <w:abstractNumId w:val="0"/>
-  </w:num>
-  <w:num w:numId="9">
-    <w:abstractNumId w:val="9"/>
-  </w:num>
-  <w:num w:numId="10">
-    <w:abstractNumId w:val="2"/>
   </w:num>
 </w:numbering>
 </file>

</xml_diff>

<commit_message>
Architecture de la solution
</commit_message>
<xml_diff>
--- a/BIBD_Memoire_Justin_BENDE.docx
+++ b/BIBD_Memoire_Justin_BENDE.docx
@@ -335,7 +335,7 @@
                                 <wp:inline distT="0" distB="0" distL="0" distR="0" wp14:anchorId="26C9FA54" wp14:editId="46EA5092">
                                   <wp:extent cx="5974080" cy="3424277"/>
                                   <wp:effectExtent l="0" t="0" r="7620" b="5080"/>
-                                  <wp:docPr id="11" name="Image 11"/>
+                                  <wp:docPr id="5" name="Image 5"/>
                                   <wp:cNvGraphicFramePr>
                                     <a:graphicFrameLocks xmlns:a="http://schemas.openxmlformats.org/drawingml/2006/main" noChangeAspect="1"/>
                                   </wp:cNvGraphicFramePr>
@@ -409,7 +409,7 @@
                           <wp:inline distT="0" distB="0" distL="0" distR="0" wp14:anchorId="26C9FA54" wp14:editId="46EA5092">
                             <wp:extent cx="5974080" cy="3424277"/>
                             <wp:effectExtent l="0" t="0" r="7620" b="5080"/>
-                            <wp:docPr id="11" name="Image 11"/>
+                            <wp:docPr id="5" name="Image 5"/>
                             <wp:cNvGraphicFramePr>
                               <a:graphicFrameLocks xmlns:a="http://schemas.openxmlformats.org/drawingml/2006/main" noChangeAspect="1"/>
                             </wp:cNvGraphicFramePr>
@@ -578,6 +578,7 @@
         <w:tabs>
           <w:tab w:val="left" w:pos="3876"/>
         </w:tabs>
+        <w:jc w:val="right"/>
         <w:rPr>
           <w:rFonts w:ascii="Segoe UI" w:hAnsi="Segoe UI" w:cs="Segoe UI"/>
           <w:sz w:val="80"/>
@@ -851,6 +852,82 @@
     </w:p>
     <w:p>
       <w:pPr>
+        <w:pStyle w:val="Paragraphedeliste"/>
+        <w:numPr>
+          <w:ilvl w:val="0"/>
+          <w:numId w:val="3"/>
+        </w:numPr>
+        <w:rPr>
+          <w:rFonts w:ascii="Segoe UI" w:hAnsi="Segoe UI" w:cs="Segoe UI"/>
+          <w:sz w:val="26"/>
+          <w:szCs w:val="26"/>
+        </w:rPr>
+      </w:pPr>
+      <w:r>
+        <w:rPr>
+          <w:rFonts w:ascii="Segoe UI" w:hAnsi="Segoe UI" w:cs="Segoe UI"/>
+          <w:sz w:val="26"/>
+          <w:szCs w:val="26"/>
+        </w:rPr>
+        <w:t xml:space="preserve">Les </w:t>
+      </w:r>
+      <w:r>
+        <w:rPr>
+          <w:rFonts w:ascii="Segoe UI" w:hAnsi="Segoe UI" w:cs="Segoe UI"/>
+          <w:sz w:val="26"/>
+          <w:szCs w:val="26"/>
+        </w:rPr>
+        <w:t>métadonnées</w:t>
+      </w:r>
+      <w:r>
+        <w:rPr>
+          <w:rFonts w:ascii="Segoe UI" w:hAnsi="Segoe UI" w:cs="Segoe UI"/>
+          <w:sz w:val="26"/>
+          <w:szCs w:val="26"/>
+        </w:rPr>
+        <w:t xml:space="preserve"> dans les Data Lake</w:t>
+      </w:r>
+    </w:p>
+    <w:p>
+      <w:pPr>
+        <w:pStyle w:val="Paragraphedeliste"/>
+        <w:numPr>
+          <w:ilvl w:val="0"/>
+          <w:numId w:val="3"/>
+        </w:numPr>
+        <w:rPr>
+          <w:rFonts w:ascii="Segoe UI" w:hAnsi="Segoe UI" w:cs="Segoe UI"/>
+          <w:sz w:val="26"/>
+          <w:szCs w:val="26"/>
+        </w:rPr>
+      </w:pPr>
+      <w:r>
+        <w:rPr>
+          <w:rFonts w:ascii="Segoe UI" w:hAnsi="Segoe UI" w:cs="Segoe UI"/>
+          <w:sz w:val="26"/>
+          <w:szCs w:val="26"/>
+        </w:rPr>
+        <w:t xml:space="preserve">La gouvernance des données dans les </w:t>
+      </w:r>
+      <w:r>
+        <w:rPr>
+          <w:rFonts w:ascii="Segoe UI" w:hAnsi="Segoe UI" w:cs="Segoe UI"/>
+          <w:sz w:val="26"/>
+          <w:szCs w:val="26"/>
+        </w:rPr>
+        <w:t>D</w:t>
+      </w:r>
+      <w:r>
+        <w:rPr>
+          <w:rFonts w:ascii="Segoe UI" w:hAnsi="Segoe UI" w:cs="Segoe UI"/>
+          <w:sz w:val="26"/>
+          <w:szCs w:val="26"/>
+        </w:rPr>
+        <w:t>ata Lake</w:t>
+      </w:r>
+    </w:p>
+    <w:p>
+      <w:pPr>
         <w:rPr>
           <w:rFonts w:ascii="Segoe UI" w:hAnsi="Segoe UI" w:cs="Segoe UI"/>
           <w:sz w:val="26"/>
@@ -977,105 +1054,320 @@
     </w:p>
     <w:p>
       <w:pPr>
-        <w:rPr>
-          <w:rFonts w:ascii="Segoe UI" w:hAnsi="Segoe UI" w:cs="Segoe UI"/>
-          <w:b/>
-          <w:bCs/>
-          <w:sz w:val="26"/>
-          <w:szCs w:val="26"/>
-        </w:rPr>
-      </w:pPr>
-      <w:r>
-        <w:rPr>
-          <w:rFonts w:ascii="Segoe UI" w:hAnsi="Segoe UI" w:cs="Segoe UI"/>
-          <w:b/>
-          <w:bCs/>
+        <w:pStyle w:val="Titre3"/>
+        <w:shd w:val="clear" w:color="auto" w:fill="FFFFFF"/>
+        <w:spacing w:before="0" w:beforeAutospacing="0" w:after="30" w:afterAutospacing="0"/>
+        <w:jc w:val="both"/>
+        <w:rPr>
+          <w:rFonts w:ascii="Segoe UI" w:hAnsi="Segoe UI" w:cs="Segoe UI"/>
+          <w:sz w:val="26"/>
+          <w:szCs w:val="26"/>
+        </w:rPr>
+      </w:pPr>
+      <w:r>
+        <w:rPr>
+          <w:rFonts w:ascii="Segoe UI" w:hAnsi="Segoe UI" w:cs="Segoe UI"/>
           <w:sz w:val="26"/>
           <w:szCs w:val="26"/>
         </w:rPr>
         <w:t xml:space="preserve">TROISIEME PARTIE : </w:t>
       </w:r>
-    </w:p>
-    <w:p>
-      <w:pPr>
-        <w:rPr>
-          <w:rFonts w:ascii="Segoe UI" w:hAnsi="Segoe UI" w:cs="Segoe UI"/>
-          <w:sz w:val="26"/>
-          <w:szCs w:val="26"/>
-        </w:rPr>
-      </w:pPr>
-    </w:p>
-    <w:p>
-      <w:pPr>
-        <w:rPr>
-          <w:rFonts w:ascii="Segoe UI" w:hAnsi="Segoe UI" w:cs="Segoe UI"/>
-          <w:sz w:val="26"/>
-          <w:szCs w:val="26"/>
-        </w:rPr>
-      </w:pPr>
-    </w:p>
-    <w:p>
-      <w:pPr>
-        <w:rPr>
-          <w:rFonts w:ascii="Segoe UI" w:hAnsi="Segoe UI" w:cs="Segoe UI"/>
-          <w:sz w:val="26"/>
-          <w:szCs w:val="26"/>
-        </w:rPr>
-      </w:pPr>
-    </w:p>
-    <w:p>
-      <w:pPr>
-        <w:rPr>
-          <w:rFonts w:ascii="Segoe UI" w:hAnsi="Segoe UI" w:cs="Segoe UI"/>
-          <w:sz w:val="26"/>
-          <w:szCs w:val="26"/>
-        </w:rPr>
-      </w:pPr>
-    </w:p>
-    <w:p>
-      <w:pPr>
-        <w:rPr>
-          <w:rFonts w:ascii="Segoe UI" w:hAnsi="Segoe UI" w:cs="Segoe UI"/>
-          <w:sz w:val="26"/>
-          <w:szCs w:val="26"/>
-        </w:rPr>
-      </w:pPr>
-    </w:p>
-    <w:p>
-      <w:pPr>
-        <w:rPr>
-          <w:rFonts w:ascii="Segoe UI" w:hAnsi="Segoe UI" w:cs="Segoe UI"/>
-          <w:sz w:val="26"/>
-          <w:szCs w:val="26"/>
-        </w:rPr>
-      </w:pPr>
-    </w:p>
-    <w:p>
-      <w:pPr>
-        <w:rPr>
-          <w:rFonts w:ascii="Segoe UI" w:hAnsi="Segoe UI" w:cs="Segoe UI"/>
-          <w:sz w:val="26"/>
-          <w:szCs w:val="26"/>
-        </w:rPr>
-      </w:pPr>
-    </w:p>
-    <w:p>
-      <w:pPr>
-        <w:rPr>
-          <w:rFonts w:ascii="Segoe UI" w:hAnsi="Segoe UI" w:cs="Segoe UI"/>
-          <w:sz w:val="26"/>
-          <w:szCs w:val="26"/>
-        </w:rPr>
-      </w:pPr>
-    </w:p>
-    <w:p>
-      <w:pPr>
-        <w:rPr>
-          <w:rFonts w:ascii="Segoe UI" w:hAnsi="Segoe UI" w:cs="Segoe UI"/>
-          <w:sz w:val="26"/>
-          <w:szCs w:val="26"/>
-        </w:rPr>
-      </w:pPr>
+      <w:r>
+        <w:rPr>
+          <w:rFonts w:ascii="Segoe UI" w:hAnsi="Segoe UI" w:cs="Segoe UI"/>
+          <w:sz w:val="26"/>
+          <w:szCs w:val="26"/>
+        </w:rPr>
+        <w:t>Mise en place d’un data Lake</w:t>
+      </w:r>
+      <w:r>
+        <w:rPr>
+          <w:rFonts w:ascii="Segoe UI" w:hAnsi="Segoe UI" w:cs="Segoe UI"/>
+          <w:sz w:val="26"/>
+          <w:szCs w:val="26"/>
+        </w:rPr>
+        <w:t xml:space="preserve"> </w:t>
+      </w:r>
+      <w:r>
+        <w:rPr>
+          <w:rFonts w:ascii="Segoe UI" w:hAnsi="Segoe UI" w:cs="Segoe UI"/>
+          <w:sz w:val="26"/>
+          <w:szCs w:val="26"/>
+        </w:rPr>
+        <w:t xml:space="preserve">COVID </w:t>
+      </w:r>
+      <w:r>
+        <w:rPr>
+          <w:rFonts w:ascii="Segoe UI" w:hAnsi="Segoe UI" w:cs="Segoe UI"/>
+          <w:sz w:val="26"/>
+          <w:szCs w:val="26"/>
+        </w:rPr>
+        <w:t xml:space="preserve">19 </w:t>
+      </w:r>
+      <w:r>
+        <w:rPr>
+          <w:rFonts w:ascii="Segoe UI" w:hAnsi="Segoe UI" w:cs="Segoe UI"/>
+          <w:sz w:val="26"/>
+          <w:szCs w:val="26"/>
+        </w:rPr>
+        <w:t>(</w:t>
+      </w:r>
+      <w:r>
+        <w:rPr>
+          <w:rFonts w:ascii="Segoe UI" w:hAnsi="Segoe UI" w:cs="Segoe UI"/>
+          <w:sz w:val="26"/>
+          <w:szCs w:val="26"/>
+        </w:rPr>
+        <w:t>Azure Data Lake Storage Gen2</w:t>
+      </w:r>
+      <w:r>
+        <w:rPr>
+          <w:rFonts w:ascii="Segoe UI" w:hAnsi="Segoe UI" w:cs="Segoe UI"/>
+          <w:sz w:val="26"/>
+          <w:szCs w:val="26"/>
+        </w:rPr>
+        <w:t xml:space="preserve">) avec Azure Data </w:t>
+      </w:r>
+      <w:proofErr w:type="spellStart"/>
+      <w:r>
+        <w:rPr>
+          <w:rFonts w:ascii="Segoe UI" w:hAnsi="Segoe UI" w:cs="Segoe UI"/>
+          <w:sz w:val="26"/>
+          <w:szCs w:val="26"/>
+        </w:rPr>
+        <w:t>Factory</w:t>
+      </w:r>
+      <w:proofErr w:type="spellEnd"/>
+    </w:p>
+    <w:p>
+      <w:pPr>
+        <w:pStyle w:val="Titre3"/>
+        <w:shd w:val="clear" w:color="auto" w:fill="FFFFFF"/>
+        <w:spacing w:before="0" w:beforeAutospacing="0" w:after="30" w:afterAutospacing="0"/>
+        <w:jc w:val="both"/>
+        <w:rPr>
+          <w:rFonts w:ascii="Segoe UI" w:hAnsi="Segoe UI" w:cs="Segoe UI"/>
+          <w:b w:val="0"/>
+          <w:bCs w:val="0"/>
+          <w:sz w:val="26"/>
+          <w:szCs w:val="26"/>
+        </w:rPr>
+      </w:pPr>
+    </w:p>
+    <w:p>
+      <w:pPr>
+        <w:pStyle w:val="Paragraphedeliste"/>
+        <w:numPr>
+          <w:ilvl w:val="0"/>
+          <w:numId w:val="18"/>
+        </w:numPr>
+        <w:rPr>
+          <w:rFonts w:ascii="Segoe UI" w:hAnsi="Segoe UI" w:cs="Segoe UI"/>
+          <w:sz w:val="26"/>
+          <w:szCs w:val="26"/>
+        </w:rPr>
+      </w:pPr>
+      <w:r>
+        <w:rPr>
+          <w:rFonts w:ascii="Segoe UI" w:hAnsi="Segoe UI" w:cs="Segoe UI"/>
+          <w:sz w:val="26"/>
+          <w:szCs w:val="26"/>
+        </w:rPr>
+        <w:t xml:space="preserve">Architecture de la solution Cloud </w:t>
+      </w:r>
+    </w:p>
+    <w:p>
+      <w:pPr>
+        <w:pStyle w:val="Paragraphedeliste"/>
+        <w:numPr>
+          <w:ilvl w:val="0"/>
+          <w:numId w:val="18"/>
+        </w:numPr>
+        <w:rPr>
+          <w:rFonts w:ascii="Segoe UI" w:hAnsi="Segoe UI" w:cs="Segoe UI"/>
+          <w:sz w:val="26"/>
+          <w:szCs w:val="26"/>
+        </w:rPr>
+      </w:pPr>
+      <w:r>
+        <w:rPr>
+          <w:rFonts w:ascii="Segoe UI" w:hAnsi="Segoe UI" w:cs="Segoe UI"/>
+          <w:sz w:val="26"/>
+          <w:szCs w:val="26"/>
+        </w:rPr>
+        <w:t>Qu’est</w:t>
+      </w:r>
+      <w:r>
+        <w:rPr>
+          <w:rFonts w:ascii="Segoe UI" w:hAnsi="Segoe UI" w:cs="Segoe UI"/>
+          <w:sz w:val="26"/>
+          <w:szCs w:val="26"/>
+        </w:rPr>
+        <w:t xml:space="preserve">-ce qu’Azure Data </w:t>
+      </w:r>
+      <w:proofErr w:type="spellStart"/>
+      <w:r>
+        <w:rPr>
+          <w:rFonts w:ascii="Segoe UI" w:hAnsi="Segoe UI" w:cs="Segoe UI"/>
+          <w:sz w:val="26"/>
+          <w:szCs w:val="26"/>
+        </w:rPr>
+        <w:t>Factory</w:t>
+      </w:r>
+      <w:proofErr w:type="spellEnd"/>
+      <w:r>
+        <w:rPr>
+          <w:rFonts w:ascii="Segoe UI" w:hAnsi="Segoe UI" w:cs="Segoe UI"/>
+          <w:sz w:val="26"/>
+          <w:szCs w:val="26"/>
+        </w:rPr>
+        <w:t> ?</w:t>
+      </w:r>
+    </w:p>
+    <w:p>
+      <w:pPr>
+        <w:pStyle w:val="Paragraphedeliste"/>
+        <w:numPr>
+          <w:ilvl w:val="0"/>
+          <w:numId w:val="18"/>
+        </w:numPr>
+        <w:rPr>
+          <w:rFonts w:ascii="Segoe UI" w:hAnsi="Segoe UI" w:cs="Segoe UI"/>
+          <w:sz w:val="26"/>
+          <w:szCs w:val="26"/>
+        </w:rPr>
+      </w:pPr>
+      <w:r>
+        <w:rPr>
+          <w:rFonts w:ascii="Segoe UI" w:hAnsi="Segoe UI" w:cs="Segoe UI"/>
+          <w:sz w:val="26"/>
+          <w:szCs w:val="26"/>
+        </w:rPr>
+        <w:t>Les solutions de stockages utilisées pour la solution</w:t>
+      </w:r>
+    </w:p>
+    <w:p>
+      <w:pPr>
+        <w:pStyle w:val="Paragraphedeliste"/>
+        <w:numPr>
+          <w:ilvl w:val="0"/>
+          <w:numId w:val="18"/>
+        </w:numPr>
+        <w:rPr>
+          <w:rFonts w:ascii="Segoe UI" w:hAnsi="Segoe UI" w:cs="Segoe UI"/>
+          <w:sz w:val="26"/>
+          <w:szCs w:val="26"/>
+        </w:rPr>
+      </w:pPr>
+      <w:r>
+        <w:rPr>
+          <w:rFonts w:ascii="Segoe UI" w:hAnsi="Segoe UI" w:cs="Segoe UI"/>
+          <w:sz w:val="26"/>
+          <w:szCs w:val="26"/>
+        </w:rPr>
+        <w:t xml:space="preserve">Les sources de données </w:t>
+      </w:r>
+    </w:p>
+    <w:p>
+      <w:pPr>
+        <w:pStyle w:val="Paragraphedeliste"/>
+        <w:numPr>
+          <w:ilvl w:val="0"/>
+          <w:numId w:val="18"/>
+        </w:numPr>
+        <w:rPr>
+          <w:rFonts w:ascii="Segoe UI" w:hAnsi="Segoe UI" w:cs="Segoe UI"/>
+          <w:sz w:val="26"/>
+          <w:szCs w:val="26"/>
+        </w:rPr>
+      </w:pPr>
+      <w:r>
+        <w:rPr>
+          <w:rFonts w:ascii="Segoe UI" w:hAnsi="Segoe UI" w:cs="Segoe UI"/>
+          <w:sz w:val="26"/>
+          <w:szCs w:val="26"/>
+        </w:rPr>
+        <w:t xml:space="preserve">Ingestion des données </w:t>
+      </w:r>
+    </w:p>
+    <w:p>
+      <w:pPr>
+        <w:pStyle w:val="Paragraphedeliste"/>
+        <w:numPr>
+          <w:ilvl w:val="0"/>
+          <w:numId w:val="18"/>
+        </w:numPr>
+        <w:rPr>
+          <w:rFonts w:ascii="Segoe UI" w:hAnsi="Segoe UI" w:cs="Segoe UI"/>
+          <w:sz w:val="26"/>
+          <w:szCs w:val="26"/>
+        </w:rPr>
+      </w:pPr>
+      <w:r>
+        <w:rPr>
+          <w:rFonts w:ascii="Segoe UI" w:hAnsi="Segoe UI" w:cs="Segoe UI"/>
+          <w:sz w:val="26"/>
+          <w:szCs w:val="26"/>
+        </w:rPr>
+        <w:t xml:space="preserve">Transformation des données </w:t>
+      </w:r>
+    </w:p>
+    <w:p>
+      <w:pPr>
+        <w:pStyle w:val="Paragraphedeliste"/>
+        <w:numPr>
+          <w:ilvl w:val="0"/>
+          <w:numId w:val="18"/>
+        </w:numPr>
+        <w:rPr>
+          <w:rFonts w:ascii="Segoe UI" w:hAnsi="Segoe UI" w:cs="Segoe UI"/>
+          <w:sz w:val="26"/>
+          <w:szCs w:val="26"/>
+        </w:rPr>
+      </w:pPr>
+      <w:r>
+        <w:rPr>
+          <w:rFonts w:ascii="Segoe UI" w:hAnsi="Segoe UI" w:cs="Segoe UI"/>
+          <w:sz w:val="26"/>
+          <w:szCs w:val="26"/>
+        </w:rPr>
+        <w:t>Publication des données</w:t>
+      </w:r>
+    </w:p>
+    <w:p>
+      <w:pPr>
+        <w:rPr>
+          <w:rFonts w:ascii="Segoe UI" w:hAnsi="Segoe UI" w:cs="Segoe UI"/>
+          <w:b/>
+          <w:bCs/>
+          <w:sz w:val="26"/>
+          <w:szCs w:val="26"/>
+        </w:rPr>
+      </w:pPr>
+    </w:p>
+    <w:p>
+      <w:pPr>
+        <w:tabs>
+          <w:tab w:val="left" w:pos="7248"/>
+        </w:tabs>
+        <w:rPr>
+          <w:rFonts w:ascii="Segoe UI" w:hAnsi="Segoe UI" w:cs="Segoe UI"/>
+          <w:b/>
+          <w:bCs/>
+          <w:sz w:val="26"/>
+          <w:szCs w:val="26"/>
+        </w:rPr>
+      </w:pPr>
+      <w:r>
+        <w:rPr>
+          <w:rFonts w:ascii="Segoe UI" w:hAnsi="Segoe UI" w:cs="Segoe UI"/>
+          <w:b/>
+          <w:bCs/>
+          <w:sz w:val="26"/>
+          <w:szCs w:val="26"/>
+        </w:rPr>
+        <w:tab/>
+      </w:r>
     </w:p>
     <w:p>
       <w:pPr>
@@ -1238,7 +1530,29 @@
           <w:szCs w:val="26"/>
           <w:shd w:val="clear" w:color="auto" w:fill="FFFFFF"/>
         </w:rPr>
-        <w:t xml:space="preserve"> a été évoqué pour la première fois, en 2010, par James Dixon, CTO de Penthao, comme une solution pour le stockage de données sans pré-traitement et sans connaître précisément l’usage futur qu’il en sera fait. L'image du lac, permettant d'expliquer, que différentes sources peuvent l'alimenter de manière naturelle et brute, et que les utilisateurs peuvent y plonger pour l'explorer </w:t>
+        <w:t xml:space="preserve"> a été évoqué pour la première fois, en 2010, par James Dixon, CTO de </w:t>
+      </w:r>
+      <w:proofErr w:type="spellStart"/>
+      <w:r>
+        <w:rPr>
+          <w:rFonts w:ascii="Segoe UI" w:hAnsi="Segoe UI" w:cs="Segoe UI"/>
+          <w:color w:val="202122"/>
+          <w:sz w:val="26"/>
+          <w:szCs w:val="26"/>
+          <w:shd w:val="clear" w:color="auto" w:fill="FFFFFF"/>
+        </w:rPr>
+        <w:t>Penthao</w:t>
+      </w:r>
+      <w:proofErr w:type="spellEnd"/>
+      <w:r>
+        <w:rPr>
+          <w:rFonts w:ascii="Segoe UI" w:hAnsi="Segoe UI" w:cs="Segoe UI"/>
+          <w:color w:val="202122"/>
+          <w:sz w:val="26"/>
+          <w:szCs w:val="26"/>
+          <w:shd w:val="clear" w:color="auto" w:fill="FFFFFF"/>
+        </w:rPr>
+        <w:t xml:space="preserve">, comme une solution pour le stockage de données sans pré-traitement et sans connaître précisément l’usage futur qu’il en sera fait. L'image du lac, permettant d'expliquer, que différentes sources peuvent l'alimenter de manière naturelle et brute, et que les utilisateurs peuvent y plonger pour l'explorer </w:t>
       </w:r>
       <w:r>
         <w:rPr>
@@ -1468,6 +1782,12 @@
     </w:p>
     <w:p>
       <w:pPr>
+        <w:pBdr>
+          <w:top w:val="single" w:sz="4" w:space="1" w:color="auto" w:shadow="1"/>
+          <w:left w:val="single" w:sz="4" w:space="4" w:color="auto" w:shadow="1"/>
+          <w:bottom w:val="single" w:sz="4" w:space="1" w:color="auto" w:shadow="1"/>
+          <w:right w:val="single" w:sz="4" w:space="4" w:color="auto" w:shadow="1"/>
+        </w:pBdr>
         <w:rPr>
           <w:rFonts w:ascii="Segoe UI" w:hAnsi="Segoe UI" w:cs="Segoe UI"/>
           <w:b/>
@@ -1483,7 +1803,6 @@
           <w:bCs/>
           <w:sz w:val="30"/>
           <w:szCs w:val="30"/>
-          <w:highlight w:val="cyan"/>
         </w:rPr>
         <w:lastRenderedPageBreak/>
         <w:t>PREMIERE PARTIE : Comprendre le Data Lake</w:t>
@@ -1784,33 +2103,15 @@
           <w:sz w:val="26"/>
           <w:szCs w:val="26"/>
         </w:rPr>
-        <w:t xml:space="preserve">Dans une démarche de Data Management Platform, le data Lake permet de collecter toutes les données issues des interactions avec les clients de raffiner celles-ci pour offrir une vision à 360° sur les clients. </w:t>
-      </w:r>
-      <w:proofErr w:type="gramStart"/>
-      <w:r>
-        <w:rPr>
-          <w:rFonts w:ascii="Segoe UI" w:hAnsi="Segoe UI" w:cs="Segoe UI"/>
-          <w:sz w:val="26"/>
-          <w:szCs w:val="26"/>
-        </w:rPr>
-        <w:t>Très</w:t>
-      </w:r>
-      <w:proofErr w:type="gramEnd"/>
-      <w:r>
-        <w:rPr>
-          <w:rFonts w:ascii="Segoe UI" w:hAnsi="Segoe UI" w:cs="Segoe UI"/>
-          <w:sz w:val="26"/>
-          <w:szCs w:val="26"/>
-        </w:rPr>
-        <w:t xml:space="preserve"> souvent, ces projets ont vocation à appliquer sur ces données des algorithmes de segmentation, ou de prédiction pour anticiper les comportements des consommateurs. Ils mettent</w:t>
-      </w:r>
-      <w:r>
-        <w:rPr>
-          <w:rFonts w:ascii="Segoe UI" w:hAnsi="Segoe UI" w:cs="Segoe UI"/>
-          <w:sz w:val="26"/>
-          <w:szCs w:val="26"/>
-        </w:rPr>
-        <w:t xml:space="preserve"> aussi en avant les capacités à assembler et valoriser une grande variété de </w:t>
+        <w:t>Dans une démarche de Data Management Platform, le data Lake permet de collecter toutes les données issues des interactions avec les clients de raffiner celles-ci pour offrir une vision à 360° sur les clients. Très souvent, ces projets ont vocation à appliquer sur ces données des algorithmes de segmentation, ou de prédiction pour anticiper les comportements des consommateurs. Ils mettent</w:t>
+      </w:r>
+      <w:r>
+        <w:rPr>
+          <w:rFonts w:ascii="Segoe UI" w:hAnsi="Segoe UI" w:cs="Segoe UI"/>
+          <w:sz w:val="26"/>
+          <w:szCs w:val="26"/>
+        </w:rPr>
+        <w:t xml:space="preserve"> </w:t>
       </w:r>
       <w:r>
         <w:rPr>
@@ -1819,7 +2120,7 @@
           <w:szCs w:val="26"/>
         </w:rPr>
         <w:lastRenderedPageBreak/>
-        <w:t xml:space="preserve">données. Thomas Faivre-Duboz relève que c’est un réel avantage pour mettre en œuvre un marketing plus rapide, en mode test and </w:t>
+        <w:t xml:space="preserve">aussi en avant les capacités à assembler et valoriser une grande variété de données. Thomas Faivre-Duboz relève que c’est un réel avantage pour mettre en œuvre un marketing plus rapide, en mode test and </w:t>
       </w:r>
       <w:proofErr w:type="spellStart"/>
       <w:r>
@@ -2323,6 +2624,17 @@
         </w:rPr>
         <w:t xml:space="preserve">La sécurité, la confidentialité, problématiques liées aux données personnelles et au respect des réglementations, inhérente aux données, est toujours présente et d’autant plus importante que le lac de données regroupe et conserve des données massives. </w:t>
       </w:r>
+    </w:p>
+    <w:p>
+      <w:pPr>
+        <w:pStyle w:val="Paragraphedeliste"/>
+        <w:jc w:val="both"/>
+        <w:rPr>
+          <w:rFonts w:ascii="Segoe UI" w:hAnsi="Segoe UI" w:cs="Segoe UI"/>
+          <w:sz w:val="26"/>
+          <w:szCs w:val="26"/>
+        </w:rPr>
+      </w:pPr>
     </w:p>
     <w:p>
       <w:pPr>
@@ -3707,7 +4019,7 @@
                                 <wp:inline distT="0" distB="0" distL="0" distR="0" wp14:anchorId="50CE08C8" wp14:editId="3EC0F329">
                                   <wp:extent cx="2784475" cy="2391410"/>
                                   <wp:effectExtent l="0" t="0" r="0" b="8890"/>
-                                  <wp:docPr id="7" name="Image 7"/>
+                                  <wp:docPr id="8" name="Image 8"/>
                                   <wp:cNvGraphicFramePr>
                                     <a:graphicFrameLocks xmlns:a="http://schemas.openxmlformats.org/drawingml/2006/main" noChangeAspect="1"/>
                                   </wp:cNvGraphicFramePr>
@@ -3777,7 +4089,7 @@
                           <wp:inline distT="0" distB="0" distL="0" distR="0" wp14:anchorId="50CE08C8" wp14:editId="3EC0F329">
                             <wp:extent cx="2784475" cy="2391410"/>
                             <wp:effectExtent l="0" t="0" r="0" b="8890"/>
-                            <wp:docPr id="7" name="Image 7"/>
+                            <wp:docPr id="8" name="Image 8"/>
                             <wp:cNvGraphicFramePr>
                               <a:graphicFrameLocks xmlns:a="http://schemas.openxmlformats.org/drawingml/2006/main" noChangeAspect="1"/>
                             </wp:cNvGraphicFramePr>
@@ -4101,79 +4413,914 @@
     </w:p>
     <w:p>
       <w:pPr>
-        <w:rPr>
-          <w:rFonts w:ascii="Segoe UI" w:hAnsi="Segoe UI" w:cs="Segoe UI"/>
-          <w:sz w:val="26"/>
-          <w:szCs w:val="26"/>
-        </w:rPr>
-      </w:pPr>
-    </w:p>
-    <w:p>
-      <w:pPr>
-        <w:rPr>
-          <w:rFonts w:ascii="Segoe UI" w:hAnsi="Segoe UI" w:cs="Segoe UI"/>
-          <w:sz w:val="26"/>
-          <w:szCs w:val="26"/>
-        </w:rPr>
-      </w:pPr>
-    </w:p>
-    <w:p>
-      <w:pPr>
-        <w:rPr>
-          <w:rFonts w:ascii="Segoe UI" w:hAnsi="Segoe UI" w:cs="Segoe UI"/>
-          <w:sz w:val="26"/>
-          <w:szCs w:val="26"/>
-        </w:rPr>
-      </w:pPr>
-    </w:p>
-    <w:p>
-      <w:pPr>
-        <w:rPr>
-          <w:rFonts w:ascii="Segoe UI" w:hAnsi="Segoe UI" w:cs="Segoe UI"/>
-          <w:sz w:val="26"/>
-          <w:szCs w:val="26"/>
-        </w:rPr>
-      </w:pPr>
-    </w:p>
-    <w:p>
-      <w:pPr>
-        <w:rPr>
-          <w:rFonts w:ascii="Segoe UI" w:hAnsi="Segoe UI" w:cs="Segoe UI"/>
-          <w:sz w:val="26"/>
-          <w:szCs w:val="26"/>
-        </w:rPr>
-      </w:pPr>
-    </w:p>
-    <w:p>
-      <w:pPr>
+        <w:jc w:val="both"/>
+        <w:rPr>
+          <w:rFonts w:ascii="Segoe UI" w:hAnsi="Segoe UI" w:cs="Segoe UI"/>
+          <w:sz w:val="26"/>
+          <w:szCs w:val="26"/>
+        </w:rPr>
+      </w:pPr>
+    </w:p>
+    <w:p>
+      <w:pPr>
+        <w:pStyle w:val="Paragraphedeliste"/>
+        <w:numPr>
+          <w:ilvl w:val="0"/>
+          <w:numId w:val="5"/>
+        </w:numPr>
+        <w:rPr>
+          <w:rFonts w:ascii="Segoe UI" w:hAnsi="Segoe UI" w:cs="Segoe UI"/>
+          <w:b/>
+          <w:bCs/>
+          <w:sz w:val="26"/>
+          <w:szCs w:val="26"/>
+        </w:rPr>
+      </w:pPr>
+      <w:r>
+        <w:rPr>
+          <w:rFonts w:ascii="Segoe UI" w:hAnsi="Segoe UI" w:cs="Segoe UI"/>
+          <w:b/>
+          <w:bCs/>
+          <w:sz w:val="26"/>
+          <w:szCs w:val="26"/>
+        </w:rPr>
+        <w:t>Le</w:t>
+      </w:r>
+      <w:r>
+        <w:rPr>
+          <w:rFonts w:ascii="Segoe UI" w:hAnsi="Segoe UI" w:cs="Segoe UI"/>
+          <w:b/>
+          <w:bCs/>
+          <w:sz w:val="26"/>
+          <w:szCs w:val="26"/>
+        </w:rPr>
+        <w:t>s métadonnées</w:t>
+      </w:r>
+      <w:r>
+        <w:rPr>
+          <w:rFonts w:ascii="Segoe UI" w:hAnsi="Segoe UI" w:cs="Segoe UI"/>
+          <w:b/>
+          <w:bCs/>
+          <w:sz w:val="26"/>
+          <w:szCs w:val="26"/>
+        </w:rPr>
+        <w:t xml:space="preserve"> dans les Data Lake</w:t>
+      </w:r>
+    </w:p>
+    <w:p>
+      <w:pPr>
+        <w:jc w:val="both"/>
+        <w:rPr>
+          <w:rFonts w:ascii="Segoe UI" w:hAnsi="Segoe UI" w:cs="Segoe UI"/>
+          <w:sz w:val="26"/>
+          <w:szCs w:val="26"/>
+        </w:rPr>
+      </w:pPr>
+      <w:r>
+        <w:rPr>
+          <w:rFonts w:ascii="Segoe UI" w:hAnsi="Segoe UI" w:cs="Segoe UI"/>
+          <w:sz w:val="26"/>
+          <w:szCs w:val="26"/>
+        </w:rPr>
+        <w:t>Les métadonnées sont de l’information structurée qui décrit, explique, localise ou facilite autrement l’obtention, l’utilisation ou la gestion d’une ressource d’information. Les métadonnées sont souvent appelées données des données ou information sur l’information.</w:t>
+      </w:r>
+    </w:p>
+    <w:p>
+      <w:pPr>
+        <w:jc w:val="both"/>
+        <w:rPr>
+          <w:rFonts w:ascii="Segoe UI" w:hAnsi="Segoe UI" w:cs="Segoe UI"/>
+          <w:sz w:val="26"/>
+          <w:szCs w:val="26"/>
+        </w:rPr>
+      </w:pPr>
+      <w:r>
+        <w:rPr>
+          <w:rFonts w:ascii="Segoe UI" w:hAnsi="Segoe UI" w:cs="Segoe UI"/>
+          <w:sz w:val="26"/>
+          <w:szCs w:val="26"/>
+        </w:rPr>
+        <w:t xml:space="preserve">Aussi, les vertus de la métadonnée sont multiples, dont entre autres : </w:t>
+      </w:r>
+    </w:p>
+    <w:p>
+      <w:pPr>
+        <w:jc w:val="both"/>
+        <w:rPr>
+          <w:rFonts w:ascii="Segoe UI" w:hAnsi="Segoe UI" w:cs="Segoe UI"/>
+          <w:b/>
+          <w:bCs/>
+          <w:i/>
+          <w:iCs/>
+          <w:sz w:val="26"/>
+          <w:szCs w:val="26"/>
+        </w:rPr>
+      </w:pPr>
+      <w:r>
+        <w:rPr>
+          <w:rFonts w:ascii="Segoe UI" w:hAnsi="Segoe UI" w:cs="Segoe UI"/>
+          <w:b/>
+          <w:bCs/>
+          <w:i/>
+          <w:iCs/>
+          <w:sz w:val="26"/>
+          <w:szCs w:val="26"/>
+        </w:rPr>
+        <w:lastRenderedPageBreak/>
+        <w:t xml:space="preserve">• </w:t>
+      </w:r>
+      <w:r>
+        <w:rPr>
+          <w:rFonts w:ascii="Segoe UI" w:hAnsi="Segoe UI" w:cs="Segoe UI"/>
+          <w:b/>
+          <w:bCs/>
+          <w:sz w:val="26"/>
+          <w:szCs w:val="26"/>
+        </w:rPr>
+        <w:t>L’accès à l’information par des utilisateurs sans culture technique</w:t>
+      </w:r>
+      <w:r>
+        <w:rPr>
+          <w:rFonts w:ascii="Segoe UI" w:hAnsi="Segoe UI" w:cs="Segoe UI"/>
+          <w:b/>
+          <w:bCs/>
+          <w:i/>
+          <w:iCs/>
+          <w:sz w:val="26"/>
+          <w:szCs w:val="26"/>
+        </w:rPr>
+        <w:t xml:space="preserve"> </w:t>
+      </w:r>
+    </w:p>
+    <w:p>
+      <w:pPr>
+        <w:jc w:val="both"/>
+        <w:rPr>
+          <w:rFonts w:ascii="Segoe UI" w:hAnsi="Segoe UI" w:cs="Segoe UI"/>
+          <w:b/>
+          <w:bCs/>
+          <w:sz w:val="26"/>
+          <w:szCs w:val="26"/>
+        </w:rPr>
+      </w:pPr>
+      <w:r>
+        <w:rPr>
+          <w:rFonts w:ascii="Segoe UI" w:hAnsi="Segoe UI" w:cs="Segoe UI"/>
+          <w:b/>
+          <w:bCs/>
+          <w:sz w:val="26"/>
+          <w:szCs w:val="26"/>
+        </w:rPr>
+        <w:t xml:space="preserve">• La qualité des données :  </w:t>
+      </w:r>
+    </w:p>
+    <w:p>
+      <w:pPr>
+        <w:jc w:val="both"/>
+        <w:rPr>
+          <w:rFonts w:ascii="Segoe UI" w:hAnsi="Segoe UI" w:cs="Segoe UI"/>
+          <w:sz w:val="26"/>
+          <w:szCs w:val="26"/>
+        </w:rPr>
+      </w:pPr>
+      <w:r>
+        <w:rPr>
+          <w:rFonts w:ascii="Segoe UI" w:hAnsi="Segoe UI" w:cs="Segoe UI"/>
+          <w:sz w:val="26"/>
+          <w:szCs w:val="26"/>
+        </w:rPr>
+        <w:t xml:space="preserve">L’évaluation de la qualité de la donnée est plus facile. Une fois qualifiées, les données n’ont plus besoin d’être passées au tamis pour savoir si elles sont utiles, d’actualité et pertinentes. </w:t>
+      </w:r>
+    </w:p>
+    <w:p>
+      <w:pPr>
+        <w:jc w:val="both"/>
+        <w:rPr>
+          <w:rFonts w:ascii="Segoe UI" w:hAnsi="Segoe UI" w:cs="Segoe UI"/>
+          <w:sz w:val="26"/>
+          <w:szCs w:val="26"/>
+        </w:rPr>
+      </w:pPr>
+      <w:r>
+        <w:rPr>
+          <w:rFonts w:ascii="Segoe UI" w:hAnsi="Segoe UI" w:cs="Segoe UI"/>
+          <w:b/>
+          <w:bCs/>
+          <w:i/>
+          <w:iCs/>
+          <w:sz w:val="26"/>
+          <w:szCs w:val="26"/>
+        </w:rPr>
+        <w:t xml:space="preserve">• </w:t>
+      </w:r>
+      <w:r>
+        <w:rPr>
+          <w:rFonts w:ascii="Segoe UI" w:hAnsi="Segoe UI" w:cs="Segoe UI"/>
+          <w:b/>
+          <w:bCs/>
+          <w:sz w:val="26"/>
+          <w:szCs w:val="26"/>
+        </w:rPr>
+        <w:t>La protection des données sensible :</w:t>
+      </w:r>
+      <w:r>
+        <w:rPr>
+          <w:rFonts w:ascii="Segoe UI" w:hAnsi="Segoe UI" w:cs="Segoe UI"/>
+          <w:b/>
+          <w:bCs/>
+          <w:i/>
+          <w:iCs/>
+          <w:sz w:val="26"/>
+          <w:szCs w:val="26"/>
+        </w:rPr>
+        <w:t xml:space="preserve"> </w:t>
+      </w:r>
+      <w:r>
+        <w:rPr>
+          <w:rFonts w:ascii="Segoe UI" w:hAnsi="Segoe UI" w:cs="Segoe UI"/>
+          <w:sz w:val="26"/>
+          <w:szCs w:val="26"/>
+        </w:rPr>
+        <w:t xml:space="preserve">Le règlement RGPD impose un nouveau cadre pour l’utilisation des données personnelles. La cartographie des données personnelles (DCP) et des données sensibles, facilite le travail de protection (chiffrement, gestion des accès…) de ces données et la mise à jour du registre des traitements, demandé par le régulateur. </w:t>
+      </w:r>
+    </w:p>
+    <w:p>
+      <w:pPr>
+        <w:jc w:val="both"/>
+        <w:rPr>
+          <w:rFonts w:ascii="Segoe UI" w:hAnsi="Segoe UI" w:cs="Segoe UI"/>
+          <w:sz w:val="26"/>
+          <w:szCs w:val="26"/>
+        </w:rPr>
+      </w:pPr>
+      <w:r>
+        <w:rPr>
+          <w:rFonts w:ascii="Segoe UI" w:hAnsi="Segoe UI" w:cs="Segoe UI"/>
+          <w:b/>
+          <w:bCs/>
+          <w:i/>
+          <w:iCs/>
+          <w:sz w:val="26"/>
+          <w:szCs w:val="26"/>
+        </w:rPr>
+        <w:t xml:space="preserve">• </w:t>
+      </w:r>
+      <w:r>
+        <w:rPr>
+          <w:rFonts w:ascii="Segoe UI" w:hAnsi="Segoe UI" w:cs="Segoe UI"/>
+          <w:b/>
+          <w:bCs/>
+          <w:sz w:val="26"/>
+          <w:szCs w:val="26"/>
+        </w:rPr>
+        <w:t>Une exploitation et une collaboration facilitées :</w:t>
+      </w:r>
+      <w:r>
+        <w:rPr>
+          <w:rFonts w:ascii="Segoe UI" w:hAnsi="Segoe UI" w:cs="Segoe UI"/>
+          <w:b/>
+          <w:bCs/>
+          <w:i/>
+          <w:iCs/>
+          <w:sz w:val="26"/>
+          <w:szCs w:val="26"/>
+        </w:rPr>
+        <w:t xml:space="preserve"> </w:t>
+      </w:r>
+      <w:r>
+        <w:rPr>
+          <w:rFonts w:ascii="Segoe UI" w:hAnsi="Segoe UI" w:cs="Segoe UI"/>
+          <w:sz w:val="26"/>
+          <w:szCs w:val="26"/>
+        </w:rPr>
+        <w:t xml:space="preserve">La traçabilité procurée par les métadonnées apporte une transparence sur les traitements réalisés.  </w:t>
+      </w:r>
+    </w:p>
+    <w:p>
+      <w:pPr>
+        <w:jc w:val="both"/>
+        <w:rPr>
+          <w:rFonts w:ascii="Segoe UI" w:hAnsi="Segoe UI" w:cs="Segoe UI"/>
+          <w:sz w:val="26"/>
+          <w:szCs w:val="26"/>
+        </w:rPr>
+      </w:pPr>
+      <w:r>
+        <w:rPr>
+          <w:rFonts w:ascii="Segoe UI" w:hAnsi="Segoe UI" w:cs="Segoe UI"/>
+          <w:b/>
+          <w:bCs/>
+          <w:sz w:val="26"/>
+          <w:szCs w:val="26"/>
+        </w:rPr>
+        <w:t xml:space="preserve">• La mise au jour de données cachées :  </w:t>
+      </w:r>
+      <w:r>
+        <w:rPr>
+          <w:rFonts w:ascii="Segoe UI" w:hAnsi="Segoe UI" w:cs="Segoe UI"/>
+          <w:sz w:val="26"/>
+          <w:szCs w:val="26"/>
+        </w:rPr>
+        <w:t xml:space="preserve">L’entreprise dispose souvent d’un réservoir de données cachées, donc gâchées. Une fois cartographiés avec les métadonnées, ces jeux d’informations retrouvent la lumière et peuvent être exploités par les métiers dans l’entreprise. </w:t>
+      </w:r>
+    </w:p>
+    <w:p>
+      <w:pPr>
+        <w:jc w:val="both"/>
+        <w:rPr>
+          <w:rFonts w:ascii="Segoe UI" w:hAnsi="Segoe UI" w:cs="Segoe UI"/>
+          <w:sz w:val="26"/>
+          <w:szCs w:val="26"/>
+        </w:rPr>
+      </w:pPr>
+    </w:p>
+    <w:p>
+      <w:pPr>
+        <w:pStyle w:val="Paragraphedeliste"/>
+        <w:numPr>
+          <w:ilvl w:val="0"/>
+          <w:numId w:val="5"/>
+        </w:numPr>
+        <w:rPr>
+          <w:rFonts w:ascii="Segoe UI" w:hAnsi="Segoe UI" w:cs="Segoe UI"/>
+          <w:b/>
+          <w:bCs/>
+          <w:sz w:val="26"/>
+          <w:szCs w:val="26"/>
+        </w:rPr>
+      </w:pPr>
+      <w:r>
+        <w:rPr>
+          <w:rFonts w:ascii="Segoe UI" w:hAnsi="Segoe UI" w:cs="Segoe UI"/>
+          <w:b/>
+          <w:bCs/>
+          <w:sz w:val="26"/>
+          <w:szCs w:val="26"/>
+        </w:rPr>
+        <w:t>La gouvernance des données dans les data Lake</w:t>
+      </w:r>
+    </w:p>
+    <w:p>
+      <w:pPr>
+        <w:pStyle w:val="Paragraphedeliste"/>
+        <w:jc w:val="both"/>
+        <w:rPr>
+          <w:rFonts w:ascii="Segoe UI" w:hAnsi="Segoe UI" w:cs="Segoe UI"/>
+          <w:sz w:val="26"/>
+          <w:szCs w:val="26"/>
+        </w:rPr>
+      </w:pPr>
+    </w:p>
+    <w:p>
+      <w:pPr>
+        <w:jc w:val="both"/>
+        <w:rPr>
+          <w:rFonts w:ascii="Segoe UI" w:hAnsi="Segoe UI" w:cs="Segoe UI"/>
+          <w:sz w:val="26"/>
+          <w:szCs w:val="26"/>
+        </w:rPr>
+      </w:pPr>
+      <w:r>
+        <w:rPr>
+          <w:rFonts w:ascii="Segoe UI" w:hAnsi="Segoe UI" w:cs="Segoe UI"/>
+          <w:sz w:val="26"/>
+          <w:szCs w:val="26"/>
+        </w:rPr>
+        <w:t>La gouvernance des données est un ensemble de processus, rôles, règles, normes et métriques permettant d’assurer une utilisation efficace et efficiente des informations, dans le but d’aider les entreprises à atteindre leurs objectifs. Elle définit également qui peut effectuer quelle action, sur quelles données</w:t>
+      </w:r>
+      <w:r>
+        <w:rPr>
+          <w:rFonts w:ascii="Segoe UI" w:hAnsi="Segoe UI" w:cs="Segoe UI"/>
+          <w:sz w:val="26"/>
+          <w:szCs w:val="26"/>
+        </w:rPr>
+        <w:t xml:space="preserve">, dans quelle situation et selon quelle méthode. </w:t>
+      </w:r>
+    </w:p>
+    <w:p>
+      <w:pPr>
+        <w:jc w:val="both"/>
+        <w:rPr>
+          <w:rFonts w:ascii="Segoe UI" w:hAnsi="Segoe UI" w:cs="Segoe UI"/>
+          <w:b/>
+          <w:bCs/>
+          <w:sz w:val="26"/>
+          <w:szCs w:val="26"/>
+        </w:rPr>
+      </w:pPr>
+    </w:p>
+    <w:p>
+      <w:pPr>
+        <w:jc w:val="both"/>
+        <w:rPr>
+          <w:rFonts w:ascii="Segoe UI" w:hAnsi="Segoe UI" w:cs="Segoe UI"/>
+          <w:sz w:val="26"/>
+          <w:szCs w:val="26"/>
+        </w:rPr>
+      </w:pPr>
+      <w:r>
+        <w:rPr>
+          <w:rFonts w:ascii="Segoe UI" w:hAnsi="Segoe UI" w:cs="Segoe UI"/>
+          <w:sz w:val="26"/>
+          <w:szCs w:val="26"/>
+        </w:rPr>
+        <w:t>Une stratégie de gouvernance des données efficace offre de nombreux avantages à une organisation, notamment :</w:t>
+      </w:r>
+    </w:p>
+    <w:p>
+      <w:pPr>
+        <w:jc w:val="both"/>
+        <w:rPr>
+          <w:rFonts w:ascii="Segoe UI" w:hAnsi="Segoe UI" w:cs="Segoe UI"/>
+          <w:sz w:val="26"/>
+          <w:szCs w:val="26"/>
+        </w:rPr>
+      </w:pPr>
+    </w:p>
+    <w:p>
+      <w:pPr>
+        <w:pStyle w:val="Paragraphedeliste"/>
+        <w:numPr>
+          <w:ilvl w:val="0"/>
+          <w:numId w:val="17"/>
+        </w:numPr>
+        <w:jc w:val="both"/>
+        <w:rPr>
+          <w:rFonts w:ascii="Segoe UI" w:hAnsi="Segoe UI" w:cs="Segoe UI"/>
+          <w:sz w:val="26"/>
+          <w:szCs w:val="26"/>
+        </w:rPr>
+      </w:pPr>
+      <w:r>
+        <w:rPr>
+          <w:rFonts w:ascii="Segoe UI" w:hAnsi="Segoe UI" w:cs="Segoe UI"/>
+          <w:b/>
+          <w:bCs/>
+          <w:sz w:val="26"/>
+          <w:szCs w:val="26"/>
+        </w:rPr>
+        <w:t>Une compréhension commune des données</w:t>
+      </w:r>
+      <w:r>
+        <w:rPr>
+          <w:rFonts w:ascii="Segoe UI" w:hAnsi="Segoe UI" w:cs="Segoe UI"/>
+          <w:sz w:val="26"/>
+          <w:szCs w:val="26"/>
+        </w:rPr>
+        <w:t xml:space="preserve"> : la gouvernance des données offre une vue cohérente des données et une terminologie commune, tout en laissant aux unités opérationnelles la flexibilité dont elles ont besoin.</w:t>
+      </w:r>
+    </w:p>
+    <w:p>
+      <w:pPr>
+        <w:pStyle w:val="Paragraphedeliste"/>
+        <w:ind w:left="360"/>
+        <w:jc w:val="both"/>
+        <w:rPr>
+          <w:rFonts w:ascii="Segoe UI" w:hAnsi="Segoe UI" w:cs="Segoe UI"/>
+          <w:sz w:val="26"/>
+          <w:szCs w:val="26"/>
+        </w:rPr>
+      </w:pPr>
+    </w:p>
+    <w:p>
+      <w:pPr>
+        <w:pStyle w:val="Paragraphedeliste"/>
+        <w:numPr>
+          <w:ilvl w:val="0"/>
+          <w:numId w:val="17"/>
+        </w:numPr>
+        <w:jc w:val="both"/>
+        <w:rPr>
+          <w:rFonts w:ascii="Segoe UI" w:hAnsi="Segoe UI" w:cs="Segoe UI"/>
+          <w:sz w:val="26"/>
+          <w:szCs w:val="26"/>
+        </w:rPr>
+      </w:pPr>
+      <w:r>
+        <w:rPr>
+          <w:rFonts w:ascii="Segoe UI" w:hAnsi="Segoe UI" w:cs="Segoe UI"/>
+          <w:b/>
+          <w:bCs/>
+          <w:sz w:val="26"/>
+          <w:szCs w:val="26"/>
+        </w:rPr>
+        <w:lastRenderedPageBreak/>
+        <w:t>Une meilleure qualité des données</w:t>
+      </w:r>
+      <w:r>
+        <w:rPr>
+          <w:rFonts w:ascii="Segoe UI" w:hAnsi="Segoe UI" w:cs="Segoe UI"/>
+          <w:sz w:val="26"/>
+          <w:szCs w:val="26"/>
+        </w:rPr>
+        <w:t xml:space="preserve"> : la gouvernance des données crée un plan assurant l’exactitude des données, leur exhaustivité et leur cohérence.</w:t>
+      </w:r>
+    </w:p>
+    <w:p>
+      <w:pPr>
+        <w:pStyle w:val="Paragraphedeliste"/>
+        <w:ind w:left="360"/>
+        <w:jc w:val="both"/>
+        <w:rPr>
+          <w:rFonts w:ascii="Segoe UI" w:hAnsi="Segoe UI" w:cs="Segoe UI"/>
+          <w:sz w:val="26"/>
+          <w:szCs w:val="26"/>
+        </w:rPr>
+      </w:pPr>
+    </w:p>
+    <w:p>
+      <w:pPr>
+        <w:pStyle w:val="Paragraphedeliste"/>
+        <w:numPr>
+          <w:ilvl w:val="0"/>
+          <w:numId w:val="17"/>
+        </w:numPr>
+        <w:jc w:val="both"/>
+        <w:rPr>
+          <w:rFonts w:ascii="Segoe UI" w:hAnsi="Segoe UI" w:cs="Segoe UI"/>
+          <w:sz w:val="26"/>
+          <w:szCs w:val="26"/>
+        </w:rPr>
+      </w:pPr>
+      <w:r>
+        <w:rPr>
+          <w:rFonts w:ascii="Segoe UI" w:hAnsi="Segoe UI" w:cs="Segoe UI"/>
+          <w:b/>
+          <w:bCs/>
+          <w:sz w:val="26"/>
+          <w:szCs w:val="26"/>
+        </w:rPr>
+        <w:t>Une carte des données</w:t>
+      </w:r>
+      <w:r>
+        <w:rPr>
+          <w:rFonts w:ascii="Segoe UI" w:hAnsi="Segoe UI" w:cs="Segoe UI"/>
+          <w:sz w:val="26"/>
+          <w:szCs w:val="26"/>
+        </w:rPr>
+        <w:t xml:space="preserve"> : la gouvernance des données offre une fonctionnalité avancée de compréhension de l’emplacement de toutes les données liées aux entités clés, facteur indispensable de l’intégration des données. Tout comme un GPS permet de représenter une zone géographique et de guider les utilisateurs, la gouvernance des données rend les éléments de données plus faciles à utiliser et à connecter avec des résultats commerciaux.</w:t>
+      </w:r>
+    </w:p>
+    <w:p>
+      <w:pPr>
+        <w:pStyle w:val="Paragraphedeliste"/>
+        <w:ind w:left="360"/>
+        <w:jc w:val="both"/>
+        <w:rPr>
+          <w:rFonts w:ascii="Segoe UI" w:hAnsi="Segoe UI" w:cs="Segoe UI"/>
+          <w:sz w:val="26"/>
+          <w:szCs w:val="26"/>
+        </w:rPr>
+      </w:pPr>
+    </w:p>
+    <w:p>
+      <w:pPr>
+        <w:pStyle w:val="Paragraphedeliste"/>
+        <w:numPr>
+          <w:ilvl w:val="0"/>
+          <w:numId w:val="17"/>
+        </w:numPr>
+        <w:jc w:val="both"/>
+        <w:rPr>
+          <w:rFonts w:ascii="Segoe UI" w:hAnsi="Segoe UI" w:cs="Segoe UI"/>
+          <w:sz w:val="26"/>
+          <w:szCs w:val="26"/>
+        </w:rPr>
+      </w:pPr>
+      <w:r>
+        <w:rPr>
+          <w:rFonts w:ascii="Segoe UI" w:hAnsi="Segoe UI" w:cs="Segoe UI"/>
+          <w:b/>
+          <w:bCs/>
+          <w:sz w:val="26"/>
+          <w:szCs w:val="26"/>
+        </w:rPr>
+        <w:t>Une vue à 360 degrés de chaque client et des autres entités de l’entreprise</w:t>
+      </w:r>
+      <w:r>
+        <w:rPr>
+          <w:rFonts w:ascii="Segoe UI" w:hAnsi="Segoe UI" w:cs="Segoe UI"/>
+          <w:sz w:val="26"/>
+          <w:szCs w:val="26"/>
+        </w:rPr>
+        <w:t xml:space="preserve"> : la gouvernance des données établit un cadre dans lequel l’organisation partage « une seule version de la vérité » et assure la cohérence nécessaire entre toutes les entités et activités de l’entreprise.</w:t>
+      </w:r>
+    </w:p>
+    <w:p>
+      <w:pPr>
+        <w:pStyle w:val="Paragraphedeliste"/>
+        <w:ind w:left="360"/>
+        <w:jc w:val="both"/>
+        <w:rPr>
+          <w:rFonts w:ascii="Segoe UI" w:hAnsi="Segoe UI" w:cs="Segoe UI"/>
+          <w:sz w:val="26"/>
+          <w:szCs w:val="26"/>
+        </w:rPr>
+      </w:pPr>
+    </w:p>
+    <w:p>
+      <w:pPr>
+        <w:pStyle w:val="Paragraphedeliste"/>
+        <w:numPr>
+          <w:ilvl w:val="0"/>
+          <w:numId w:val="17"/>
+        </w:numPr>
+        <w:jc w:val="both"/>
+        <w:rPr>
+          <w:rFonts w:ascii="Segoe UI" w:hAnsi="Segoe UI" w:cs="Segoe UI"/>
+          <w:sz w:val="26"/>
+          <w:szCs w:val="26"/>
+        </w:rPr>
+      </w:pPr>
+      <w:r>
+        <w:rPr>
+          <w:rFonts w:ascii="Segoe UI" w:hAnsi="Segoe UI" w:cs="Segoe UI"/>
+          <w:b/>
+          <w:bCs/>
+          <w:sz w:val="26"/>
+          <w:szCs w:val="26"/>
+        </w:rPr>
+        <w:t>Une conformité à tous les niveaux</w:t>
+      </w:r>
+      <w:r>
+        <w:rPr>
+          <w:rFonts w:ascii="Segoe UI" w:hAnsi="Segoe UI" w:cs="Segoe UI"/>
+          <w:sz w:val="26"/>
+          <w:szCs w:val="26"/>
+        </w:rPr>
+        <w:t xml:space="preserve"> : la gouvernance des données offre une plate-forme permettant de répondre aux exigences réglementaires, telles que le RGPD (Règlement général sur la protection des données) de l’Union européenne ou la loi HIPAA (</w:t>
+      </w:r>
+      <w:proofErr w:type="spellStart"/>
+      <w:r>
+        <w:rPr>
+          <w:rFonts w:ascii="Segoe UI" w:hAnsi="Segoe UI" w:cs="Segoe UI"/>
+          <w:sz w:val="26"/>
+          <w:szCs w:val="26"/>
+        </w:rPr>
+        <w:t>Health</w:t>
+      </w:r>
+      <w:proofErr w:type="spellEnd"/>
+      <w:r>
+        <w:rPr>
+          <w:rFonts w:ascii="Segoe UI" w:hAnsi="Segoe UI" w:cs="Segoe UI"/>
+          <w:sz w:val="26"/>
+          <w:szCs w:val="26"/>
+        </w:rPr>
+        <w:t xml:space="preserve"> </w:t>
+      </w:r>
+      <w:proofErr w:type="spellStart"/>
+      <w:r>
+        <w:rPr>
+          <w:rFonts w:ascii="Segoe UI" w:hAnsi="Segoe UI" w:cs="Segoe UI"/>
+          <w:sz w:val="26"/>
+          <w:szCs w:val="26"/>
+        </w:rPr>
+        <w:t>Insurance</w:t>
+      </w:r>
+      <w:proofErr w:type="spellEnd"/>
+      <w:r>
+        <w:rPr>
+          <w:rFonts w:ascii="Segoe UI" w:hAnsi="Segoe UI" w:cs="Segoe UI"/>
+          <w:sz w:val="26"/>
+          <w:szCs w:val="26"/>
+        </w:rPr>
+        <w:t xml:space="preserve"> </w:t>
+      </w:r>
+      <w:proofErr w:type="spellStart"/>
+      <w:r>
+        <w:rPr>
+          <w:rFonts w:ascii="Segoe UI" w:hAnsi="Segoe UI" w:cs="Segoe UI"/>
+          <w:sz w:val="26"/>
+          <w:szCs w:val="26"/>
+        </w:rPr>
+        <w:t>Portability</w:t>
+      </w:r>
+      <w:proofErr w:type="spellEnd"/>
+      <w:r>
+        <w:rPr>
+          <w:rFonts w:ascii="Segoe UI" w:hAnsi="Segoe UI" w:cs="Segoe UI"/>
+          <w:sz w:val="26"/>
+          <w:szCs w:val="26"/>
+        </w:rPr>
+        <w:t xml:space="preserve"> and </w:t>
+      </w:r>
+      <w:proofErr w:type="spellStart"/>
+      <w:r>
+        <w:rPr>
+          <w:rFonts w:ascii="Segoe UI" w:hAnsi="Segoe UI" w:cs="Segoe UI"/>
+          <w:sz w:val="26"/>
+          <w:szCs w:val="26"/>
+        </w:rPr>
+        <w:t>Accountability</w:t>
+      </w:r>
+      <w:proofErr w:type="spellEnd"/>
+      <w:r>
+        <w:rPr>
+          <w:rFonts w:ascii="Segoe UI" w:hAnsi="Segoe UI" w:cs="Segoe UI"/>
+          <w:sz w:val="26"/>
+          <w:szCs w:val="26"/>
+        </w:rPr>
+        <w:t xml:space="preserve"> </w:t>
+      </w:r>
+      <w:proofErr w:type="spellStart"/>
+      <w:r>
+        <w:rPr>
+          <w:rFonts w:ascii="Segoe UI" w:hAnsi="Segoe UI" w:cs="Segoe UI"/>
+          <w:sz w:val="26"/>
+          <w:szCs w:val="26"/>
+        </w:rPr>
+        <w:t>Act</w:t>
+      </w:r>
+      <w:proofErr w:type="spellEnd"/>
+      <w:r>
+        <w:rPr>
+          <w:rFonts w:ascii="Segoe UI" w:hAnsi="Segoe UI" w:cs="Segoe UI"/>
+          <w:sz w:val="26"/>
+          <w:szCs w:val="26"/>
+        </w:rPr>
+        <w:t>) des États-Unis, et aux autres exigences du secteur, telles que les normes PCI DSS (</w:t>
+      </w:r>
+      <w:proofErr w:type="spellStart"/>
+      <w:r>
+        <w:rPr>
+          <w:rFonts w:ascii="Segoe UI" w:hAnsi="Segoe UI" w:cs="Segoe UI"/>
+          <w:sz w:val="26"/>
+          <w:szCs w:val="26"/>
+        </w:rPr>
+        <w:t>Payment</w:t>
+      </w:r>
+      <w:proofErr w:type="spellEnd"/>
+      <w:r>
+        <w:rPr>
+          <w:rFonts w:ascii="Segoe UI" w:hAnsi="Segoe UI" w:cs="Segoe UI"/>
+          <w:sz w:val="26"/>
+          <w:szCs w:val="26"/>
+        </w:rPr>
+        <w:t xml:space="preserve"> </w:t>
+      </w:r>
+      <w:proofErr w:type="spellStart"/>
+      <w:r>
+        <w:rPr>
+          <w:rFonts w:ascii="Segoe UI" w:hAnsi="Segoe UI" w:cs="Segoe UI"/>
+          <w:sz w:val="26"/>
+          <w:szCs w:val="26"/>
+        </w:rPr>
+        <w:t>Card</w:t>
+      </w:r>
+      <w:proofErr w:type="spellEnd"/>
+      <w:r>
+        <w:rPr>
+          <w:rFonts w:ascii="Segoe UI" w:hAnsi="Segoe UI" w:cs="Segoe UI"/>
+          <w:sz w:val="26"/>
+          <w:szCs w:val="26"/>
+        </w:rPr>
+        <w:t xml:space="preserve"> </w:t>
+      </w:r>
+      <w:proofErr w:type="spellStart"/>
+      <w:r>
+        <w:rPr>
+          <w:rFonts w:ascii="Segoe UI" w:hAnsi="Segoe UI" w:cs="Segoe UI"/>
+          <w:sz w:val="26"/>
+          <w:szCs w:val="26"/>
+        </w:rPr>
+        <w:t>Industry</w:t>
+      </w:r>
+      <w:proofErr w:type="spellEnd"/>
+      <w:r>
+        <w:rPr>
+          <w:rFonts w:ascii="Segoe UI" w:hAnsi="Segoe UI" w:cs="Segoe UI"/>
+          <w:sz w:val="26"/>
+          <w:szCs w:val="26"/>
+        </w:rPr>
+        <w:t xml:space="preserve"> Data Security Standards).</w:t>
+      </w:r>
+    </w:p>
+    <w:p>
+      <w:pPr>
+        <w:pStyle w:val="Paragraphedeliste"/>
+        <w:rPr>
+          <w:rFonts w:ascii="Segoe UI" w:hAnsi="Segoe UI" w:cs="Segoe UI"/>
+          <w:sz w:val="26"/>
+          <w:szCs w:val="26"/>
+        </w:rPr>
+      </w:pPr>
+    </w:p>
+    <w:p>
+      <w:pPr>
+        <w:pStyle w:val="Paragraphedeliste"/>
+        <w:ind w:left="360"/>
+        <w:jc w:val="both"/>
+        <w:rPr>
+          <w:rFonts w:ascii="Segoe UI" w:hAnsi="Segoe UI" w:cs="Segoe UI"/>
+          <w:sz w:val="26"/>
+          <w:szCs w:val="26"/>
+        </w:rPr>
+      </w:pPr>
+    </w:p>
+    <w:p>
+      <w:pPr>
+        <w:pStyle w:val="Paragraphedeliste"/>
+        <w:numPr>
+          <w:ilvl w:val="0"/>
+          <w:numId w:val="17"/>
+        </w:numPr>
+        <w:jc w:val="both"/>
+        <w:rPr>
+          <w:rFonts w:ascii="Segoe UI" w:hAnsi="Segoe UI" w:cs="Segoe UI"/>
+          <w:sz w:val="26"/>
+          <w:szCs w:val="26"/>
+        </w:rPr>
+      </w:pPr>
+      <w:r>
+        <w:rPr>
+          <w:rFonts w:ascii="Segoe UI" w:hAnsi="Segoe UI" w:cs="Segoe UI"/>
+          <w:b/>
+          <w:bCs/>
+          <w:sz w:val="26"/>
+          <w:szCs w:val="26"/>
+        </w:rPr>
+        <w:t>Une meilleure gestion des données</w:t>
+      </w:r>
+      <w:r>
+        <w:rPr>
+          <w:rFonts w:ascii="Segoe UI" w:hAnsi="Segoe UI" w:cs="Segoe UI"/>
+          <w:sz w:val="26"/>
+          <w:szCs w:val="26"/>
+        </w:rPr>
+        <w:t xml:space="preserve"> : la gouvernance des données apporte une dimension humaine dans ce monde des données fortement automatisé. Elle établit des codes de conduite et des bonnes pratiques en matière de gestion des données, afin de répondre aux besoins et inquiétudes dans tous les domaines : données et technologies bien sûr, mais aussi sécurité, conformité et autres aspects juridiques.</w:t>
+      </w:r>
+    </w:p>
+    <w:p>
+      <w:pPr>
+        <w:rPr>
+          <w:rFonts w:ascii="Segoe UI" w:hAnsi="Segoe UI" w:cs="Segoe UI"/>
+          <w:b/>
+          <w:bCs/>
+          <w:sz w:val="26"/>
+          <w:szCs w:val="26"/>
+        </w:rPr>
+      </w:pPr>
+    </w:p>
+    <w:p>
+      <w:pPr>
+        <w:jc w:val="both"/>
+        <w:rPr>
+          <w:rFonts w:ascii="Segoe UI" w:hAnsi="Segoe UI" w:cs="Segoe UI"/>
+          <w:sz w:val="26"/>
+          <w:szCs w:val="26"/>
+        </w:rPr>
+      </w:pPr>
+    </w:p>
+    <w:p>
+      <w:pPr>
+        <w:rPr>
+          <w:rFonts w:ascii="Segoe UI" w:hAnsi="Segoe UI" w:cs="Segoe UI"/>
+          <w:sz w:val="26"/>
+          <w:szCs w:val="26"/>
+        </w:rPr>
+      </w:pPr>
+    </w:p>
+    <w:p>
+      <w:pPr>
+        <w:rPr>
+          <w:rFonts w:ascii="Segoe UI" w:hAnsi="Segoe UI" w:cs="Segoe UI"/>
+          <w:sz w:val="26"/>
+          <w:szCs w:val="26"/>
+        </w:rPr>
+      </w:pPr>
+    </w:p>
+    <w:p>
+      <w:pPr>
+        <w:rPr>
+          <w:rFonts w:ascii="Segoe UI" w:hAnsi="Segoe UI" w:cs="Segoe UI"/>
+          <w:sz w:val="26"/>
+          <w:szCs w:val="26"/>
+        </w:rPr>
+      </w:pPr>
+    </w:p>
+    <w:p>
+      <w:pPr>
+        <w:pBdr>
+          <w:top w:val="single" w:sz="4" w:space="1" w:color="auto" w:shadow="1"/>
+          <w:left w:val="single" w:sz="4" w:space="4" w:color="auto" w:shadow="1"/>
+          <w:bottom w:val="single" w:sz="4" w:space="1" w:color="auto" w:shadow="1"/>
+          <w:right w:val="single" w:sz="4" w:space="4" w:color="auto" w:shadow="1"/>
+        </w:pBdr>
         <w:rPr>
           <w:rFonts w:ascii="Segoe UI" w:hAnsi="Segoe UI" w:cs="Segoe UI"/>
           <w:b/>
           <w:bCs/>
           <w:sz w:val="30"/>
           <w:szCs w:val="30"/>
-          <w:highlight w:val="cyan"/>
-        </w:rPr>
-      </w:pPr>
-    </w:p>
-    <w:p>
-      <w:pPr>
+        </w:rPr>
+      </w:pPr>
+      <w:r>
         <w:rPr>
           <w:rFonts w:ascii="Segoe UI" w:hAnsi="Segoe UI" w:cs="Segoe UI"/>
           <w:b/>
           <w:bCs/>
           <w:sz w:val="30"/>
           <w:szCs w:val="30"/>
-        </w:rPr>
-      </w:pPr>
-      <w:r>
-        <w:rPr>
-          <w:rFonts w:ascii="Segoe UI" w:hAnsi="Segoe UI" w:cs="Segoe UI"/>
-          <w:b/>
-          <w:bCs/>
-          <w:sz w:val="30"/>
-          <w:szCs w:val="30"/>
-          <w:highlight w:val="cyan"/>
         </w:rPr>
         <w:lastRenderedPageBreak/>
         <w:t>DEUXIEME PARTIE : Architecture, composants et couches</w:t>
@@ -5290,12 +6437,605 @@
     </w:p>
     <w:p>
       <w:pPr>
+        <w:ind w:firstLine="360"/>
         <w:jc w:val="both"/>
         <w:rPr>
           <w:rFonts w:ascii="Segoe UI" w:hAnsi="Segoe UI" w:cs="Segoe UI"/>
           <w:sz w:val="26"/>
           <w:szCs w:val="26"/>
         </w:rPr>
+      </w:pPr>
+    </w:p>
+    <w:p>
+      <w:pPr>
+        <w:ind w:firstLine="360"/>
+        <w:jc w:val="both"/>
+        <w:rPr>
+          <w:rFonts w:ascii="Segoe UI" w:hAnsi="Segoe UI" w:cs="Segoe UI"/>
+          <w:sz w:val="26"/>
+          <w:szCs w:val="26"/>
+        </w:rPr>
+      </w:pPr>
+    </w:p>
+    <w:p>
+      <w:pPr>
+        <w:ind w:firstLine="360"/>
+        <w:jc w:val="both"/>
+        <w:rPr>
+          <w:rFonts w:ascii="Segoe UI" w:hAnsi="Segoe UI" w:cs="Segoe UI"/>
+          <w:sz w:val="26"/>
+          <w:szCs w:val="26"/>
+        </w:rPr>
+      </w:pPr>
+    </w:p>
+    <w:p>
+      <w:pPr>
+        <w:ind w:firstLine="360"/>
+        <w:jc w:val="both"/>
+        <w:rPr>
+          <w:rFonts w:ascii="Segoe UI" w:hAnsi="Segoe UI" w:cs="Segoe UI"/>
+          <w:sz w:val="26"/>
+          <w:szCs w:val="26"/>
+        </w:rPr>
+      </w:pPr>
+    </w:p>
+    <w:p>
+      <w:pPr>
+        <w:ind w:firstLine="360"/>
+        <w:jc w:val="both"/>
+        <w:rPr>
+          <w:rFonts w:ascii="Segoe UI" w:hAnsi="Segoe UI" w:cs="Segoe UI"/>
+          <w:sz w:val="26"/>
+          <w:szCs w:val="26"/>
+        </w:rPr>
+      </w:pPr>
+    </w:p>
+    <w:p>
+      <w:pPr>
+        <w:ind w:firstLine="360"/>
+        <w:jc w:val="both"/>
+        <w:rPr>
+          <w:rFonts w:ascii="Segoe UI" w:hAnsi="Segoe UI" w:cs="Segoe UI"/>
+          <w:sz w:val="26"/>
+          <w:szCs w:val="26"/>
+        </w:rPr>
+      </w:pPr>
+    </w:p>
+    <w:p>
+      <w:pPr>
+        <w:ind w:firstLine="360"/>
+        <w:jc w:val="both"/>
+        <w:rPr>
+          <w:rFonts w:ascii="Segoe UI" w:hAnsi="Segoe UI" w:cs="Segoe UI"/>
+          <w:sz w:val="26"/>
+          <w:szCs w:val="26"/>
+        </w:rPr>
+      </w:pPr>
+    </w:p>
+    <w:p>
+      <w:pPr>
+        <w:ind w:firstLine="360"/>
+        <w:jc w:val="both"/>
+        <w:rPr>
+          <w:rFonts w:ascii="Segoe UI" w:hAnsi="Segoe UI" w:cs="Segoe UI"/>
+          <w:sz w:val="26"/>
+          <w:szCs w:val="26"/>
+        </w:rPr>
+      </w:pPr>
+    </w:p>
+    <w:p>
+      <w:pPr>
+        <w:ind w:firstLine="360"/>
+        <w:jc w:val="both"/>
+        <w:rPr>
+          <w:rFonts w:ascii="Segoe UI" w:hAnsi="Segoe UI" w:cs="Segoe UI"/>
+          <w:sz w:val="26"/>
+          <w:szCs w:val="26"/>
+        </w:rPr>
+      </w:pPr>
+    </w:p>
+    <w:p>
+      <w:pPr>
+        <w:ind w:firstLine="360"/>
+        <w:jc w:val="both"/>
+        <w:rPr>
+          <w:rFonts w:ascii="Segoe UI" w:hAnsi="Segoe UI" w:cs="Segoe UI"/>
+          <w:sz w:val="26"/>
+          <w:szCs w:val="26"/>
+        </w:rPr>
+      </w:pPr>
+    </w:p>
+    <w:p>
+      <w:pPr>
+        <w:ind w:firstLine="360"/>
+        <w:jc w:val="both"/>
+        <w:rPr>
+          <w:rFonts w:ascii="Segoe UI" w:hAnsi="Segoe UI" w:cs="Segoe UI"/>
+          <w:sz w:val="26"/>
+          <w:szCs w:val="26"/>
+        </w:rPr>
+      </w:pPr>
+    </w:p>
+    <w:p>
+      <w:pPr>
+        <w:tabs>
+          <w:tab w:val="left" w:pos="3000"/>
+        </w:tabs>
+        <w:rPr>
+          <w:rFonts w:ascii="Segoe UI" w:hAnsi="Segoe UI" w:cs="Segoe UI"/>
+          <w:sz w:val="26"/>
+          <w:szCs w:val="26"/>
+        </w:rPr>
+      </w:pPr>
+    </w:p>
+    <w:p>
+      <w:pPr>
+        <w:pStyle w:val="Titre3"/>
+        <w:shd w:val="clear" w:color="auto" w:fill="FFFFFF"/>
+        <w:spacing w:before="0" w:beforeAutospacing="0" w:after="30" w:afterAutospacing="0"/>
+        <w:jc w:val="both"/>
+        <w:rPr>
+          <w:rFonts w:ascii="Segoe UI" w:hAnsi="Segoe UI" w:cs="Segoe UI"/>
+          <w:sz w:val="26"/>
+          <w:szCs w:val="26"/>
+        </w:rPr>
+      </w:pPr>
+      <w:r>
+        <w:rPr>
+          <w:rFonts w:ascii="Segoe UI" w:hAnsi="Segoe UI" w:cs="Segoe UI"/>
+          <w:noProof/>
+          <w:sz w:val="26"/>
+          <w:szCs w:val="26"/>
+        </w:rPr>
+        <mc:AlternateContent>
+          <mc:Choice Requires="wps">
+            <w:drawing>
+              <wp:anchor distT="0" distB="0" distL="114300" distR="114300" simplePos="0" relativeHeight="251658239" behindDoc="0" locked="0" layoutInCell="1" allowOverlap="1" wp14:anchorId="3146DB3F" wp14:editId="76237DE0">
+                <wp:simplePos x="0" y="0"/>
+                <wp:positionH relativeFrom="margin">
+                  <wp:align>center</wp:align>
+                </wp:positionH>
+                <wp:positionV relativeFrom="paragraph">
+                  <wp:posOffset>3501390</wp:posOffset>
+                </wp:positionV>
+                <wp:extent cx="6515100" cy="1181100"/>
+                <wp:effectExtent l="0" t="0" r="19050" b="19050"/>
+                <wp:wrapNone/>
+                <wp:docPr id="16" name="Rectangle : coins arrondis 16"/>
+                <wp:cNvGraphicFramePr/>
+                <a:graphic xmlns:a="http://schemas.openxmlformats.org/drawingml/2006/main">
+                  <a:graphicData uri="http://schemas.microsoft.com/office/word/2010/wordprocessingShape">
+                    <wps:wsp>
+                      <wps:cNvSpPr/>
+                      <wps:spPr>
+                        <a:xfrm>
+                          <a:off x="0" y="0"/>
+                          <a:ext cx="6515100" cy="1181100"/>
+                        </a:xfrm>
+                        <a:prstGeom prst="roundRect">
+                          <a:avLst/>
+                        </a:prstGeom>
+                      </wps:spPr>
+                      <wps:style>
+                        <a:lnRef idx="2">
+                          <a:schemeClr val="dk1"/>
+                        </a:lnRef>
+                        <a:fillRef idx="1">
+                          <a:schemeClr val="lt1"/>
+                        </a:fillRef>
+                        <a:effectRef idx="0">
+                          <a:schemeClr val="dk1"/>
+                        </a:effectRef>
+                        <a:fontRef idx="minor">
+                          <a:schemeClr val="dk1"/>
+                        </a:fontRef>
+                      </wps:style>
+                      <wps:txbx>
+                        <w:txbxContent>
+                          <w:p>
+                            <w:pPr>
+                              <w:pStyle w:val="Titre3"/>
+                              <w:shd w:val="clear" w:color="auto" w:fill="FFFFFF"/>
+                              <w:spacing w:before="0" w:beforeAutospacing="0" w:after="30" w:afterAutospacing="0"/>
+                              <w:jc w:val="center"/>
+                              <w:rPr>
+                                <w:rFonts w:ascii="Segoe UI" w:hAnsi="Segoe UI" w:cs="Segoe UI"/>
+                                <w:sz w:val="28"/>
+                                <w:szCs w:val="28"/>
+                              </w:rPr>
+                            </w:pPr>
+                          </w:p>
+                          <w:p>
+                            <w:pPr>
+                              <w:pStyle w:val="Titre3"/>
+                              <w:shd w:val="clear" w:color="auto" w:fill="FFFFFF"/>
+                              <w:spacing w:before="0" w:beforeAutospacing="0" w:after="30" w:afterAutospacing="0"/>
+                              <w:jc w:val="center"/>
+                              <w:rPr>
+                                <w:rFonts w:ascii="Segoe UI" w:hAnsi="Segoe UI" w:cs="Segoe UI"/>
+                                <w:sz w:val="28"/>
+                                <w:szCs w:val="28"/>
+                              </w:rPr>
+                            </w:pPr>
+                            <w:r>
+                              <w:rPr>
+                                <w:rFonts w:ascii="Segoe UI" w:hAnsi="Segoe UI" w:cs="Segoe UI"/>
+                                <w:sz w:val="28"/>
+                                <w:szCs w:val="28"/>
+                              </w:rPr>
+                              <w:t>T</w:t>
+                            </w:r>
+                            <w:r>
+                              <w:rPr>
+                                <w:rFonts w:ascii="Segoe UI" w:hAnsi="Segoe UI" w:cs="Segoe UI"/>
+                                <w:sz w:val="28"/>
+                                <w:szCs w:val="28"/>
+                              </w:rPr>
+                              <w:t xml:space="preserve">ROISIEME PARTIE : Mise en place d’un data Lake COVID 19 (Azure Data Lake Storage Gen2) avec Azure Data </w:t>
+                            </w:r>
+                            <w:proofErr w:type="spellStart"/>
+                            <w:r>
+                              <w:rPr>
+                                <w:rFonts w:ascii="Segoe UI" w:hAnsi="Segoe UI" w:cs="Segoe UI"/>
+                                <w:sz w:val="28"/>
+                                <w:szCs w:val="28"/>
+                              </w:rPr>
+                              <w:t>Factory</w:t>
+                            </w:r>
+                            <w:proofErr w:type="spellEnd"/>
+                          </w:p>
+                          <w:p>
+                            <w:pPr>
+                              <w:jc w:val="center"/>
+                            </w:pPr>
+                          </w:p>
+                        </w:txbxContent>
+                      </wps:txbx>
+                      <wps:bodyPr rot="0" spcFirstLastPara="0" vertOverflow="overflow" horzOverflow="overflow" vert="horz" wrap="square" lIns="91440" tIns="45720" rIns="91440" bIns="45720" numCol="1" spcCol="0" rtlCol="0" fromWordArt="0" anchor="ctr" anchorCtr="0" forceAA="0" compatLnSpc="1">
+                        <a:prstTxWarp prst="textNoShape">
+                          <a:avLst/>
+                        </a:prstTxWarp>
+                        <a:noAutofit/>
+                      </wps:bodyPr>
+                    </wps:wsp>
+                  </a:graphicData>
+                </a:graphic>
+                <wp14:sizeRelV relativeFrom="margin">
+                  <wp14:pctHeight>0</wp14:pctHeight>
+                </wp14:sizeRelV>
+              </wp:anchor>
+            </w:drawing>
+          </mc:Choice>
+          <mc:Fallback>
+            <w:pict>
+              <v:roundrect w14:anchorId="3146DB3F" id="Rectangle : coins arrondis 16" o:spid="_x0000_s1029" style="position:absolute;left:0;text-align:left;margin-left:0;margin-top:275.7pt;width:513pt;height:93pt;z-index:251658239;visibility:visible;mso-wrap-style:square;mso-height-percent:0;mso-wrap-distance-left:9pt;mso-wrap-distance-top:0;mso-wrap-distance-right:9pt;mso-wrap-distance-bottom:0;mso-position-horizontal:center;mso-position-horizontal-relative:margin;mso-position-vertical:absolute;mso-position-vertical-relative:text;mso-height-percent:0;mso-height-relative:margin;v-text-anchor:middle" arcsize="10923f" o:gfxdata="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" fillcolor="white [3201]" strokecolor="black [3200]" strokeweight="1pt">
+                <v:stroke joinstyle="miter"/>
+                <v:textbox>
+                  <w:txbxContent>
+                    <w:p>
+                      <w:pPr>
+                        <w:pStyle w:val="Titre3"/>
+                        <w:shd w:val="clear" w:color="auto" w:fill="FFFFFF"/>
+                        <w:spacing w:before="0" w:beforeAutospacing="0" w:after="30" w:afterAutospacing="0"/>
+                        <w:jc w:val="center"/>
+                        <w:rPr>
+                          <w:rFonts w:ascii="Segoe UI" w:hAnsi="Segoe UI" w:cs="Segoe UI"/>
+                          <w:sz w:val="28"/>
+                          <w:szCs w:val="28"/>
+                        </w:rPr>
+                      </w:pPr>
+                    </w:p>
+                    <w:p>
+                      <w:pPr>
+                        <w:pStyle w:val="Titre3"/>
+                        <w:shd w:val="clear" w:color="auto" w:fill="FFFFFF"/>
+                        <w:spacing w:before="0" w:beforeAutospacing="0" w:after="30" w:afterAutospacing="0"/>
+                        <w:jc w:val="center"/>
+                        <w:rPr>
+                          <w:rFonts w:ascii="Segoe UI" w:hAnsi="Segoe UI" w:cs="Segoe UI"/>
+                          <w:sz w:val="28"/>
+                          <w:szCs w:val="28"/>
+                        </w:rPr>
+                      </w:pPr>
+                      <w:r>
+                        <w:rPr>
+                          <w:rFonts w:ascii="Segoe UI" w:hAnsi="Segoe UI" w:cs="Segoe UI"/>
+                          <w:sz w:val="28"/>
+                          <w:szCs w:val="28"/>
+                        </w:rPr>
+                        <w:t>T</w:t>
+                      </w:r>
+                      <w:r>
+                        <w:rPr>
+                          <w:rFonts w:ascii="Segoe UI" w:hAnsi="Segoe UI" w:cs="Segoe UI"/>
+                          <w:sz w:val="28"/>
+                          <w:szCs w:val="28"/>
+                        </w:rPr>
+                        <w:t xml:space="preserve">ROISIEME PARTIE : Mise en place d’un data Lake COVID 19 (Azure Data Lake Storage Gen2) avec Azure Data </w:t>
+                      </w:r>
+                      <w:proofErr w:type="spellStart"/>
+                      <w:r>
+                        <w:rPr>
+                          <w:rFonts w:ascii="Segoe UI" w:hAnsi="Segoe UI" w:cs="Segoe UI"/>
+                          <w:sz w:val="28"/>
+                          <w:szCs w:val="28"/>
+                        </w:rPr>
+                        <w:t>Factory</w:t>
+                      </w:r>
+                      <w:proofErr w:type="spellEnd"/>
+                    </w:p>
+                    <w:p>
+                      <w:pPr>
+                        <w:jc w:val="center"/>
+                      </w:pPr>
+                    </w:p>
+                  </w:txbxContent>
+                </v:textbox>
+                <w10:wrap anchorx="margin"/>
+              </v:roundrect>
+            </w:pict>
+          </mc:Fallback>
+        </mc:AlternateContent>
+      </w:r>
+    </w:p>
+    <w:p>
+      <w:pPr>
+        <w:tabs>
+          <w:tab w:val="left" w:pos="3000"/>
+        </w:tabs>
+        <w:rPr>
+          <w:rFonts w:ascii="Segoe UI" w:hAnsi="Segoe UI" w:cs="Segoe UI"/>
+          <w:sz w:val="26"/>
+          <w:szCs w:val="26"/>
+        </w:rPr>
+        <w:sectPr>
+          <w:footerReference w:type="default" r:id="rId19"/>
+          <w:pgSz w:w="11906" w:h="16838"/>
+          <w:pgMar w:top="1417" w:right="1417" w:bottom="1417" w:left="1417" w:header="708" w:footer="71" w:gutter="0"/>
+          <w:cols w:space="708"/>
+          <w:docGrid w:linePitch="360"/>
+        </w:sectPr>
+      </w:pPr>
+    </w:p>
+    <w:p>
+      <w:pPr>
+        <w:pStyle w:val="Paragraphedeliste"/>
+        <w:numPr>
+          <w:ilvl w:val="0"/>
+          <w:numId w:val="19"/>
+        </w:numPr>
+        <w:tabs>
+          <w:tab w:val="left" w:pos="3000"/>
+        </w:tabs>
+        <w:rPr>
+          <w:rFonts w:ascii="Segoe UI" w:hAnsi="Segoe UI" w:cs="Segoe UI"/>
+          <w:b/>
+          <w:bCs/>
+          <w:sz w:val="26"/>
+          <w:szCs w:val="26"/>
+        </w:rPr>
+      </w:pPr>
+      <w:r>
+        <w:rPr>
+          <w:b/>
+          <w:bCs/>
+          <w:noProof/>
+        </w:rPr>
+        <w:lastRenderedPageBreak/>
+        <mc:AlternateContent>
+          <mc:Choice Requires="wps">
+            <w:drawing>
+              <wp:anchor distT="45720" distB="45720" distL="114300" distR="114300" simplePos="0" relativeHeight="251666432" behindDoc="0" locked="0" layoutInCell="1" allowOverlap="1" wp14:anchorId="175CD1DA" wp14:editId="493E68FB">
+                <wp:simplePos x="0" y="0"/>
+                <wp:positionH relativeFrom="margin">
+                  <wp:align>center</wp:align>
+                </wp:positionH>
+                <wp:positionV relativeFrom="paragraph">
+                  <wp:posOffset>959485</wp:posOffset>
+                </wp:positionV>
+                <wp:extent cx="10226040" cy="4297680"/>
+                <wp:effectExtent l="0" t="0" r="3810" b="7620"/>
+                <wp:wrapSquare wrapText="bothSides"/>
+                <wp:docPr id="13" name="Zone de texte 2"/>
+                <wp:cNvGraphicFramePr>
+                  <a:graphicFrameLocks xmlns:a="http://schemas.openxmlformats.org/drawingml/2006/main"/>
+                </wp:cNvGraphicFramePr>
+                <a:graphic xmlns:a="http://schemas.openxmlformats.org/drawingml/2006/main">
+                  <a:graphicData uri="http://schemas.microsoft.com/office/word/2010/wordprocessingShape">
+                    <wps:wsp>
+                      <wps:cNvSpPr txBox="1">
+                        <a:spLocks noChangeArrowheads="1"/>
+                      </wps:cNvSpPr>
+                      <wps:spPr bwMode="auto">
+                        <a:xfrm>
+                          <a:off x="0" y="0"/>
+                          <a:ext cx="10226040" cy="4297680"/>
+                        </a:xfrm>
+                        <a:prstGeom prst="rect">
+                          <a:avLst/>
+                        </a:prstGeom>
+                        <a:solidFill>
+                          <a:srgbClr val="FFFFFF"/>
+                        </a:solidFill>
+                        <a:ln w="9525">
+                          <a:noFill/>
+                          <a:miter lim="800000"/>
+                          <a:headEnd/>
+                          <a:tailEnd/>
+                        </a:ln>
+                      </wps:spPr>
+                      <wps:txbx>
+                        <w:txbxContent>
+                          <w:p>
+                            <w:r>
+                              <w:rPr>
+                                <w:noProof/>
+                              </w:rPr>
+                              <w:drawing>
+                                <wp:inline distT="0" distB="0" distL="0" distR="0" wp14:anchorId="118B6C25" wp14:editId="5A1B6AE4">
+                                  <wp:extent cx="10034270" cy="3919855"/>
+                                  <wp:effectExtent l="0" t="0" r="5080" b="4445"/>
+                                  <wp:docPr id="18" name="Image 18"/>
+                                  <wp:cNvGraphicFramePr>
+                                    <a:graphicFrameLocks xmlns:a="http://schemas.openxmlformats.org/drawingml/2006/main" noChangeAspect="1"/>
+                                  </wp:cNvGraphicFramePr>
+                                  <a:graphic xmlns:a="http://schemas.openxmlformats.org/drawingml/2006/main">
+                                    <a:graphicData uri="http://schemas.openxmlformats.org/drawingml/2006/picture">
+                                      <pic:pic xmlns:pic="http://schemas.openxmlformats.org/drawingml/2006/picture">
+                                        <pic:nvPicPr>
+                                          <pic:cNvPr id="15" name="Image 15"/>
+                                          <pic:cNvPicPr/>
+                                        </pic:nvPicPr>
+                                        <pic:blipFill>
+                                          <a:blip r:embed="rId20">
+                                            <a:extLst>
+                                              <a:ext uri="{28A0092B-C50C-407E-A947-70E740481C1C}">
+                                                <a14:useLocalDpi xmlns:a14="http://schemas.microsoft.com/office/drawing/2010/main" val="0"/>
+                                              </a:ext>
+                                            </a:extLst>
+                                          </a:blip>
+                                          <a:stretch>
+                                            <a:fillRect/>
+                                          </a:stretch>
+                                        </pic:blipFill>
+                                        <pic:spPr>
+                                          <a:xfrm>
+                                            <a:off x="0" y="0"/>
+                                            <a:ext cx="10034270" cy="3919855"/>
+                                          </a:xfrm>
+                                          <a:prstGeom prst="rect">
+                                            <a:avLst/>
+                                          </a:prstGeom>
+                                        </pic:spPr>
+                                      </pic:pic>
+                                    </a:graphicData>
+                                  </a:graphic>
+                                </wp:inline>
+                              </w:drawing>
+                            </w:r>
+                          </w:p>
+                        </w:txbxContent>
+                      </wps:txbx>
+                      <wps:bodyPr rot="0" vert="horz" wrap="square" lIns="91440" tIns="45720" rIns="91440" bIns="45720" anchor="t" anchorCtr="0">
+                        <a:noAutofit/>
+                      </wps:bodyPr>
+                    </wps:wsp>
+                  </a:graphicData>
+                </a:graphic>
+                <wp14:sizeRelH relativeFrom="margin">
+                  <wp14:pctWidth>0</wp14:pctWidth>
+                </wp14:sizeRelH>
+                <wp14:sizeRelV relativeFrom="margin">
+                  <wp14:pctHeight>0</wp14:pctHeight>
+                </wp14:sizeRelV>
+              </wp:anchor>
+            </w:drawing>
+          </mc:Choice>
+          <mc:Fallback>
+            <w:pict>
+              <v:shape w14:anchorId="175CD1DA" id="_x0000_s1030" type="#_x0000_t202" style="position:absolute;left:0;text-align:left;margin-left:0;margin-top:75.55pt;width:805.2pt;height:338.4pt;z-index:251666432;visibility:visible;mso-wrap-style:square;mso-width-percent:0;mso-height-percent:0;mso-wrap-distance-left:9pt;mso-wrap-distance-top:3.6pt;mso-wrap-distance-right:9pt;mso-wrap-distance-bottom:3.6pt;mso-position-horizontal:center;mso-position-horizontal-relative:margin;mso-position-vertical:absolute;mso-position-vertical-relative:text;mso-width-percent:0;mso-height-percent:0;mso-width-relative:margin;mso-height-relative:margin;v-text-anchor:top" o:gfxdata="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" stroked="f">
+                <v:textbox>
+                  <w:txbxContent>
+                    <w:p>
+                      <w:r>
+                        <w:rPr>
+                          <w:noProof/>
+                        </w:rPr>
+                        <w:drawing>
+                          <wp:inline distT="0" distB="0" distL="0" distR="0" wp14:anchorId="118B6C25" wp14:editId="5A1B6AE4">
+                            <wp:extent cx="10034270" cy="3919855"/>
+                            <wp:effectExtent l="0" t="0" r="5080" b="4445"/>
+                            <wp:docPr id="18" name="Image 18"/>
+                            <wp:cNvGraphicFramePr>
+                              <a:graphicFrameLocks xmlns:a="http://schemas.openxmlformats.org/drawingml/2006/main" noChangeAspect="1"/>
+                            </wp:cNvGraphicFramePr>
+                            <a:graphic xmlns:a="http://schemas.openxmlformats.org/drawingml/2006/main">
+                              <a:graphicData uri="http://schemas.openxmlformats.org/drawingml/2006/picture">
+                                <pic:pic xmlns:pic="http://schemas.openxmlformats.org/drawingml/2006/picture">
+                                  <pic:nvPicPr>
+                                    <pic:cNvPr id="15" name="Image 15"/>
+                                    <pic:cNvPicPr/>
+                                  </pic:nvPicPr>
+                                  <pic:blipFill>
+                                    <a:blip r:embed="rId20">
+                                      <a:extLst>
+                                        <a:ext uri="{28A0092B-C50C-407E-A947-70E740481C1C}">
+                                          <a14:useLocalDpi xmlns:a14="http://schemas.microsoft.com/office/drawing/2010/main" val="0"/>
+                                        </a:ext>
+                                      </a:extLst>
+                                    </a:blip>
+                                    <a:stretch>
+                                      <a:fillRect/>
+                                    </a:stretch>
+                                  </pic:blipFill>
+                                  <pic:spPr>
+                                    <a:xfrm>
+                                      <a:off x="0" y="0"/>
+                                      <a:ext cx="10034270" cy="3919855"/>
+                                    </a:xfrm>
+                                    <a:prstGeom prst="rect">
+                                      <a:avLst/>
+                                    </a:prstGeom>
+                                  </pic:spPr>
+                                </pic:pic>
+                              </a:graphicData>
+                            </a:graphic>
+                          </wp:inline>
+                        </w:drawing>
+                      </w:r>
+                    </w:p>
+                  </w:txbxContent>
+                </v:textbox>
+                <w10:wrap type="square" anchorx="margin"/>
+              </v:shape>
+            </w:pict>
+          </mc:Fallback>
+        </mc:AlternateContent>
+      </w:r>
+      <w:r>
+        <w:rPr>
+          <w:rFonts w:ascii="Segoe UI" w:hAnsi="Segoe UI" w:cs="Segoe UI"/>
+          <w:b/>
+          <w:bCs/>
+          <w:sz w:val="26"/>
+          <w:szCs w:val="26"/>
+        </w:rPr>
+        <w:t>Architecture de la solution</w:t>
+      </w:r>
+    </w:p>
+    <w:p>
+      <w:pPr>
+        <w:rPr>
+          <w:rFonts w:ascii="Segoe UI" w:hAnsi="Segoe UI" w:cs="Segoe UI"/>
+          <w:sz w:val="26"/>
+          <w:szCs w:val="26"/>
+        </w:rPr>
+      </w:pPr>
+      <w:r>
+        <w:rPr>
+          <w:rFonts w:ascii="Segoe UI" w:hAnsi="Segoe UI" w:cs="Segoe UI"/>
+          <w:sz w:val="26"/>
+          <w:szCs w:val="26"/>
+        </w:rPr>
+        <w:br w:type="page"/>
+      </w:r>
+    </w:p>
+    <w:p>
+      <w:pPr>
+        <w:tabs>
+          <w:tab w:val="left" w:pos="3000"/>
+        </w:tabs>
+        <w:rPr>
+          <w:rFonts w:ascii="Segoe UI" w:hAnsi="Segoe UI" w:cs="Segoe UI"/>
+          <w:sz w:val="26"/>
+          <w:szCs w:val="26"/>
+        </w:rPr>
+        <w:sectPr>
+          <w:pgSz w:w="16838" w:h="11906" w:orient="landscape"/>
+          <w:pgMar w:top="1417" w:right="1417" w:bottom="1417" w:left="1417" w:header="708" w:footer="708" w:gutter="0"/>
+          <w:cols w:space="708"/>
+          <w:docGrid w:linePitch="360"/>
+        </w:sectPr>
       </w:pPr>
     </w:p>
     <w:p>
@@ -5345,6 +7085,440 @@
 </w:endnotes>
 </file>
 
+<file path=word/footer1.xml><?xml version="1.0" encoding="utf-8"?>
+<w:ftr xmlns:wpc="http://schemas.microsoft.com/office/word/2010/wordprocessingCanvas" xmlns:cx="http://schemas.microsoft.com/office/drawing/2014/chartex" xmlns:cx1="http://schemas.microsoft.com/office/drawing/2015/9/8/chartex" xmlns:cx2="http://schemas.microsoft.com/office/drawing/2015/10/21/chartex" xmlns:cx3="http://schemas.microsoft.com/office/drawing/2016/5/9/chartex" xmlns:cx4="http://schemas.microsoft.com/office/drawing/2016/5/10/chartex" xmlns:cx5="http://schemas.microsoft.com/office/drawing/2016/5/11/chartex" xmlns:cx6="http://schemas.microsoft.com/office/drawing/2016/5/12/chartex" xmlns:cx7="http://schemas.microsoft.com/office/drawing/2016/5/13/chartex" xmlns:cx8="http://schemas.microsoft.com/office/drawing/2016/5/14/chartex" xmlns:mc="http://schemas.openxmlformats.org/markup-compatibility/2006" xmlns:aink="http://schemas.microsoft.com/office/drawing/2016/ink" xmlns:am3d="http://schemas.microsoft.com/office/drawing/2017/model3d" xmlns:o="urn:schemas-microsoft-com:office:office" xmlns:r="http://schemas.openxmlformats.org/officeDocument/2006/relationships" xmlns:m="http://schemas.openxmlformats.org/officeDocument/2006/math" xmlns:v="urn:schemas-microsoft-com:vml" xmlns:wp14="http://schemas.microsoft.com/office/word/2010/wordprocessingDrawing" xmlns:wp="http://schemas.openxmlformats.org/drawingml/2006/wordprocessingDrawing" xmlns:w10="urn:schemas-microsoft-com:office:word" xmlns:w="http://schemas.openxmlformats.org/wordprocessingml/2006/main" xmlns:w14="http://schemas.microsoft.com/office/word/2010/wordml" xmlns:w15="http://schemas.microsoft.com/office/word/2012/wordml" xmlns:w16cex="http://schemas.microsoft.com/office/word/2018/wordml/cex" xmlns:w16cid="http://schemas.microsoft.com/office/word/2016/wordml/cid" xmlns:w16="http://schemas.microsoft.com/office/word/2018/wordml" xmlns:w16se="http://schemas.microsoft.com/office/word/2015/wordml/symex" xmlns:wpg="http://schemas.microsoft.com/office/word/2010/wordprocessingGroup" xmlns:wpi="http://schemas.microsoft.com/office/word/2010/wordprocessingInk" xmlns:wne="http://schemas.microsoft.com/office/word/2006/wordml" xmlns:wps="http://schemas.microsoft.com/office/word/2010/wordprocessingShape" mc:Ignorable="w14 w15 w16se w16cid w16 w16cex wp14">
+  <w:p>
+    <w:pPr>
+      <w:pStyle w:val="Pieddepage"/>
+    </w:pPr>
+    <w:r>
+      <w:rPr>
+        <w:caps/>
+        <w:noProof/>
+        <w:color w:val="808080" w:themeColor="background1" w:themeShade="80"/>
+        <w:sz w:val="18"/>
+      </w:rPr>
+      <mc:AlternateContent>
+        <mc:Choice Requires="wpg">
+          <w:drawing>
+            <wp:anchor distT="0" distB="0" distL="0" distR="0" simplePos="0" relativeHeight="251660288" behindDoc="0" locked="0" layoutInCell="1" allowOverlap="1" wp14:anchorId="44D5827F" wp14:editId="4DFC1A54">
+              <wp:simplePos x="0" y="0"/>
+              <wp:positionH relativeFrom="margin">
+                <wp:align>right</wp:align>
+              </wp:positionH>
+              <mc:AlternateContent>
+                <mc:Choice Requires="wp14">
+                  <wp:positionV relativeFrom="bottomMargin">
+                    <wp14:pctPosVOffset>20000</wp14:pctPosVOffset>
+                  </wp:positionV>
+                </mc:Choice>
+                <mc:Fallback>
+                  <wp:positionV relativeFrom="page">
+                    <wp:posOffset>9972040</wp:posOffset>
+                  </wp:positionV>
+                </mc:Fallback>
+              </mc:AlternateContent>
+              <wp:extent cx="5943600" cy="320040"/>
+              <wp:effectExtent l="0" t="0" r="0" b="3810"/>
+              <wp:wrapSquare wrapText="bothSides"/>
+              <wp:docPr id="37" name="Groupe 37"/>
+              <wp:cNvGraphicFramePr/>
+              <a:graphic xmlns:a="http://schemas.openxmlformats.org/drawingml/2006/main">
+                <a:graphicData uri="http://schemas.microsoft.com/office/word/2010/wordprocessingGroup">
+                  <wpg:wgp>
+                    <wpg:cNvGrpSpPr/>
+                    <wpg:grpSpPr>
+                      <a:xfrm>
+                        <a:off x="0" y="0"/>
+                        <a:ext cx="5943600" cy="320040"/>
+                        <a:chOff x="0" y="0"/>
+                        <a:chExt cx="5962650" cy="323851"/>
+                      </a:xfrm>
+                    </wpg:grpSpPr>
+                    <wps:wsp>
+                      <wps:cNvPr id="38" name="Rectangle 38"/>
+                      <wps:cNvSpPr/>
+                      <wps:spPr>
+                        <a:xfrm>
+                          <a:off x="19050" y="0"/>
+                          <a:ext cx="5943600" cy="18826"/>
+                        </a:xfrm>
+                        <a:prstGeom prst="rect">
+                          <a:avLst/>
+                        </a:prstGeom>
+                        <a:solidFill>
+                          <a:schemeClr val="tx1"/>
+                        </a:solidFill>
+                        <a:ln>
+                          <a:noFill/>
+                        </a:ln>
+                      </wps:spPr>
+                      <wps:style>
+                        <a:lnRef idx="2">
+                          <a:schemeClr val="accent1">
+                            <a:shade val="50000"/>
+                          </a:schemeClr>
+                        </a:lnRef>
+                        <a:fillRef idx="1">
+                          <a:schemeClr val="accent1"/>
+                        </a:fillRef>
+                        <a:effectRef idx="0">
+                          <a:schemeClr val="accent1"/>
+                        </a:effectRef>
+                        <a:fontRef idx="minor">
+                          <a:schemeClr val="lt1"/>
+                        </a:fontRef>
+                      </wps:style>
+                      <wps:bodyPr rot="0" spcFirstLastPara="0" vertOverflow="overflow" horzOverflow="overflow" vert="horz" wrap="square" lIns="91440" tIns="45720" rIns="91440" bIns="45720" numCol="1" spcCol="0" rtlCol="0" fromWordArt="0" anchor="ctr" anchorCtr="0" forceAA="0" compatLnSpc="1">
+                        <a:prstTxWarp prst="textNoShape">
+                          <a:avLst/>
+                        </a:prstTxWarp>
+                        <a:noAutofit/>
+                      </wps:bodyPr>
+                    </wps:wsp>
+                    <wps:wsp>
+                      <wps:cNvPr id="39" name="Zone de texte 39"/>
+                      <wps:cNvSpPr txBox="1"/>
+                      <wps:spPr>
+                        <a:xfrm>
+                          <a:off x="0" y="66676"/>
+                          <a:ext cx="5943600" cy="257175"/>
+                        </a:xfrm>
+                        <a:prstGeom prst="rect">
+                          <a:avLst/>
+                        </a:prstGeom>
+                        <a:noFill/>
+                        <a:ln w="6350">
+                          <a:noFill/>
+                        </a:ln>
+                        <a:effectLst/>
+                      </wps:spPr>
+                      <wps:style>
+                        <a:lnRef idx="0">
+                          <a:schemeClr val="accent1"/>
+                        </a:lnRef>
+                        <a:fillRef idx="0">
+                          <a:schemeClr val="accent1"/>
+                        </a:fillRef>
+                        <a:effectRef idx="0">
+                          <a:schemeClr val="accent1"/>
+                        </a:effectRef>
+                        <a:fontRef idx="minor">
+                          <a:schemeClr val="dk1"/>
+                        </a:fontRef>
+                      </wps:style>
+                      <wps:txbx>
+                        <w:txbxContent>
+                          <w:sdt>
+                            <w:sdtPr>
+                              <w:alias w:val="Date "/>
+                              <w:tag w:val=""/>
+                              <w:id w:val="-1063724354"/>
+                              <w:dataBinding w:prefixMappings="xmlns:ns0='http://schemas.microsoft.com/office/2006/coverPageProps' " w:xpath="/ns0:CoverPageProperties[1]/ns0:PublishDate[1]" w:storeItemID="{55AF091B-3C7A-41E3-B477-F2FDAA23CFDA}"/>
+                              <w:date>
+                                <w:dateFormat w:val="dd MMMM yyyy"/>
+                                <w:lid w:val="fr-FR"/>
+                                <w:storeMappedDataAs w:val="dateTime"/>
+                                <w:calendar w:val="gregorian"/>
+                              </w:date>
+                            </w:sdtPr>
+                            <w:sdtContent>
+                              <w:p>
+                                <w:pPr>
+                                  <w:jc w:val="right"/>
+                                </w:pPr>
+                                <w:r>
+                                  <w:t>Justin BENDE - MASTER 2 BI &amp; BD COURS DU SOIR 2021 - 2021</w:t>
+                                </w:r>
+                              </w:p>
+                            </w:sdtContent>
+                          </w:sdt>
+                          <w:p>
+                            <w:pPr>
+                              <w:jc w:val="right"/>
+                              <w:rPr>
+                                <w:color w:val="808080" w:themeColor="background1" w:themeShade="80"/>
+                              </w:rPr>
+                            </w:pPr>
+                          </w:p>
+                        </w:txbxContent>
+                      </wps:txbx>
+                      <wps:bodyPr rot="0" spcFirstLastPara="0" vertOverflow="overflow" horzOverflow="overflow" vert="horz" wrap="square" lIns="91440" tIns="45720" rIns="91440" bIns="0" numCol="1" spcCol="0" rtlCol="0" fromWordArt="0" anchor="b" anchorCtr="0" forceAA="0" compatLnSpc="1">
+                        <a:prstTxWarp prst="textNoShape">
+                          <a:avLst/>
+                        </a:prstTxWarp>
+                        <a:noAutofit/>
+                      </wps:bodyPr>
+                    </wps:wsp>
+                  </wpg:wgp>
+                </a:graphicData>
+              </a:graphic>
+              <wp14:sizeRelH relativeFrom="margin">
+                <wp14:pctWidth>100000</wp14:pctWidth>
+              </wp14:sizeRelH>
+              <wp14:sizeRelV relativeFrom="margin">
+                <wp14:pctHeight>0</wp14:pctHeight>
+              </wp14:sizeRelV>
+            </wp:anchor>
+          </w:drawing>
+        </mc:Choice>
+        <mc:Fallback>
+          <w:pict>
+            <v:group w14:anchorId="44D5827F" id="Groupe 37" o:spid="_x0000_s1031" style="position:absolute;margin-left:416.8pt;margin-top:0;width:468pt;height:25.2pt;z-index:251660288;mso-width-percent:1000;mso-top-percent:200;mso-wrap-distance-left:0;mso-wrap-distance-right:0;mso-position-horizontal:right;mso-position-horizontal-relative:margin;mso-position-vertical-relative:bottom-margin-area;mso-width-percent:1000;mso-top-percent:200;mso-width-relative:margin;mso-height-relative:margin" coordsize="59626,3238" o:gfxdata="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">
+              <v:rect id="Rectangle 38" o:spid="_x0000_s1032" style="position:absolute;left:190;width:59436;height:188;visibility:visible;mso-wrap-style:square;v-text-anchor:middle" o:gfxdata="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" fillcolor="black [3213]" stroked="f" strokeweight="1pt"/>
+              <v:shapetype id="_x0000_t202" coordsize="21600,21600" o:spt="202" path="m,l,21600r21600,l21600,xe">
+                <v:stroke joinstyle="miter"/>
+                <v:path gradientshapeok="t" o:connecttype="rect"/>
+              </v:shapetype>
+              <v:shape id="Zone de texte 39" o:spid="_x0000_s1033" type="#_x0000_t202" style="position:absolute;top:666;width:59436;height:2572;visibility:visible;mso-wrap-style:square;v-text-anchor:bottom" o:gfxdata="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" filled="f" stroked="f" strokeweight=".5pt">
+                <v:textbox inset=",,,0">
+                  <w:txbxContent>
+                    <w:sdt>
+                      <w:sdtPr>
+                        <w:alias w:val="Date "/>
+                        <w:tag w:val=""/>
+                        <w:id w:val="-1063724354"/>
+                        <w:dataBinding w:prefixMappings="xmlns:ns0='http://schemas.microsoft.com/office/2006/coverPageProps' " w:xpath="/ns0:CoverPageProperties[1]/ns0:PublishDate[1]" w:storeItemID="{55AF091B-3C7A-41E3-B477-F2FDAA23CFDA}"/>
+                        <w:date>
+                          <w:dateFormat w:val="dd MMMM yyyy"/>
+                          <w:lid w:val="fr-FR"/>
+                          <w:storeMappedDataAs w:val="dateTime"/>
+                          <w:calendar w:val="gregorian"/>
+                        </w:date>
+                      </w:sdtPr>
+                      <w:sdtContent>
+                        <w:p>
+                          <w:pPr>
+                            <w:jc w:val="right"/>
+                          </w:pPr>
+                          <w:r>
+                            <w:t>Justin BENDE - MASTER 2 BI &amp; BD COURS DU SOIR 2021 - 2021</w:t>
+                          </w:r>
+                        </w:p>
+                      </w:sdtContent>
+                    </w:sdt>
+                    <w:p>
+                      <w:pPr>
+                        <w:jc w:val="right"/>
+                        <w:rPr>
+                          <w:color w:val="808080" w:themeColor="background1" w:themeShade="80"/>
+                        </w:rPr>
+                      </w:pPr>
+                    </w:p>
+                  </w:txbxContent>
+                </v:textbox>
+              </v:shape>
+              <w10:wrap type="square" anchorx="margin" anchory="margin"/>
+            </v:group>
+          </w:pict>
+        </mc:Fallback>
+      </mc:AlternateContent>
+    </w:r>
+    <w:r>
+      <w:rPr>
+        <w:caps/>
+        <w:noProof/>
+        <w:sz w:val="18"/>
+      </w:rPr>
+      <mc:AlternateContent>
+        <mc:Choice Requires="wps">
+          <w:drawing>
+            <wp:anchor distT="0" distB="0" distL="0" distR="0" simplePos="0" relativeHeight="251659264" behindDoc="0" locked="0" layoutInCell="1" allowOverlap="1" wp14:anchorId="5B8ADA56" wp14:editId="78E6FC91">
+              <wp:simplePos x="0" y="0"/>
+              <wp:positionH relativeFrom="rightMargin">
+                <wp:align>left</wp:align>
+              </wp:positionH>
+              <mc:AlternateContent>
+                <mc:Choice Requires="wp14">
+                  <wp:positionV relativeFrom="bottomMargin">
+                    <wp14:pctPosVOffset>20000</wp14:pctPosVOffset>
+                  </wp:positionV>
+                </mc:Choice>
+                <mc:Fallback>
+                  <wp:positionV relativeFrom="page">
+                    <wp:posOffset>9972040</wp:posOffset>
+                  </wp:positionV>
+                </mc:Fallback>
+              </mc:AlternateContent>
+              <wp:extent cx="457200" cy="320040"/>
+              <wp:effectExtent l="0" t="0" r="0" b="3810"/>
+              <wp:wrapSquare wrapText="bothSides"/>
+              <wp:docPr id="40" name="Rectangle 40"/>
+              <wp:cNvGraphicFramePr/>
+              <a:graphic xmlns:a="http://schemas.openxmlformats.org/drawingml/2006/main">
+                <a:graphicData uri="http://schemas.microsoft.com/office/word/2010/wordprocessingShape">
+                  <wps:wsp>
+                    <wps:cNvSpPr/>
+                    <wps:spPr>
+                      <a:xfrm>
+                        <a:off x="0" y="0"/>
+                        <a:ext cx="457200" cy="320040"/>
+                      </a:xfrm>
+                      <a:prstGeom prst="rect">
+                        <a:avLst/>
+                      </a:prstGeom>
+                      <a:solidFill>
+                        <a:schemeClr val="tx1"/>
+                      </a:solidFill>
+                      <a:ln w="38100">
+                        <a:noFill/>
+                      </a:ln>
+                    </wps:spPr>
+                    <wps:style>
+                      <a:lnRef idx="2">
+                        <a:schemeClr val="accent1">
+                          <a:shade val="50000"/>
+                        </a:schemeClr>
+                      </a:lnRef>
+                      <a:fillRef idx="1">
+                        <a:schemeClr val="accent1"/>
+                      </a:fillRef>
+                      <a:effectRef idx="0">
+                        <a:schemeClr val="accent1"/>
+                      </a:effectRef>
+                      <a:fontRef idx="minor">
+                        <a:schemeClr val="lt1"/>
+                      </a:fontRef>
+                    </wps:style>
+                    <wps:txbx>
+                      <w:txbxContent>
+                        <w:p>
+                          <w:pPr>
+                            <w:jc w:val="right"/>
+                            <w:rPr>
+                              <w:color w:val="FFFFFF" w:themeColor="background1"/>
+                              <w:sz w:val="28"/>
+                              <w:szCs w:val="28"/>
+                            </w:rPr>
+                          </w:pPr>
+                          <w:r>
+                            <w:rPr>
+                              <w:color w:val="FFFFFF" w:themeColor="background1"/>
+                              <w:sz w:val="28"/>
+                              <w:szCs w:val="28"/>
+                            </w:rPr>
+                            <w:fldChar w:fldCharType="begin"/>
+                          </w:r>
+                          <w:r>
+                            <w:rPr>
+                              <w:color w:val="FFFFFF" w:themeColor="background1"/>
+                              <w:sz w:val="28"/>
+                              <w:szCs w:val="28"/>
+                            </w:rPr>
+                            <w:instrText>PAGE   \* MERGEFORMAT</w:instrText>
+                          </w:r>
+                          <w:r>
+                            <w:rPr>
+                              <w:color w:val="FFFFFF" w:themeColor="background1"/>
+                              <w:sz w:val="28"/>
+                              <w:szCs w:val="28"/>
+                            </w:rPr>
+                            <w:fldChar w:fldCharType="separate"/>
+                          </w:r>
+                          <w:r>
+                            <w:rPr>
+                              <w:color w:val="FFFFFF" w:themeColor="background1"/>
+                              <w:sz w:val="28"/>
+                              <w:szCs w:val="28"/>
+                            </w:rPr>
+                            <w:t>2</w:t>
+                          </w:r>
+                          <w:r>
+                            <w:rPr>
+                              <w:color w:val="FFFFFF" w:themeColor="background1"/>
+                              <w:sz w:val="28"/>
+                              <w:szCs w:val="28"/>
+                            </w:rPr>
+                            <w:fldChar w:fldCharType="end"/>
+                          </w:r>
+                        </w:p>
+                      </w:txbxContent>
+                    </wps:txbx>
+                    <wps:bodyPr rot="0" spcFirstLastPara="0" vertOverflow="overflow" horzOverflow="overflow" vert="horz" wrap="square" lIns="91440" tIns="45720" rIns="91440" bIns="45720" numCol="1" spcCol="0" rtlCol="0" fromWordArt="0" anchor="b" anchorCtr="0" forceAA="0" compatLnSpc="1">
+                      <a:prstTxWarp prst="textNoShape">
+                        <a:avLst/>
+                      </a:prstTxWarp>
+                      <a:noAutofit/>
+                    </wps:bodyPr>
+                  </wps:wsp>
+                </a:graphicData>
+              </a:graphic>
+              <wp14:sizeRelH relativeFrom="margin">
+                <wp14:pctWidth>0</wp14:pctWidth>
+              </wp14:sizeRelH>
+              <wp14:sizeRelV relativeFrom="margin">
+                <wp14:pctHeight>0</wp14:pctHeight>
+              </wp14:sizeRelV>
+            </wp:anchor>
+          </w:drawing>
+        </mc:Choice>
+        <mc:Fallback>
+          <w:pict>
+            <v:rect w14:anchorId="5B8ADA56" id="Rectangle 40" o:spid="_x0000_s1034" style="position:absolute;margin-left:0;margin-top:0;width:36pt;height:25.2pt;z-index:251659264;visibility:visible;mso-wrap-style:square;mso-width-percent:0;mso-height-percent:0;mso-top-percent:200;mso-wrap-distance-left:0;mso-wrap-distance-top:0;mso-wrap-distance-right:0;mso-wrap-distance-bottom:0;mso-position-horizontal:left;mso-position-horizontal-relative:right-margin-area;mso-position-vertical-relative:bottom-margin-area;mso-width-percent:0;mso-height-percent:0;mso-top-percent:200;mso-width-relative:margin;mso-height-relative:margin;v-text-anchor:bottom" o:gfxdata="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" fillcolor="black [3213]" stroked="f" strokeweight="3pt">
+              <v:textbox>
+                <w:txbxContent>
+                  <w:p>
+                    <w:pPr>
+                      <w:jc w:val="right"/>
+                      <w:rPr>
+                        <w:color w:val="FFFFFF" w:themeColor="background1"/>
+                        <w:sz w:val="28"/>
+                        <w:szCs w:val="28"/>
+                      </w:rPr>
+                    </w:pPr>
+                    <w:r>
+                      <w:rPr>
+                        <w:color w:val="FFFFFF" w:themeColor="background1"/>
+                        <w:sz w:val="28"/>
+                        <w:szCs w:val="28"/>
+                      </w:rPr>
+                      <w:fldChar w:fldCharType="begin"/>
+                    </w:r>
+                    <w:r>
+                      <w:rPr>
+                        <w:color w:val="FFFFFF" w:themeColor="background1"/>
+                        <w:sz w:val="28"/>
+                        <w:szCs w:val="28"/>
+                      </w:rPr>
+                      <w:instrText>PAGE   \* MERGEFORMAT</w:instrText>
+                    </w:r>
+                    <w:r>
+                      <w:rPr>
+                        <w:color w:val="FFFFFF" w:themeColor="background1"/>
+                        <w:sz w:val="28"/>
+                        <w:szCs w:val="28"/>
+                      </w:rPr>
+                      <w:fldChar w:fldCharType="separate"/>
+                    </w:r>
+                    <w:r>
+                      <w:rPr>
+                        <w:color w:val="FFFFFF" w:themeColor="background1"/>
+                        <w:sz w:val="28"/>
+                        <w:szCs w:val="28"/>
+                      </w:rPr>
+                      <w:t>2</w:t>
+                    </w:r>
+                    <w:r>
+                      <w:rPr>
+                        <w:color w:val="FFFFFF" w:themeColor="background1"/>
+                        <w:sz w:val="28"/>
+                        <w:szCs w:val="28"/>
+                      </w:rPr>
+                      <w:fldChar w:fldCharType="end"/>
+                    </w:r>
+                  </w:p>
+                </w:txbxContent>
+              </v:textbox>
+              <w10:wrap type="square" anchorx="margin" anchory="margin"/>
+            </v:rect>
+          </w:pict>
+        </mc:Fallback>
+      </mc:AlternateContent>
+    </w:r>
+  </w:p>
+</w:ftr>
+</file>
+
 <file path=word/footnotes.xml><?xml version="1.0" encoding="utf-8"?>
 <w:footnotes xmlns:wpc="http://schemas.microsoft.com/office/word/2010/wordprocessingCanvas" xmlns:cx="http://schemas.microsoft.com/office/drawing/2014/chartex" xmlns:cx1="http://schemas.microsoft.com/office/drawing/2015/9/8/chartex" xmlns:cx2="http://schemas.microsoft.com/office/drawing/2015/10/21/chartex" xmlns:cx3="http://schemas.microsoft.com/office/drawing/2016/5/9/chartex" xmlns:cx4="http://schemas.microsoft.com/office/drawing/2016/5/10/chartex" xmlns:cx5="http://schemas.microsoft.com/office/drawing/2016/5/11/chartex" xmlns:cx6="http://schemas.microsoft.com/office/drawing/2016/5/12/chartex" xmlns:cx7="http://schemas.microsoft.com/office/drawing/2016/5/13/chartex" xmlns:cx8="http://schemas.microsoft.com/office/drawing/2016/5/14/chartex" xmlns:mc="http://schemas.openxmlformats.org/markup-compatibility/2006" xmlns:aink="http://schemas.microsoft.com/office/drawing/2016/ink" xmlns:am3d="http://schemas.microsoft.com/office/drawing/2017/model3d" xmlns:o="urn:schemas-microsoft-com:office:office" xmlns:r="http://schemas.openxmlformats.org/officeDocument/2006/relationships" xmlns:m="http://schemas.openxmlformats.org/officeDocument/2006/math" xmlns:v="urn:schemas-microsoft-com:vml" xmlns:wp14="http://schemas.microsoft.com/office/word/2010/wordprocessingDrawing" xmlns:wp="http://schemas.openxmlformats.org/drawingml/2006/wordprocessingDrawing" xmlns:w10="urn:schemas-microsoft-com:office:word" xmlns:w="http://schemas.openxmlformats.org/wordprocessingml/2006/main" xmlns:w14="http://schemas.microsoft.com/office/word/2010/wordml" xmlns:w15="http://schemas.microsoft.com/office/word/2012/wordml" xmlns:w16cex="http://schemas.microsoft.com/office/word/2018/wordml/cex" xmlns:w16cid="http://schemas.microsoft.com/office/word/2016/wordml/cid" xmlns:w16="http://schemas.microsoft.com/office/word/2018/wordml" xmlns:w16se="http://schemas.microsoft.com/office/word/2015/wordml/symex" xmlns:wpg="http://schemas.microsoft.com/office/word/2010/wordprocessingGroup" xmlns:wpi="http://schemas.microsoft.com/office/word/2010/wordprocessingInk" xmlns:wne="http://schemas.microsoft.com/office/word/2006/wordml" xmlns:wps="http://schemas.microsoft.com/office/word/2010/wordprocessingShape" mc:Ignorable="w14 w15 w16se w16cid w16 w16cex wp14">
   <w:footnote w:type="separator" w:id="-1">
@@ -5459,6 +7633,95 @@
     </w:lvl>
   </w:abstractNum>
   <w:abstractNum w:abstractNumId="1" w15:restartNumberingAfterBreak="0">
+    <w:nsid w:val="15CF607B"/>
+    <w:multiLevelType w:val="hybridMultilevel"/>
+    <w:tmpl w:val="7406A168"/>
+    <w:lvl w:ilvl="0" w:tplc="040C000F">
+      <w:start w:val="1"/>
+      <w:numFmt w:val="decimal"/>
+      <w:lvlText w:val="%1."/>
+      <w:lvlJc w:val="left"/>
+      <w:pPr>
+        <w:ind w:left="720" w:hanging="360"/>
+      </w:pPr>
+      <w:rPr>
+        <w:rFonts w:hint="default"/>
+      </w:rPr>
+    </w:lvl>
+    <w:lvl w:ilvl="1" w:tplc="040C0019" w:tentative="1">
+      <w:start w:val="1"/>
+      <w:numFmt w:val="lowerLetter"/>
+      <w:lvlText w:val="%2."/>
+      <w:lvlJc w:val="left"/>
+      <w:pPr>
+        <w:ind w:left="1440" w:hanging="360"/>
+      </w:pPr>
+    </w:lvl>
+    <w:lvl w:ilvl="2" w:tplc="040C001B" w:tentative="1">
+      <w:start w:val="1"/>
+      <w:numFmt w:val="lowerRoman"/>
+      <w:lvlText w:val="%3."/>
+      <w:lvlJc w:val="right"/>
+      <w:pPr>
+        <w:ind w:left="2160" w:hanging="180"/>
+      </w:pPr>
+    </w:lvl>
+    <w:lvl w:ilvl="3" w:tplc="040C000F" w:tentative="1">
+      <w:start w:val="1"/>
+      <w:numFmt w:val="decimal"/>
+      <w:lvlText w:val="%4."/>
+      <w:lvlJc w:val="left"/>
+      <w:pPr>
+        <w:ind w:left="2880" w:hanging="360"/>
+      </w:pPr>
+    </w:lvl>
+    <w:lvl w:ilvl="4" w:tplc="040C0019" w:tentative="1">
+      <w:start w:val="1"/>
+      <w:numFmt w:val="lowerLetter"/>
+      <w:lvlText w:val="%5."/>
+      <w:lvlJc w:val="left"/>
+      <w:pPr>
+        <w:ind w:left="3600" w:hanging="360"/>
+      </w:pPr>
+    </w:lvl>
+    <w:lvl w:ilvl="5" w:tplc="040C001B" w:tentative="1">
+      <w:start w:val="1"/>
+      <w:numFmt w:val="lowerRoman"/>
+      <w:lvlText w:val="%6."/>
+      <w:lvlJc w:val="right"/>
+      <w:pPr>
+        <w:ind w:left="4320" w:hanging="180"/>
+      </w:pPr>
+    </w:lvl>
+    <w:lvl w:ilvl="6" w:tplc="040C000F" w:tentative="1">
+      <w:start w:val="1"/>
+      <w:numFmt w:val="decimal"/>
+      <w:lvlText w:val="%7."/>
+      <w:lvlJc w:val="left"/>
+      <w:pPr>
+        <w:ind w:left="5040" w:hanging="360"/>
+      </w:pPr>
+    </w:lvl>
+    <w:lvl w:ilvl="7" w:tplc="040C0019" w:tentative="1">
+      <w:start w:val="1"/>
+      <w:numFmt w:val="lowerLetter"/>
+      <w:lvlText w:val="%8."/>
+      <w:lvlJc w:val="left"/>
+      <w:pPr>
+        <w:ind w:left="5760" w:hanging="360"/>
+      </w:pPr>
+    </w:lvl>
+    <w:lvl w:ilvl="8" w:tplc="040C001B" w:tentative="1">
+      <w:start w:val="1"/>
+      <w:numFmt w:val="lowerRoman"/>
+      <w:lvlText w:val="%9."/>
+      <w:lvlJc w:val="right"/>
+      <w:pPr>
+        <w:ind w:left="6480" w:hanging="180"/>
+      </w:pPr>
+    </w:lvl>
+  </w:abstractNum>
+  <w:abstractNum w:abstractNumId="2" w15:restartNumberingAfterBreak="0">
     <w:nsid w:val="1EF12C05"/>
     <w:multiLevelType w:val="hybridMultilevel"/>
     <w:tmpl w:val="B46649C0"/>
@@ -5571,7 +7834,7 @@
       </w:rPr>
     </w:lvl>
   </w:abstractNum>
-  <w:abstractNum w:abstractNumId="2" w15:restartNumberingAfterBreak="0">
+  <w:abstractNum w:abstractNumId="3" w15:restartNumberingAfterBreak="0">
     <w:nsid w:val="20CC78A7"/>
     <w:multiLevelType w:val="hybridMultilevel"/>
     <w:tmpl w:val="6FB85A96"/>
@@ -5684,7 +7947,7 @@
       </w:rPr>
     </w:lvl>
   </w:abstractNum>
-  <w:abstractNum w:abstractNumId="3" w15:restartNumberingAfterBreak="0">
+  <w:abstractNum w:abstractNumId="4" w15:restartNumberingAfterBreak="0">
     <w:nsid w:val="26F539B8"/>
     <w:multiLevelType w:val="hybridMultilevel"/>
     <w:tmpl w:val="EF4A7AE2"/>
@@ -5770,7 +8033,7 @@
       </w:pPr>
     </w:lvl>
   </w:abstractNum>
-  <w:abstractNum w:abstractNumId="4" w15:restartNumberingAfterBreak="0">
+  <w:abstractNum w:abstractNumId="5" w15:restartNumberingAfterBreak="0">
     <w:nsid w:val="27202EFB"/>
     <w:multiLevelType w:val="hybridMultilevel"/>
     <w:tmpl w:val="B69AC7E8"/>
@@ -5856,7 +8119,7 @@
       </w:pPr>
     </w:lvl>
   </w:abstractNum>
-  <w:abstractNum w:abstractNumId="5" w15:restartNumberingAfterBreak="0">
+  <w:abstractNum w:abstractNumId="6" w15:restartNumberingAfterBreak="0">
     <w:nsid w:val="32F23753"/>
     <w:multiLevelType w:val="hybridMultilevel"/>
     <w:tmpl w:val="51ACBB74"/>
@@ -5942,7 +8205,7 @@
       </w:pPr>
     </w:lvl>
   </w:abstractNum>
-  <w:abstractNum w:abstractNumId="6" w15:restartNumberingAfterBreak="0">
+  <w:abstractNum w:abstractNumId="7" w15:restartNumberingAfterBreak="0">
     <w:nsid w:val="365A5968"/>
     <w:multiLevelType w:val="hybridMultilevel"/>
     <w:tmpl w:val="B69AC7E8"/>
@@ -6028,7 +8291,96 @@
       </w:pPr>
     </w:lvl>
   </w:abstractNum>
-  <w:abstractNum w:abstractNumId="7" w15:restartNumberingAfterBreak="0">
+  <w:abstractNum w:abstractNumId="8" w15:restartNumberingAfterBreak="0">
+    <w:nsid w:val="37EB6676"/>
+    <w:multiLevelType w:val="hybridMultilevel"/>
+    <w:tmpl w:val="68840DE6"/>
+    <w:lvl w:ilvl="0" w:tplc="040C000F">
+      <w:start w:val="1"/>
+      <w:numFmt w:val="decimal"/>
+      <w:lvlText w:val="%1."/>
+      <w:lvlJc w:val="left"/>
+      <w:pPr>
+        <w:ind w:left="720" w:hanging="360"/>
+      </w:pPr>
+      <w:rPr>
+        <w:rFonts w:hint="default"/>
+      </w:rPr>
+    </w:lvl>
+    <w:lvl w:ilvl="1" w:tplc="040C0019" w:tentative="1">
+      <w:start w:val="1"/>
+      <w:numFmt w:val="lowerLetter"/>
+      <w:lvlText w:val="%2."/>
+      <w:lvlJc w:val="left"/>
+      <w:pPr>
+        <w:ind w:left="1440" w:hanging="360"/>
+      </w:pPr>
+    </w:lvl>
+    <w:lvl w:ilvl="2" w:tplc="040C001B" w:tentative="1">
+      <w:start w:val="1"/>
+      <w:numFmt w:val="lowerRoman"/>
+      <w:lvlText w:val="%3."/>
+      <w:lvlJc w:val="right"/>
+      <w:pPr>
+        <w:ind w:left="2160" w:hanging="180"/>
+      </w:pPr>
+    </w:lvl>
+    <w:lvl w:ilvl="3" w:tplc="040C000F" w:tentative="1">
+      <w:start w:val="1"/>
+      <w:numFmt w:val="decimal"/>
+      <w:lvlText w:val="%4."/>
+      <w:lvlJc w:val="left"/>
+      <w:pPr>
+        <w:ind w:left="2880" w:hanging="360"/>
+      </w:pPr>
+    </w:lvl>
+    <w:lvl w:ilvl="4" w:tplc="040C0019" w:tentative="1">
+      <w:start w:val="1"/>
+      <w:numFmt w:val="lowerLetter"/>
+      <w:lvlText w:val="%5."/>
+      <w:lvlJc w:val="left"/>
+      <w:pPr>
+        <w:ind w:left="3600" w:hanging="360"/>
+      </w:pPr>
+    </w:lvl>
+    <w:lvl w:ilvl="5" w:tplc="040C001B" w:tentative="1">
+      <w:start w:val="1"/>
+      <w:numFmt w:val="lowerRoman"/>
+      <w:lvlText w:val="%6."/>
+      <w:lvlJc w:val="right"/>
+      <w:pPr>
+        <w:ind w:left="4320" w:hanging="180"/>
+      </w:pPr>
+    </w:lvl>
+    <w:lvl w:ilvl="6" w:tplc="040C000F" w:tentative="1">
+      <w:start w:val="1"/>
+      <w:numFmt w:val="decimal"/>
+      <w:lvlText w:val="%7."/>
+      <w:lvlJc w:val="left"/>
+      <w:pPr>
+        <w:ind w:left="5040" w:hanging="360"/>
+      </w:pPr>
+    </w:lvl>
+    <w:lvl w:ilvl="7" w:tplc="040C0019" w:tentative="1">
+      <w:start w:val="1"/>
+      <w:numFmt w:val="lowerLetter"/>
+      <w:lvlText w:val="%8."/>
+      <w:lvlJc w:val="left"/>
+      <w:pPr>
+        <w:ind w:left="5760" w:hanging="360"/>
+      </w:pPr>
+    </w:lvl>
+    <w:lvl w:ilvl="8" w:tplc="040C001B" w:tentative="1">
+      <w:start w:val="1"/>
+      <w:numFmt w:val="lowerRoman"/>
+      <w:lvlText w:val="%9."/>
+      <w:lvlJc w:val="right"/>
+      <w:pPr>
+        <w:ind w:left="6480" w:hanging="180"/>
+      </w:pPr>
+    </w:lvl>
+  </w:abstractNum>
+  <w:abstractNum w:abstractNumId="9" w15:restartNumberingAfterBreak="0">
     <w:nsid w:val="43A26D95"/>
     <w:multiLevelType w:val="hybridMultilevel"/>
     <w:tmpl w:val="EF4A7AE2"/>
@@ -6114,7 +8466,93 @@
       </w:pPr>
     </w:lvl>
   </w:abstractNum>
-  <w:abstractNum w:abstractNumId="8" w15:restartNumberingAfterBreak="0">
+  <w:abstractNum w:abstractNumId="10" w15:restartNumberingAfterBreak="0">
+    <w:nsid w:val="483D22C6"/>
+    <w:multiLevelType w:val="hybridMultilevel"/>
+    <w:tmpl w:val="B69AC7E8"/>
+    <w:lvl w:ilvl="0" w:tplc="040C000F">
+      <w:start w:val="1"/>
+      <w:numFmt w:val="decimal"/>
+      <w:lvlText w:val="%1."/>
+      <w:lvlJc w:val="left"/>
+      <w:pPr>
+        <w:ind w:left="720" w:hanging="360"/>
+      </w:pPr>
+    </w:lvl>
+    <w:lvl w:ilvl="1" w:tplc="040C0019" w:tentative="1">
+      <w:start w:val="1"/>
+      <w:numFmt w:val="lowerLetter"/>
+      <w:lvlText w:val="%2."/>
+      <w:lvlJc w:val="left"/>
+      <w:pPr>
+        <w:ind w:left="1440" w:hanging="360"/>
+      </w:pPr>
+    </w:lvl>
+    <w:lvl w:ilvl="2" w:tplc="040C001B" w:tentative="1">
+      <w:start w:val="1"/>
+      <w:numFmt w:val="lowerRoman"/>
+      <w:lvlText w:val="%3."/>
+      <w:lvlJc w:val="right"/>
+      <w:pPr>
+        <w:ind w:left="2160" w:hanging="180"/>
+      </w:pPr>
+    </w:lvl>
+    <w:lvl w:ilvl="3" w:tplc="040C000F" w:tentative="1">
+      <w:start w:val="1"/>
+      <w:numFmt w:val="decimal"/>
+      <w:lvlText w:val="%4."/>
+      <w:lvlJc w:val="left"/>
+      <w:pPr>
+        <w:ind w:left="2880" w:hanging="360"/>
+      </w:pPr>
+    </w:lvl>
+    <w:lvl w:ilvl="4" w:tplc="040C0019" w:tentative="1">
+      <w:start w:val="1"/>
+      <w:numFmt w:val="lowerLetter"/>
+      <w:lvlText w:val="%5."/>
+      <w:lvlJc w:val="left"/>
+      <w:pPr>
+        <w:ind w:left="3600" w:hanging="360"/>
+      </w:pPr>
+    </w:lvl>
+    <w:lvl w:ilvl="5" w:tplc="040C001B" w:tentative="1">
+      <w:start w:val="1"/>
+      <w:numFmt w:val="lowerRoman"/>
+      <w:lvlText w:val="%6."/>
+      <w:lvlJc w:val="right"/>
+      <w:pPr>
+        <w:ind w:left="4320" w:hanging="180"/>
+      </w:pPr>
+    </w:lvl>
+    <w:lvl w:ilvl="6" w:tplc="040C000F" w:tentative="1">
+      <w:start w:val="1"/>
+      <w:numFmt w:val="decimal"/>
+      <w:lvlText w:val="%7."/>
+      <w:lvlJc w:val="left"/>
+      <w:pPr>
+        <w:ind w:left="5040" w:hanging="360"/>
+      </w:pPr>
+    </w:lvl>
+    <w:lvl w:ilvl="7" w:tplc="040C0019" w:tentative="1">
+      <w:start w:val="1"/>
+      <w:numFmt w:val="lowerLetter"/>
+      <w:lvlText w:val="%8."/>
+      <w:lvlJc w:val="left"/>
+      <w:pPr>
+        <w:ind w:left="5760" w:hanging="360"/>
+      </w:pPr>
+    </w:lvl>
+    <w:lvl w:ilvl="8" w:tplc="040C001B" w:tentative="1">
+      <w:start w:val="1"/>
+      <w:numFmt w:val="lowerRoman"/>
+      <w:lvlText w:val="%9."/>
+      <w:lvlJc w:val="right"/>
+      <w:pPr>
+        <w:ind w:left="6480" w:hanging="180"/>
+      </w:pPr>
+    </w:lvl>
+  </w:abstractNum>
+  <w:abstractNum w:abstractNumId="11" w15:restartNumberingAfterBreak="0">
     <w:nsid w:val="48C62153"/>
     <w:multiLevelType w:val="hybridMultilevel"/>
     <w:tmpl w:val="5CEC2744"/>
@@ -6227,7 +8665,7 @@
       </w:rPr>
     </w:lvl>
   </w:abstractNum>
-  <w:abstractNum w:abstractNumId="9" w15:restartNumberingAfterBreak="0">
+  <w:abstractNum w:abstractNumId="12" w15:restartNumberingAfterBreak="0">
     <w:nsid w:val="4E1242DB"/>
     <w:multiLevelType w:val="hybridMultilevel"/>
     <w:tmpl w:val="91F877EA"/>
@@ -6317,7 +8755,7 @@
       </w:pPr>
     </w:lvl>
   </w:abstractNum>
-  <w:abstractNum w:abstractNumId="10" w15:restartNumberingAfterBreak="0">
+  <w:abstractNum w:abstractNumId="13" w15:restartNumberingAfterBreak="0">
     <w:nsid w:val="69D1507C"/>
     <w:multiLevelType w:val="hybridMultilevel"/>
     <w:tmpl w:val="B69AC7E8"/>
@@ -6403,7 +8841,120 @@
       </w:pPr>
     </w:lvl>
   </w:abstractNum>
-  <w:abstractNum w:abstractNumId="11" w15:restartNumberingAfterBreak="0">
+  <w:abstractNum w:abstractNumId="14" w15:restartNumberingAfterBreak="0">
+    <w:nsid w:val="6BD0683C"/>
+    <w:multiLevelType w:val="hybridMultilevel"/>
+    <w:tmpl w:val="A364AA6A"/>
+    <w:lvl w:ilvl="0" w:tplc="040C0001">
+      <w:start w:val="1"/>
+      <w:numFmt w:val="bullet"/>
+      <w:lvlText w:val=""/>
+      <w:lvlJc w:val="left"/>
+      <w:pPr>
+        <w:ind w:left="360" w:hanging="360"/>
+      </w:pPr>
+      <w:rPr>
+        <w:rFonts w:ascii="Symbol" w:hAnsi="Symbol" w:hint="default"/>
+      </w:rPr>
+    </w:lvl>
+    <w:lvl w:ilvl="1" w:tplc="040C0003" w:tentative="1">
+      <w:start w:val="1"/>
+      <w:numFmt w:val="bullet"/>
+      <w:lvlText w:val="o"/>
+      <w:lvlJc w:val="left"/>
+      <w:pPr>
+        <w:ind w:left="1080" w:hanging="360"/>
+      </w:pPr>
+      <w:rPr>
+        <w:rFonts w:ascii="Courier New" w:hAnsi="Courier New" w:cs="Courier New" w:hint="default"/>
+      </w:rPr>
+    </w:lvl>
+    <w:lvl w:ilvl="2" w:tplc="040C0005" w:tentative="1">
+      <w:start w:val="1"/>
+      <w:numFmt w:val="bullet"/>
+      <w:lvlText w:val=""/>
+      <w:lvlJc w:val="left"/>
+      <w:pPr>
+        <w:ind w:left="1800" w:hanging="360"/>
+      </w:pPr>
+      <w:rPr>
+        <w:rFonts w:ascii="Wingdings" w:hAnsi="Wingdings" w:hint="default"/>
+      </w:rPr>
+    </w:lvl>
+    <w:lvl w:ilvl="3" w:tplc="040C0001" w:tentative="1">
+      <w:start w:val="1"/>
+      <w:numFmt w:val="bullet"/>
+      <w:lvlText w:val=""/>
+      <w:lvlJc w:val="left"/>
+      <w:pPr>
+        <w:ind w:left="2520" w:hanging="360"/>
+      </w:pPr>
+      <w:rPr>
+        <w:rFonts w:ascii="Symbol" w:hAnsi="Symbol" w:hint="default"/>
+      </w:rPr>
+    </w:lvl>
+    <w:lvl w:ilvl="4" w:tplc="040C0003" w:tentative="1">
+      <w:start w:val="1"/>
+      <w:numFmt w:val="bullet"/>
+      <w:lvlText w:val="o"/>
+      <w:lvlJc w:val="left"/>
+      <w:pPr>
+        <w:ind w:left="3240" w:hanging="360"/>
+      </w:pPr>
+      <w:rPr>
+        <w:rFonts w:ascii="Courier New" w:hAnsi="Courier New" w:cs="Courier New" w:hint="default"/>
+      </w:rPr>
+    </w:lvl>
+    <w:lvl w:ilvl="5" w:tplc="040C0005" w:tentative="1">
+      <w:start w:val="1"/>
+      <w:numFmt w:val="bullet"/>
+      <w:lvlText w:val=""/>
+      <w:lvlJc w:val="left"/>
+      <w:pPr>
+        <w:ind w:left="3960" w:hanging="360"/>
+      </w:pPr>
+      <w:rPr>
+        <w:rFonts w:ascii="Wingdings" w:hAnsi="Wingdings" w:hint="default"/>
+      </w:rPr>
+    </w:lvl>
+    <w:lvl w:ilvl="6" w:tplc="040C0001" w:tentative="1">
+      <w:start w:val="1"/>
+      <w:numFmt w:val="bullet"/>
+      <w:lvlText w:val=""/>
+      <w:lvlJc w:val="left"/>
+      <w:pPr>
+        <w:ind w:left="4680" w:hanging="360"/>
+      </w:pPr>
+      <w:rPr>
+        <w:rFonts w:ascii="Symbol" w:hAnsi="Symbol" w:hint="default"/>
+      </w:rPr>
+    </w:lvl>
+    <w:lvl w:ilvl="7" w:tplc="040C0003" w:tentative="1">
+      <w:start w:val="1"/>
+      <w:numFmt w:val="bullet"/>
+      <w:lvlText w:val="o"/>
+      <w:lvlJc w:val="left"/>
+      <w:pPr>
+        <w:ind w:left="5400" w:hanging="360"/>
+      </w:pPr>
+      <w:rPr>
+        <w:rFonts w:ascii="Courier New" w:hAnsi="Courier New" w:cs="Courier New" w:hint="default"/>
+      </w:rPr>
+    </w:lvl>
+    <w:lvl w:ilvl="8" w:tplc="040C0005" w:tentative="1">
+      <w:start w:val="1"/>
+      <w:numFmt w:val="bullet"/>
+      <w:lvlText w:val=""/>
+      <w:lvlJc w:val="left"/>
+      <w:pPr>
+        <w:ind w:left="6120" w:hanging="360"/>
+      </w:pPr>
+      <w:rPr>
+        <w:rFonts w:ascii="Wingdings" w:hAnsi="Wingdings" w:hint="default"/>
+      </w:rPr>
+    </w:lvl>
+  </w:abstractNum>
+  <w:abstractNum w:abstractNumId="15" w15:restartNumberingAfterBreak="0">
     <w:nsid w:val="6D2F7A7D"/>
     <w:multiLevelType w:val="hybridMultilevel"/>
     <w:tmpl w:val="B69AC7E8"/>
@@ -6489,7 +9040,7 @@
       </w:pPr>
     </w:lvl>
   </w:abstractNum>
-  <w:abstractNum w:abstractNumId="12" w15:restartNumberingAfterBreak="0">
+  <w:abstractNum w:abstractNumId="16" w15:restartNumberingAfterBreak="0">
     <w:nsid w:val="734A3366"/>
     <w:multiLevelType w:val="hybridMultilevel"/>
     <w:tmpl w:val="B69AC7E8"/>
@@ -6575,7 +9126,96 @@
       </w:pPr>
     </w:lvl>
   </w:abstractNum>
-  <w:abstractNum w:abstractNumId="13" w15:restartNumberingAfterBreak="0">
+  <w:abstractNum w:abstractNumId="17" w15:restartNumberingAfterBreak="0">
+    <w:nsid w:val="77537608"/>
+    <w:multiLevelType w:val="hybridMultilevel"/>
+    <w:tmpl w:val="7406A168"/>
+    <w:lvl w:ilvl="0" w:tplc="040C000F">
+      <w:start w:val="1"/>
+      <w:numFmt w:val="decimal"/>
+      <w:lvlText w:val="%1."/>
+      <w:lvlJc w:val="left"/>
+      <w:pPr>
+        <w:ind w:left="720" w:hanging="360"/>
+      </w:pPr>
+      <w:rPr>
+        <w:rFonts w:hint="default"/>
+      </w:rPr>
+    </w:lvl>
+    <w:lvl w:ilvl="1" w:tplc="040C0019" w:tentative="1">
+      <w:start w:val="1"/>
+      <w:numFmt w:val="lowerLetter"/>
+      <w:lvlText w:val="%2."/>
+      <w:lvlJc w:val="left"/>
+      <w:pPr>
+        <w:ind w:left="1440" w:hanging="360"/>
+      </w:pPr>
+    </w:lvl>
+    <w:lvl w:ilvl="2" w:tplc="040C001B" w:tentative="1">
+      <w:start w:val="1"/>
+      <w:numFmt w:val="lowerRoman"/>
+      <w:lvlText w:val="%3."/>
+      <w:lvlJc w:val="right"/>
+      <w:pPr>
+        <w:ind w:left="2160" w:hanging="180"/>
+      </w:pPr>
+    </w:lvl>
+    <w:lvl w:ilvl="3" w:tplc="040C000F" w:tentative="1">
+      <w:start w:val="1"/>
+      <w:numFmt w:val="decimal"/>
+      <w:lvlText w:val="%4."/>
+      <w:lvlJc w:val="left"/>
+      <w:pPr>
+        <w:ind w:left="2880" w:hanging="360"/>
+      </w:pPr>
+    </w:lvl>
+    <w:lvl w:ilvl="4" w:tplc="040C0019" w:tentative="1">
+      <w:start w:val="1"/>
+      <w:numFmt w:val="lowerLetter"/>
+      <w:lvlText w:val="%5."/>
+      <w:lvlJc w:val="left"/>
+      <w:pPr>
+        <w:ind w:left="3600" w:hanging="360"/>
+      </w:pPr>
+    </w:lvl>
+    <w:lvl w:ilvl="5" w:tplc="040C001B" w:tentative="1">
+      <w:start w:val="1"/>
+      <w:numFmt w:val="lowerRoman"/>
+      <w:lvlText w:val="%6."/>
+      <w:lvlJc w:val="right"/>
+      <w:pPr>
+        <w:ind w:left="4320" w:hanging="180"/>
+      </w:pPr>
+    </w:lvl>
+    <w:lvl w:ilvl="6" w:tplc="040C000F" w:tentative="1">
+      <w:start w:val="1"/>
+      <w:numFmt w:val="decimal"/>
+      <w:lvlText w:val="%7."/>
+      <w:lvlJc w:val="left"/>
+      <w:pPr>
+        <w:ind w:left="5040" w:hanging="360"/>
+      </w:pPr>
+    </w:lvl>
+    <w:lvl w:ilvl="7" w:tplc="040C0019" w:tentative="1">
+      <w:start w:val="1"/>
+      <w:numFmt w:val="lowerLetter"/>
+      <w:lvlText w:val="%8."/>
+      <w:lvlJc w:val="left"/>
+      <w:pPr>
+        <w:ind w:left="5760" w:hanging="360"/>
+      </w:pPr>
+    </w:lvl>
+    <w:lvl w:ilvl="8" w:tplc="040C001B" w:tentative="1">
+      <w:start w:val="1"/>
+      <w:numFmt w:val="lowerRoman"/>
+      <w:lvlText w:val="%9."/>
+      <w:lvlJc w:val="right"/>
+      <w:pPr>
+        <w:ind w:left="6480" w:hanging="180"/>
+      </w:pPr>
+    </w:lvl>
+  </w:abstractNum>
+  <w:abstractNum w:abstractNumId="18" w15:restartNumberingAfterBreak="0">
     <w:nsid w:val="78F113D7"/>
     <w:multiLevelType w:val="hybridMultilevel"/>
     <w:tmpl w:val="925AF6B0"/>
@@ -6689,45 +9329,60 @@
     </w:lvl>
   </w:abstractNum>
   <w:num w:numId="1">
+    <w:abstractNumId w:val="6"/>
+  </w:num>
+  <w:num w:numId="2">
+    <w:abstractNumId w:val="12"/>
+  </w:num>
+  <w:num w:numId="3">
+    <w:abstractNumId w:val="15"/>
+  </w:num>
+  <w:num w:numId="4">
+    <w:abstractNumId w:val="4"/>
+  </w:num>
+  <w:num w:numId="5">
+    <w:abstractNumId w:val="16"/>
+  </w:num>
+  <w:num w:numId="6">
+    <w:abstractNumId w:val="13"/>
+  </w:num>
+  <w:num w:numId="7">
+    <w:abstractNumId w:val="7"/>
+  </w:num>
+  <w:num w:numId="8">
+    <w:abstractNumId w:val="3"/>
+  </w:num>
+  <w:num w:numId="9">
+    <w:abstractNumId w:val="18"/>
+  </w:num>
+  <w:num w:numId="10">
     <w:abstractNumId w:val="5"/>
   </w:num>
-  <w:num w:numId="2">
+  <w:num w:numId="11">
     <w:abstractNumId w:val="9"/>
-  </w:num>
-  <w:num w:numId="3">
-    <w:abstractNumId w:val="11"/>
-  </w:num>
-  <w:num w:numId="4">
-    <w:abstractNumId w:val="3"/>
-  </w:num>
-  <w:num w:numId="5">
-    <w:abstractNumId w:val="12"/>
-  </w:num>
-  <w:num w:numId="6">
-    <w:abstractNumId w:val="10"/>
-  </w:num>
-  <w:num w:numId="7">
-    <w:abstractNumId w:val="6"/>
-  </w:num>
-  <w:num w:numId="8">
-    <w:abstractNumId w:val="2"/>
-  </w:num>
-  <w:num w:numId="9">
-    <w:abstractNumId w:val="13"/>
-  </w:num>
-  <w:num w:numId="10">
-    <w:abstractNumId w:val="4"/>
-  </w:num>
-  <w:num w:numId="11">
-    <w:abstractNumId w:val="7"/>
   </w:num>
   <w:num w:numId="12">
     <w:abstractNumId w:val="0"/>
   </w:num>
   <w:num w:numId="13">
+    <w:abstractNumId w:val="2"/>
+  </w:num>
+  <w:num w:numId="14">
+    <w:abstractNumId w:val="11"/>
+  </w:num>
+  <w:num w:numId="15">
+    <w:abstractNumId w:val="17"/>
+  </w:num>
+  <w:num w:numId="16">
+    <w:abstractNumId w:val="10"/>
+  </w:num>
+  <w:num w:numId="17">
+    <w:abstractNumId w:val="14"/>
+  </w:num>
+  <w:num w:numId="18">
     <w:abstractNumId w:val="1"/>
   </w:num>
-  <w:num w:numId="14">
+  <w:num w:numId="19">
     <w:abstractNumId w:val="8"/>
   </w:num>
 </w:numbering>
@@ -7132,6 +9787,26 @@
     <w:name w:val="Normal"/>
     <w:qFormat/>
   </w:style>
+  <w:style w:type="paragraph" w:styleId="Titre3">
+    <w:name w:val="heading 3"/>
+    <w:basedOn w:val="Normal"/>
+    <w:link w:val="Titre3Car"/>
+    <w:uiPriority w:val="9"/>
+    <w:qFormat/>
+    <w:rsid w:val="000961A0"/>
+    <w:pPr>
+      <w:spacing w:before="100" w:beforeAutospacing="1" w:after="100" w:afterAutospacing="1" w:line="240" w:lineRule="auto"/>
+      <w:outlineLvl w:val="2"/>
+    </w:pPr>
+    <w:rPr>
+      <w:rFonts w:ascii="Times New Roman" w:eastAsia="Times New Roman" w:hAnsi="Times New Roman" w:cs="Times New Roman"/>
+      <w:b/>
+      <w:bCs/>
+      <w:sz w:val="27"/>
+      <w:szCs w:val="27"/>
+      <w:lang w:eastAsia="fr-FR"/>
+    </w:rPr>
+  </w:style>
   <w:style w:type="character" w:default="1" w:styleId="Policepardfaut">
     <w:name w:val="Default Paragraph Font"/>
     <w:uiPriority w:val="1"/>
@@ -7406,6 +10081,38 @@
     <w:name w:val="link-wrapper"/>
     <w:basedOn w:val="Policepardfaut"/>
     <w:rsid w:val="00A528D9"/>
+  </w:style>
+  <w:style w:type="paragraph" w:styleId="NormalWeb">
+    <w:name w:val="Normal (Web)"/>
+    <w:basedOn w:val="Normal"/>
+    <w:uiPriority w:val="99"/>
+    <w:semiHidden/>
+    <w:unhideWhenUsed/>
+    <w:rsid w:val="00D43E62"/>
+    <w:pPr>
+      <w:spacing w:before="100" w:beforeAutospacing="1" w:after="100" w:afterAutospacing="1" w:line="240" w:lineRule="auto"/>
+    </w:pPr>
+    <w:rPr>
+      <w:rFonts w:ascii="Times New Roman" w:eastAsia="Times New Roman" w:hAnsi="Times New Roman" w:cs="Times New Roman"/>
+      <w:sz w:val="24"/>
+      <w:szCs w:val="24"/>
+      <w:lang w:eastAsia="fr-FR"/>
+    </w:rPr>
+  </w:style>
+  <w:style w:type="character" w:customStyle="1" w:styleId="Titre3Car">
+    <w:name w:val="Titre 3 Car"/>
+    <w:basedOn w:val="Policepardfaut"/>
+    <w:link w:val="Titre3"/>
+    <w:uiPriority w:val="9"/>
+    <w:rsid w:val="000961A0"/>
+    <w:rPr>
+      <w:rFonts w:ascii="Times New Roman" w:eastAsia="Times New Roman" w:hAnsi="Times New Roman" w:cs="Times New Roman"/>
+      <w:b/>
+      <w:bCs/>
+      <w:sz w:val="27"/>
+      <w:szCs w:val="27"/>
+      <w:lang w:eastAsia="fr-FR"/>
+    </w:rPr>
   </w:style>
 </w:styles>
 </file>
@@ -7707,7 +10414,7 @@
 
 <file path=customXml/item1.xml><?xml version="1.0" encoding="utf-8"?>
 <CoverPageProperties xmlns="http://schemas.microsoft.com/office/2006/coverPageProps">
-  <PublishDate/>
+  <PublishDate>Justin BENDE - MASTER 2 BI &amp; BD COURS DU SOIR 2021 - 2021</PublishDate>
   <Abstract/>
   <CompanyAddress/>
   <CompanyPhone/>

</xml_diff>